<commit_message>
fix table of content
</commit_message>
<xml_diff>
--- a/business/plan/Jibres-Business Plan-v1.docx
+++ b/business/plan/Jibres-Business Plan-v1.docx
@@ -1110,7 +1110,7 @@
           <w:r>
             <w:fldChar w:fldCharType="separate"/>
           </w:r>
-          <w:hyperlink w:anchor="_Toc70504105" w:history="1">
+          <w:hyperlink w:anchor="_Toc70504375" w:history="1">
             <w:r>
               <w:rPr>
                 <w:rStyle w:val="Hyperlink"/>
@@ -1138,7 +1138,7 @@
                 <w:noProof/>
                 <w:webHidden/>
               </w:rPr>
-              <w:instrText xml:space="preserve"> PAGEREF _Toc70504105 \h </w:instrText>
+              <w:instrText xml:space="preserve"> PAGEREF _Toc70504375 \h </w:instrText>
             </w:r>
             <w:r>
               <w:rPr>
@@ -1183,7 +1183,7 @@
               <w:lang w:bidi="ar-SA"/>
             </w:rPr>
           </w:pPr>
-          <w:hyperlink w:anchor="_Toc70504106" w:history="1">
+          <w:hyperlink w:anchor="_Toc70504376" w:history="1">
             <w:r>
               <w:rPr>
                 <w:rStyle w:val="Hyperlink"/>
@@ -1211,7 +1211,7 @@
                 <w:noProof/>
                 <w:webHidden/>
               </w:rPr>
-              <w:instrText xml:space="preserve"> PAGEREF _Toc70504106 \h </w:instrText>
+              <w:instrText xml:space="preserve"> PAGEREF _Toc70504376 \h </w:instrText>
             </w:r>
             <w:r>
               <w:rPr>
@@ -1256,7 +1256,7 @@
               <w:lang w:bidi="ar-SA"/>
             </w:rPr>
           </w:pPr>
-          <w:hyperlink w:anchor="_Toc70504107" w:history="1">
+          <w:hyperlink w:anchor="_Toc70504377" w:history="1">
             <w:r>
               <w:rPr>
                 <w:rStyle w:val="Hyperlink"/>
@@ -1302,7 +1302,7 @@
                 <w:noProof/>
                 <w:webHidden/>
               </w:rPr>
-              <w:instrText xml:space="preserve"> PAGEREF _Toc70504107 \h </w:instrText>
+              <w:instrText xml:space="preserve"> PAGEREF _Toc70504377 \h </w:instrText>
             </w:r>
             <w:r>
               <w:rPr>
@@ -1347,7 +1347,7 @@
               <w:lang w:bidi="ar-SA"/>
             </w:rPr>
           </w:pPr>
-          <w:hyperlink w:anchor="_Toc70504108" w:history="1">
+          <w:hyperlink w:anchor="_Toc70504378" w:history="1">
             <w:r>
               <w:rPr>
                 <w:rStyle w:val="Hyperlink"/>
@@ -1401,7 +1401,7 @@
                 <w:noProof/>
                 <w:webHidden/>
               </w:rPr>
-              <w:instrText xml:space="preserve"> PAGEREF _Toc70504108 \h </w:instrText>
+              <w:instrText xml:space="preserve"> PAGEREF _Toc70504378 \h </w:instrText>
             </w:r>
             <w:r>
               <w:rPr>
@@ -1446,7 +1446,7 @@
               <w:lang w:bidi="ar-SA"/>
             </w:rPr>
           </w:pPr>
-          <w:hyperlink w:anchor="_Toc70504109" w:history="1">
+          <w:hyperlink w:anchor="_Toc70504379" w:history="1">
             <w:r>
               <w:rPr>
                 <w:rStyle w:val="Hyperlink"/>
@@ -1474,7 +1474,7 @@
                 <w:noProof/>
                 <w:webHidden/>
               </w:rPr>
-              <w:instrText xml:space="preserve"> PAGEREF _Toc70504109 \h </w:instrText>
+              <w:instrText xml:space="preserve"> PAGEREF _Toc70504379 \h </w:instrText>
             </w:r>
             <w:r>
               <w:rPr>
@@ -1519,7 +1519,7 @@
               <w:lang w:bidi="ar-SA"/>
             </w:rPr>
           </w:pPr>
-          <w:hyperlink w:anchor="_Toc70504110" w:history="1">
+          <w:hyperlink w:anchor="_Toc70504380" w:history="1">
             <w:r>
               <w:rPr>
                 <w:rStyle w:val="Hyperlink"/>
@@ -1591,7 +1591,7 @@
                 <w:noProof/>
                 <w:webHidden/>
               </w:rPr>
-              <w:instrText xml:space="preserve"> PAGEREF _Toc70504110 \h </w:instrText>
+              <w:instrText xml:space="preserve"> PAGEREF _Toc70504380 \h </w:instrText>
             </w:r>
             <w:r>
               <w:rPr>
@@ -1636,7 +1636,7 @@
               <w:lang w:bidi="ar-SA"/>
             </w:rPr>
           </w:pPr>
-          <w:hyperlink w:anchor="_Toc70504111" w:history="1">
+          <w:hyperlink w:anchor="_Toc70504381" w:history="1">
             <w:r>
               <w:rPr>
                 <w:rStyle w:val="Hyperlink"/>
@@ -1691,7 +1691,7 @@
                 <w:noProof/>
                 <w:webHidden/>
               </w:rPr>
-              <w:instrText xml:space="preserve"> PAGEREF _Toc70504111 \h </w:instrText>
+              <w:instrText xml:space="preserve"> PAGEREF _Toc70504381 \h </w:instrText>
             </w:r>
             <w:r>
               <w:rPr>
@@ -1736,7 +1736,7 @@
               <w:lang w:bidi="ar-SA"/>
             </w:rPr>
           </w:pPr>
-          <w:hyperlink w:anchor="_Toc70504112" w:history="1">
+          <w:hyperlink w:anchor="_Toc70504382" w:history="1">
             <w:r>
               <w:rPr>
                 <w:rStyle w:val="Hyperlink"/>
@@ -1773,7 +1773,7 @@
                 <w:noProof/>
                 <w:webHidden/>
               </w:rPr>
-              <w:instrText xml:space="preserve"> PAGEREF _Toc70504112 \h </w:instrText>
+              <w:instrText xml:space="preserve"> PAGEREF _Toc70504382 \h </w:instrText>
             </w:r>
             <w:r>
               <w:rPr>
@@ -1818,7 +1818,7 @@
               <w:lang w:bidi="ar-SA"/>
             </w:rPr>
           </w:pPr>
-          <w:hyperlink w:anchor="_Toc70504113" w:history="1">
+          <w:hyperlink w:anchor="_Toc70504383" w:history="1">
             <w:r>
               <w:rPr>
                 <w:rStyle w:val="Hyperlink"/>
@@ -1890,7 +1890,7 @@
                 <w:noProof/>
                 <w:webHidden/>
               </w:rPr>
-              <w:instrText xml:space="preserve"> PAGEREF _Toc70504113 \h </w:instrText>
+              <w:instrText xml:space="preserve"> PAGEREF _Toc70504383 \h </w:instrText>
             </w:r>
             <w:r>
               <w:rPr>
@@ -1935,7 +1935,7 @@
               <w:lang w:bidi="ar-SA"/>
             </w:rPr>
           </w:pPr>
-          <w:hyperlink w:anchor="_Toc70504114" w:history="1">
+          <w:hyperlink w:anchor="_Toc70504384" w:history="1">
             <w:r>
               <w:rPr>
                 <w:rStyle w:val="Hyperlink"/>
@@ -1963,7 +1963,7 @@
                 <w:noProof/>
                 <w:webHidden/>
               </w:rPr>
-              <w:instrText xml:space="preserve"> PAGEREF _Toc70504114 \h </w:instrText>
+              <w:instrText xml:space="preserve"> PAGEREF _Toc70504384 \h </w:instrText>
             </w:r>
             <w:r>
               <w:rPr>
@@ -2008,7 +2008,7 @@
               <w:lang w:bidi="ar-SA"/>
             </w:rPr>
           </w:pPr>
-          <w:hyperlink w:anchor="_Toc70504115" w:history="1">
+          <w:hyperlink w:anchor="_Toc70504385" w:history="1">
             <w:r>
               <w:rPr>
                 <w:rStyle w:val="Hyperlink"/>
@@ -2036,7 +2036,7 @@
                 <w:noProof/>
                 <w:webHidden/>
               </w:rPr>
-              <w:instrText xml:space="preserve"> PAGEREF _Toc70504115 \h </w:instrText>
+              <w:instrText xml:space="preserve"> PAGEREF _Toc70504385 \h </w:instrText>
             </w:r>
             <w:r>
               <w:rPr>
@@ -2078,7 +2078,7 @@
               <w:lang w:bidi="ar-SA"/>
             </w:rPr>
           </w:pPr>
-          <w:hyperlink w:anchor="_Toc70504116" w:history="1">
+          <w:hyperlink w:anchor="_Toc70504386" w:history="1">
             <w:r>
               <w:rPr>
                 <w:rStyle w:val="Hyperlink"/>
@@ -2200,7 +2200,7 @@
                 <w:noProof/>
                 <w:webHidden/>
               </w:rPr>
-              <w:instrText xml:space="preserve"> PAGEREF _Toc70504116 \h </w:instrText>
+              <w:instrText xml:space="preserve"> PAGEREF _Toc70504386 \h </w:instrText>
             </w:r>
             <w:r>
               <w:rPr>
@@ -2245,7 +2245,7 @@
               <w:lang w:bidi="ar-SA"/>
             </w:rPr>
           </w:pPr>
-          <w:hyperlink w:anchor="_Toc70504117" w:history="1">
+          <w:hyperlink w:anchor="_Toc70504387" w:history="1">
             <w:r>
               <w:rPr>
                 <w:rStyle w:val="Hyperlink"/>
@@ -2291,7 +2291,7 @@
                 <w:noProof/>
                 <w:webHidden/>
               </w:rPr>
-              <w:instrText xml:space="preserve"> PAGEREF _Toc70504117 \h </w:instrText>
+              <w:instrText xml:space="preserve"> PAGEREF _Toc70504387 \h </w:instrText>
             </w:r>
             <w:r>
               <w:rPr>
@@ -2333,7 +2333,7 @@
               <w:lang w:bidi="ar-SA"/>
             </w:rPr>
           </w:pPr>
-          <w:hyperlink w:anchor="_Toc70504118" w:history="1">
+          <w:hyperlink w:anchor="_Toc70504388" w:history="1">
             <w:r>
               <w:rPr>
                 <w:rStyle w:val="Hyperlink"/>
@@ -2387,7 +2387,7 @@
                 <w:noProof/>
                 <w:webHidden/>
               </w:rPr>
-              <w:instrText xml:space="preserve"> PAGEREF _Toc70504118 \h </w:instrText>
+              <w:instrText xml:space="preserve"> PAGEREF _Toc70504388 \h </w:instrText>
             </w:r>
             <w:r>
               <w:rPr>
@@ -2429,7 +2429,7 @@
               <w:lang w:bidi="ar-SA"/>
             </w:rPr>
           </w:pPr>
-          <w:hyperlink w:anchor="_Toc70504119" w:history="1">
+          <w:hyperlink w:anchor="_Toc70504389" w:history="1">
             <w:r>
               <w:rPr>
                 <w:rStyle w:val="Hyperlink"/>
@@ -2500,7 +2500,7 @@
                 <w:noProof/>
                 <w:webHidden/>
               </w:rPr>
-              <w:instrText xml:space="preserve"> PAGEREF _Toc70504119 \h </w:instrText>
+              <w:instrText xml:space="preserve"> PAGEREF _Toc70504389 \h </w:instrText>
             </w:r>
             <w:r>
               <w:rPr>
@@ -2542,7 +2542,7 @@
               <w:lang w:bidi="ar-SA"/>
             </w:rPr>
           </w:pPr>
-          <w:hyperlink w:anchor="_Toc70504120" w:history="1">
+          <w:hyperlink w:anchor="_Toc70504390" w:history="1">
             <w:r>
               <w:rPr>
                 <w:rStyle w:val="Hyperlink"/>
@@ -2596,7 +2596,7 @@
                 <w:noProof/>
                 <w:webHidden/>
               </w:rPr>
-              <w:instrText xml:space="preserve"> PAGEREF _Toc70504120 \h </w:instrText>
+              <w:instrText xml:space="preserve"> PAGEREF _Toc70504390 \h </w:instrText>
             </w:r>
             <w:r>
               <w:rPr>
@@ -2638,7 +2638,7 @@
               <w:lang w:bidi="ar-SA"/>
             </w:rPr>
           </w:pPr>
-          <w:hyperlink w:anchor="_Toc70504121" w:history="1">
+          <w:hyperlink w:anchor="_Toc70504391" w:history="1">
             <w:r>
               <w:rPr>
                 <w:rStyle w:val="Hyperlink"/>
@@ -2700,7 +2700,7 @@
                 <w:noProof/>
                 <w:webHidden/>
               </w:rPr>
-              <w:instrText xml:space="preserve"> PAGEREF _Toc70504121 \h </w:instrText>
+              <w:instrText xml:space="preserve"> PAGEREF _Toc70504391 \h </w:instrText>
             </w:r>
             <w:r>
               <w:rPr>
@@ -2742,7 +2742,7 @@
               <w:lang w:bidi="ar-SA"/>
             </w:rPr>
           </w:pPr>
-          <w:hyperlink w:anchor="_Toc70504122" w:history="1">
+          <w:hyperlink w:anchor="_Toc70504392" w:history="1">
             <w:r>
               <w:rPr>
                 <w:rStyle w:val="Hyperlink"/>
@@ -2779,7 +2779,7 @@
                 <w:noProof/>
                 <w:webHidden/>
               </w:rPr>
-              <w:instrText xml:space="preserve"> PAGEREF _Toc70504122 \h </w:instrText>
+              <w:instrText xml:space="preserve"> PAGEREF _Toc70504392 \h </w:instrText>
             </w:r>
             <w:r>
               <w:rPr>
@@ -2821,7 +2821,7 @@
               <w:lang w:bidi="ar-SA"/>
             </w:rPr>
           </w:pPr>
-          <w:hyperlink w:anchor="_Toc70504123" w:history="1">
+          <w:hyperlink w:anchor="_Toc70504393" w:history="1">
             <w:r>
               <w:rPr>
                 <w:rStyle w:val="Hyperlink"/>
@@ -2849,7 +2849,7 @@
                 <w:noProof/>
                 <w:webHidden/>
               </w:rPr>
-              <w:instrText xml:space="preserve"> PAGEREF _Toc70504123 \h </w:instrText>
+              <w:instrText xml:space="preserve"> PAGEREF _Toc70504393 \h </w:instrText>
             </w:r>
             <w:r>
               <w:rPr>
@@ -2891,7 +2891,7 @@
               <w:lang w:bidi="ar-SA"/>
             </w:rPr>
           </w:pPr>
-          <w:hyperlink w:anchor="_Toc70504124" w:history="1">
+          <w:hyperlink w:anchor="_Toc70504394" w:history="1">
             <w:r>
               <w:rPr>
                 <w:rStyle w:val="Hyperlink"/>
@@ -2970,7 +2970,7 @@
                 <w:noProof/>
                 <w:webHidden/>
               </w:rPr>
-              <w:instrText xml:space="preserve"> PAGEREF _Toc70504124 \h </w:instrText>
+              <w:instrText xml:space="preserve"> PAGEREF _Toc70504394 \h </w:instrText>
             </w:r>
             <w:r>
               <w:rPr>
@@ -3012,7 +3012,7 @@
               <w:lang w:bidi="ar-SA"/>
             </w:rPr>
           </w:pPr>
-          <w:hyperlink w:anchor="_Toc70504125" w:history="1">
+          <w:hyperlink w:anchor="_Toc70504395" w:history="1">
             <w:r>
               <w:rPr>
                 <w:rStyle w:val="Hyperlink"/>
@@ -3040,7 +3040,7 @@
                 <w:noProof/>
                 <w:webHidden/>
               </w:rPr>
-              <w:instrText xml:space="preserve"> PAGEREF _Toc70504125 \h </w:instrText>
+              <w:instrText xml:space="preserve"> PAGEREF _Toc70504395 \h </w:instrText>
             </w:r>
             <w:r>
               <w:rPr>
@@ -3082,7 +3082,7 @@
               <w:lang w:bidi="ar-SA"/>
             </w:rPr>
           </w:pPr>
-          <w:hyperlink w:anchor="_Toc70504126" w:history="1">
+          <w:hyperlink w:anchor="_Toc70504396" w:history="1">
             <w:r>
               <w:rPr>
                 <w:rStyle w:val="Hyperlink"/>
@@ -3119,7 +3119,7 @@
                 <w:noProof/>
                 <w:webHidden/>
               </w:rPr>
-              <w:instrText xml:space="preserve"> PAGEREF _Toc70504126 \h </w:instrText>
+              <w:instrText xml:space="preserve"> PAGEREF _Toc70504396 \h </w:instrText>
             </w:r>
             <w:r>
               <w:rPr>
@@ -3161,7 +3161,7 @@
               <w:lang w:bidi="ar-SA"/>
             </w:rPr>
           </w:pPr>
-          <w:hyperlink w:anchor="_Toc70504127" w:history="1">
+          <w:hyperlink w:anchor="_Toc70504397" w:history="1">
             <w:r>
               <w:rPr>
                 <w:rStyle w:val="Hyperlink"/>
@@ -3207,7 +3207,7 @@
                 <w:noProof/>
                 <w:webHidden/>
               </w:rPr>
-              <w:instrText xml:space="preserve"> PAGEREF _Toc70504127 \h </w:instrText>
+              <w:instrText xml:space="preserve"> PAGEREF _Toc70504397 \h </w:instrText>
             </w:r>
             <w:r>
               <w:rPr>
@@ -3252,7 +3252,7 @@
               <w:lang w:bidi="ar-SA"/>
             </w:rPr>
           </w:pPr>
-          <w:hyperlink w:anchor="_Toc70504128" w:history="1">
+          <w:hyperlink w:anchor="_Toc70504398" w:history="1">
             <w:r>
               <w:rPr>
                 <w:rStyle w:val="Hyperlink"/>
@@ -3306,7 +3306,7 @@
                 <w:noProof/>
                 <w:webHidden/>
               </w:rPr>
-              <w:instrText xml:space="preserve"> PAGEREF _Toc70504128 \h </w:instrText>
+              <w:instrText xml:space="preserve"> PAGEREF _Toc70504398 \h </w:instrText>
             </w:r>
             <w:r>
               <w:rPr>
@@ -3351,7 +3351,7 @@
               <w:lang w:bidi="ar-SA"/>
             </w:rPr>
           </w:pPr>
-          <w:hyperlink w:anchor="_Toc70504129" w:history="1">
+          <w:hyperlink w:anchor="_Toc70504399" w:history="1">
             <w:r>
               <w:rPr>
                 <w:rStyle w:val="Hyperlink"/>
@@ -3430,7 +3430,7 @@
                 <w:noProof/>
                 <w:webHidden/>
               </w:rPr>
-              <w:instrText xml:space="preserve"> PAGEREF _Toc70504129 \h </w:instrText>
+              <w:instrText xml:space="preserve"> PAGEREF _Toc70504399 \h </w:instrText>
             </w:r>
             <w:r>
               <w:rPr>
@@ -3475,7 +3475,7 @@
               <w:lang w:bidi="ar-SA"/>
             </w:rPr>
           </w:pPr>
-          <w:hyperlink w:anchor="_Toc70504130" w:history="1">
+          <w:hyperlink w:anchor="_Toc70504400" w:history="1">
             <w:r>
               <w:rPr>
                 <w:rStyle w:val="Hyperlink"/>
@@ -3597,7 +3597,7 @@
                 <w:noProof/>
                 <w:webHidden/>
               </w:rPr>
-              <w:instrText xml:space="preserve"> PAGEREF _Toc70504130 \h </w:instrText>
+              <w:instrText xml:space="preserve"> PAGEREF _Toc70504400 \h </w:instrText>
             </w:r>
             <w:r>
               <w:rPr>
@@ -3642,14 +3642,49 @@
               <w:lang w:bidi="ar-SA"/>
             </w:rPr>
           </w:pPr>
-          <w:hyperlink w:anchor="_Toc70504131" w:history="1">
+          <w:hyperlink w:anchor="_Toc70504401" w:history="1">
             <w:r>
               <w:rPr>
                 <w:rStyle w:val="Hyperlink"/>
                 <w:noProof/>
                 <w:rtl/>
               </w:rPr>
-              <w:t>صنعت</w:t>
+              <w:t>صنعت پلتفرم‌ها</w:t>
+            </w:r>
+            <w:r>
+              <w:rPr>
+                <w:rStyle w:val="Hyperlink"/>
+                <w:rFonts w:hint="cs"/>
+                <w:noProof/>
+                <w:rtl/>
+              </w:rPr>
+              <w:t>ی</w:t>
+            </w:r>
+            <w:r>
+              <w:rPr>
+                <w:rStyle w:val="Hyperlink"/>
+                <w:noProof/>
+                <w:rtl/>
+              </w:rPr>
+              <w:t xml:space="preserve"> تجارت الکترون</w:t>
+            </w:r>
+            <w:r>
+              <w:rPr>
+                <w:rStyle w:val="Hyperlink"/>
+                <w:rFonts w:hint="cs"/>
+                <w:noProof/>
+                <w:rtl/>
+              </w:rPr>
+              <w:t>ی</w:t>
+            </w:r>
+            <w:r>
+              <w:rPr>
+                <w:rStyle w:val="Hyperlink"/>
+                <w:rFonts w:hint="eastAsia"/>
+                <w:noProof/>
+                <w:rtl/>
+              </w:rPr>
+              <w:t>ک</w:t>
             </w:r>
             <w:r>
               <w:rPr>
@@ -3670,7 +3705,7 @@
                 <w:noProof/>
                 <w:webHidden/>
               </w:rPr>
-              <w:instrText xml:space="preserve"> PAGEREF _Toc70504131 \h </w:instrText>
+              <w:instrText xml:space="preserve"> PAGEREF _Toc70504401 \h </w:instrText>
             </w:r>
             <w:r>
               <w:rPr>
@@ -3715,7 +3750,7 @@
               <w:lang w:bidi="ar-SA"/>
             </w:rPr>
           </w:pPr>
-          <w:hyperlink w:anchor="_Toc70504132" w:history="1">
+          <w:hyperlink w:anchor="_Toc70504402" w:history="1">
             <w:r>
               <w:rPr>
                 <w:rStyle w:val="Hyperlink"/>
@@ -3812,7 +3847,7 @@
                 <w:noProof/>
                 <w:webHidden/>
               </w:rPr>
-              <w:instrText xml:space="preserve"> PAGEREF _Toc70504132 \h </w:instrText>
+              <w:instrText xml:space="preserve"> PAGEREF _Toc70504402 \h </w:instrText>
             </w:r>
             <w:r>
               <w:rPr>
@@ -3854,7 +3889,7 @@
               <w:lang w:bidi="ar-SA"/>
             </w:rPr>
           </w:pPr>
-          <w:hyperlink w:anchor="_Toc70504133" w:history="1">
+          <w:hyperlink w:anchor="_Toc70504403" w:history="1">
             <w:r>
               <w:rPr>
                 <w:rStyle w:val="Hyperlink"/>
@@ -3926,7 +3961,7 @@
                 <w:noProof/>
                 <w:webHidden/>
               </w:rPr>
-              <w:instrText xml:space="preserve"> PAGEREF _Toc70504133 \h </w:instrText>
+              <w:instrText xml:space="preserve"> PAGEREF _Toc70504403 \h </w:instrText>
             </w:r>
             <w:r>
               <w:rPr>
@@ -3971,7 +4006,7 @@
               <w:lang w:bidi="ar-SA"/>
             </w:rPr>
           </w:pPr>
-          <w:hyperlink w:anchor="_Toc70504134" w:history="1">
+          <w:hyperlink w:anchor="_Toc70504404" w:history="1">
             <w:r>
               <w:rPr>
                 <w:rStyle w:val="Hyperlink"/>
@@ -4060,7 +4095,7 @@
                 <w:noProof/>
                 <w:webHidden/>
               </w:rPr>
-              <w:instrText xml:space="preserve"> PAGEREF _Toc70504134 \h </w:instrText>
+              <w:instrText xml:space="preserve"> PAGEREF _Toc70504404 \h </w:instrText>
             </w:r>
             <w:r>
               <w:rPr>
@@ -4105,7 +4140,7 @@
               <w:lang w:bidi="ar-SA"/>
             </w:rPr>
           </w:pPr>
-          <w:hyperlink w:anchor="_Toc70504135" w:history="1">
+          <w:hyperlink w:anchor="_Toc70504405" w:history="1">
             <w:r>
               <w:rPr>
                 <w:rStyle w:val="Hyperlink"/>
@@ -4167,7 +4202,7 @@
                 <w:noProof/>
                 <w:webHidden/>
               </w:rPr>
-              <w:instrText xml:space="preserve"> PAGEREF _Toc70504135 \h </w:instrText>
+              <w:instrText xml:space="preserve"> PAGEREF _Toc70504405 \h </w:instrText>
             </w:r>
             <w:r>
               <w:rPr>
@@ -4212,7 +4247,7 @@
               <w:lang w:bidi="ar-SA"/>
             </w:rPr>
           </w:pPr>
-          <w:hyperlink w:anchor="_Toc70504136" w:history="1">
+          <w:hyperlink w:anchor="_Toc70504406" w:history="1">
             <w:r>
               <w:rPr>
                 <w:rStyle w:val="Hyperlink"/>
@@ -4291,7 +4326,7 @@
                 <w:noProof/>
                 <w:webHidden/>
               </w:rPr>
-              <w:instrText xml:space="preserve"> PAGEREF _Toc70504136 \h </w:instrText>
+              <w:instrText xml:space="preserve"> PAGEREF _Toc70504406 \h </w:instrText>
             </w:r>
             <w:r>
               <w:rPr>
@@ -4336,7 +4371,7 @@
               <w:lang w:bidi="ar-SA"/>
             </w:rPr>
           </w:pPr>
-          <w:hyperlink w:anchor="_Toc70504137" w:history="1">
+          <w:hyperlink w:anchor="_Toc70504407" w:history="1">
             <w:r>
               <w:rPr>
                 <w:rStyle w:val="Hyperlink"/>
@@ -4432,7 +4467,7 @@
                 <w:noProof/>
                 <w:webHidden/>
               </w:rPr>
-              <w:instrText xml:space="preserve"> PAGEREF _Toc70504137 \h </w:instrText>
+              <w:instrText xml:space="preserve"> PAGEREF _Toc70504407 \h </w:instrText>
             </w:r>
             <w:r>
               <w:rPr>
@@ -4477,7 +4512,7 @@
               <w:lang w:bidi="ar-SA"/>
             </w:rPr>
           </w:pPr>
-          <w:hyperlink w:anchor="_Toc70504138" w:history="1">
+          <w:hyperlink w:anchor="_Toc70504408" w:history="1">
             <w:r>
               <w:rPr>
                 <w:rStyle w:val="Hyperlink"/>
@@ -4556,7 +4591,7 @@
                 <w:noProof/>
                 <w:webHidden/>
               </w:rPr>
-              <w:instrText xml:space="preserve"> PAGEREF _Toc70504138 \h </w:instrText>
+              <w:instrText xml:space="preserve"> PAGEREF _Toc70504408 \h </w:instrText>
             </w:r>
             <w:r>
               <w:rPr>
@@ -4601,7 +4636,7 @@
               <w:lang w:bidi="ar-SA"/>
             </w:rPr>
           </w:pPr>
-          <w:hyperlink w:anchor="_Toc70504139" w:history="1">
+          <w:hyperlink w:anchor="_Toc70504409" w:history="1">
             <w:r>
               <w:rPr>
                 <w:rStyle w:val="Hyperlink"/>
@@ -4647,7 +4682,7 @@
                 <w:noProof/>
                 <w:webHidden/>
               </w:rPr>
-              <w:instrText xml:space="preserve"> PAGEREF _Toc70504139 \h </w:instrText>
+              <w:instrText xml:space="preserve"> PAGEREF _Toc70504409 \h </w:instrText>
             </w:r>
             <w:r>
               <w:rPr>
@@ -4692,7 +4727,7 @@
               <w:lang w:bidi="ar-SA"/>
             </w:rPr>
           </w:pPr>
-          <w:hyperlink w:anchor="_Toc70504140" w:history="1">
+          <w:hyperlink w:anchor="_Toc70504410" w:history="1">
             <w:r>
               <w:rPr>
                 <w:rStyle w:val="Hyperlink"/>
@@ -4755,7 +4790,7 @@
                 <w:noProof/>
                 <w:webHidden/>
               </w:rPr>
-              <w:instrText xml:space="preserve"> PAGEREF _Toc70504140 \h </w:instrText>
+              <w:instrText xml:space="preserve"> PAGEREF _Toc70504410 \h </w:instrText>
             </w:r>
             <w:r>
               <w:rPr>
@@ -4800,7 +4835,7 @@
               <w:lang w:bidi="ar-SA"/>
             </w:rPr>
           </w:pPr>
-          <w:hyperlink w:anchor="_Toc70504141" w:history="1">
+          <w:hyperlink w:anchor="_Toc70504411" w:history="1">
             <w:r>
               <w:rPr>
                 <w:rStyle w:val="Hyperlink"/>
@@ -4896,7 +4931,7 @@
                 <w:noProof/>
                 <w:webHidden/>
               </w:rPr>
-              <w:instrText xml:space="preserve"> PAGEREF _Toc70504141 \h </w:instrText>
+              <w:instrText xml:space="preserve"> PAGEREF _Toc70504411 \h </w:instrText>
             </w:r>
             <w:r>
               <w:rPr>
@@ -4941,7 +4976,7 @@
               <w:lang w:bidi="ar-SA"/>
             </w:rPr>
           </w:pPr>
-          <w:hyperlink w:anchor="_Toc70504142" w:history="1">
+          <w:hyperlink w:anchor="_Toc70504412" w:history="1">
             <w:r>
               <w:rPr>
                 <w:rStyle w:val="Hyperlink"/>
@@ -4995,7 +5030,7 @@
                 <w:noProof/>
                 <w:webHidden/>
               </w:rPr>
-              <w:instrText xml:space="preserve"> PAGEREF _Toc70504142 \h </w:instrText>
+              <w:instrText xml:space="preserve"> PAGEREF _Toc70504412 \h </w:instrText>
             </w:r>
             <w:r>
               <w:rPr>
@@ -5040,7 +5075,7 @@
               <w:lang w:bidi="ar-SA"/>
             </w:rPr>
           </w:pPr>
-          <w:hyperlink w:anchor="_Toc70504143" w:history="1">
+          <w:hyperlink w:anchor="_Toc70504413" w:history="1">
             <w:r>
               <w:rPr>
                 <w:rStyle w:val="Hyperlink"/>
@@ -5119,7 +5154,7 @@
                 <w:noProof/>
                 <w:webHidden/>
               </w:rPr>
-              <w:instrText xml:space="preserve"> PAGEREF _Toc70504143 \h </w:instrText>
+              <w:instrText xml:space="preserve"> PAGEREF _Toc70504413 \h </w:instrText>
             </w:r>
             <w:r>
               <w:rPr>
@@ -5164,7 +5199,7 @@
               <w:lang w:bidi="ar-SA"/>
             </w:rPr>
           </w:pPr>
-          <w:hyperlink w:anchor="_Toc70504144" w:history="1">
+          <w:hyperlink w:anchor="_Toc70504414" w:history="1">
             <w:r>
               <w:rPr>
                 <w:rStyle w:val="Hyperlink"/>
@@ -5326,7 +5361,7 @@
                 <w:noProof/>
                 <w:webHidden/>
               </w:rPr>
-              <w:instrText xml:space="preserve"> PAGEREF _Toc70504144 \h </w:instrText>
+              <w:instrText xml:space="preserve"> PAGEREF _Toc70504414 \h </w:instrText>
             </w:r>
             <w:r>
               <w:rPr>
@@ -5371,7 +5406,7 @@
               <w:lang w:bidi="ar-SA"/>
             </w:rPr>
           </w:pPr>
-          <w:hyperlink w:anchor="_Toc70504145" w:history="1">
+          <w:hyperlink w:anchor="_Toc70504415" w:history="1">
             <w:r>
               <w:rPr>
                 <w:rStyle w:val="Hyperlink"/>
@@ -5476,7 +5511,7 @@
                 <w:noProof/>
                 <w:webHidden/>
               </w:rPr>
-              <w:instrText xml:space="preserve"> PAGEREF _Toc70504145 \h </w:instrText>
+              <w:instrText xml:space="preserve"> PAGEREF _Toc70504415 \h </w:instrText>
             </w:r>
             <w:r>
               <w:rPr>
@@ -5521,7 +5556,7 @@
               <w:lang w:bidi="ar-SA"/>
             </w:rPr>
           </w:pPr>
-          <w:hyperlink w:anchor="_Toc70504146" w:history="1">
+          <w:hyperlink w:anchor="_Toc70504416" w:history="1">
             <w:r>
               <w:rPr>
                 <w:rStyle w:val="Hyperlink"/>
@@ -5583,7 +5618,7 @@
                 <w:noProof/>
                 <w:webHidden/>
               </w:rPr>
-              <w:instrText xml:space="preserve"> PAGEREF _Toc70504146 \h </w:instrText>
+              <w:instrText xml:space="preserve"> PAGEREF _Toc70504416 \h </w:instrText>
             </w:r>
             <w:r>
               <w:rPr>
@@ -5628,7 +5663,7 @@
               <w:lang w:bidi="ar-SA"/>
             </w:rPr>
           </w:pPr>
-          <w:hyperlink w:anchor="_Toc70504147" w:history="1">
+          <w:hyperlink w:anchor="_Toc70504417" w:history="1">
             <w:r>
               <w:rPr>
                 <w:rStyle w:val="Hyperlink"/>
@@ -5689,7 +5724,7 @@
                 <w:noProof/>
                 <w:webHidden/>
               </w:rPr>
-              <w:instrText xml:space="preserve"> PAGEREF _Toc70504147 \h </w:instrText>
+              <w:instrText xml:space="preserve"> PAGEREF _Toc70504417 \h </w:instrText>
             </w:r>
             <w:r>
               <w:rPr>
@@ -5734,7 +5769,7 @@
               <w:lang w:bidi="ar-SA"/>
             </w:rPr>
           </w:pPr>
-          <w:hyperlink w:anchor="_Toc70504148" w:history="1">
+          <w:hyperlink w:anchor="_Toc70504418" w:history="1">
             <w:r>
               <w:rPr>
                 <w:rStyle w:val="Hyperlink"/>
@@ -5797,7 +5832,7 @@
                 <w:noProof/>
                 <w:webHidden/>
               </w:rPr>
-              <w:instrText xml:space="preserve"> PAGEREF _Toc70504148 \h </w:instrText>
+              <w:instrText xml:space="preserve"> PAGEREF _Toc70504418 \h </w:instrText>
             </w:r>
             <w:r>
               <w:rPr>
@@ -5842,7 +5877,7 @@
               <w:lang w:bidi="ar-SA"/>
             </w:rPr>
           </w:pPr>
-          <w:hyperlink w:anchor="_Toc70504149" w:history="1">
+          <w:hyperlink w:anchor="_Toc70504419" w:history="1">
             <w:r>
               <w:rPr>
                 <w:rStyle w:val="Hyperlink"/>
@@ -5887,7 +5922,7 @@
                 <w:noProof/>
                 <w:webHidden/>
               </w:rPr>
-              <w:instrText xml:space="preserve"> PAGEREF _Toc70504149 \h </w:instrText>
+              <w:instrText xml:space="preserve"> PAGEREF _Toc70504419 \h </w:instrText>
             </w:r>
             <w:r>
               <w:rPr>
@@ -5932,7 +5967,7 @@
               <w:lang w:bidi="ar-SA"/>
             </w:rPr>
           </w:pPr>
-          <w:hyperlink w:anchor="_Toc70504150" w:history="1">
+          <w:hyperlink w:anchor="_Toc70504420" w:history="1">
             <w:r>
               <w:rPr>
                 <w:rStyle w:val="Hyperlink"/>
@@ -6028,7 +6063,7 @@
                 <w:noProof/>
                 <w:webHidden/>
               </w:rPr>
-              <w:instrText xml:space="preserve"> PAGEREF _Toc70504150 \h </w:instrText>
+              <w:instrText xml:space="preserve"> PAGEREF _Toc70504420 \h </w:instrText>
             </w:r>
             <w:r>
               <w:rPr>
@@ -6073,7 +6108,7 @@
               <w:lang w:bidi="ar-SA"/>
             </w:rPr>
           </w:pPr>
-          <w:hyperlink w:anchor="_Toc70504151" w:history="1">
+          <w:hyperlink w:anchor="_Toc70504421" w:history="1">
             <w:r>
               <w:rPr>
                 <w:rStyle w:val="Hyperlink"/>
@@ -6110,7 +6145,7 @@
                 <w:noProof/>
                 <w:webHidden/>
               </w:rPr>
-              <w:instrText xml:space="preserve"> PAGEREF _Toc70504151 \h </w:instrText>
+              <w:instrText xml:space="preserve"> PAGEREF _Toc70504421 \h </w:instrText>
             </w:r>
             <w:r>
               <w:rPr>
@@ -6155,7 +6190,7 @@
               <w:lang w:bidi="ar-SA"/>
             </w:rPr>
           </w:pPr>
-          <w:hyperlink w:anchor="_Toc70504152" w:history="1">
+          <w:hyperlink w:anchor="_Toc70504422" w:history="1">
             <w:r>
               <w:rPr>
                 <w:rStyle w:val="Hyperlink"/>
@@ -6200,7 +6235,7 @@
                 <w:noProof/>
                 <w:webHidden/>
               </w:rPr>
-              <w:instrText xml:space="preserve"> PAGEREF _Toc70504152 \h </w:instrText>
+              <w:instrText xml:space="preserve"> PAGEREF _Toc70504422 \h </w:instrText>
             </w:r>
             <w:r>
               <w:rPr>
@@ -6245,7 +6280,7 @@
               <w:lang w:bidi="ar-SA"/>
             </w:rPr>
           </w:pPr>
-          <w:hyperlink w:anchor="_Toc70504153" w:history="1">
+          <w:hyperlink w:anchor="_Toc70504423" w:history="1">
             <w:r>
               <w:rPr>
                 <w:rStyle w:val="Hyperlink"/>
@@ -6273,7 +6308,7 @@
                 <w:noProof/>
                 <w:webHidden/>
               </w:rPr>
-              <w:instrText xml:space="preserve"> PAGEREF _Toc70504153 \h </w:instrText>
+              <w:instrText xml:space="preserve"> PAGEREF _Toc70504423 \h </w:instrText>
             </w:r>
             <w:r>
               <w:rPr>
@@ -6318,7 +6353,7 @@
               <w:lang w:bidi="ar-SA"/>
             </w:rPr>
           </w:pPr>
-          <w:hyperlink w:anchor="_Toc70504154" w:history="1">
+          <w:hyperlink w:anchor="_Toc70504424" w:history="1">
             <w:r>
               <w:rPr>
                 <w:rStyle w:val="Hyperlink"/>
@@ -6346,7 +6381,7 @@
                 <w:noProof/>
                 <w:webHidden/>
               </w:rPr>
-              <w:instrText xml:space="preserve"> PAGEREF _Toc70504154 \h </w:instrText>
+              <w:instrText xml:space="preserve"> PAGEREF _Toc70504424 \h </w:instrText>
             </w:r>
             <w:r>
               <w:rPr>
@@ -6391,7 +6426,7 @@
               <w:lang w:bidi="ar-SA"/>
             </w:rPr>
           </w:pPr>
-          <w:hyperlink w:anchor="_Toc70504155" w:history="1">
+          <w:hyperlink w:anchor="_Toc70504425" w:history="1">
             <w:r>
               <w:rPr>
                 <w:rStyle w:val="Hyperlink"/>
@@ -6481,7 +6516,7 @@
                 <w:noProof/>
                 <w:webHidden/>
               </w:rPr>
-              <w:instrText xml:space="preserve"> PAGEREF _Toc70504155 \h </w:instrText>
+              <w:instrText xml:space="preserve"> PAGEREF _Toc70504425 \h </w:instrText>
             </w:r>
             <w:r>
               <w:rPr>
@@ -6526,7 +6561,7 @@
               <w:lang w:bidi="ar-SA"/>
             </w:rPr>
           </w:pPr>
-          <w:hyperlink w:anchor="_Toc70504156" w:history="1">
+          <w:hyperlink w:anchor="_Toc70504426" w:history="1">
             <w:r>
               <w:rPr>
                 <w:rStyle w:val="Hyperlink"/>
@@ -6598,7 +6633,7 @@
                 <w:noProof/>
                 <w:webHidden/>
               </w:rPr>
-              <w:instrText xml:space="preserve"> PAGEREF _Toc70504156 \h </w:instrText>
+              <w:instrText xml:space="preserve"> PAGEREF _Toc70504426 \h </w:instrText>
             </w:r>
             <w:r>
               <w:rPr>
@@ -6640,7 +6675,7 @@
               <w:lang w:bidi="ar-SA"/>
             </w:rPr>
           </w:pPr>
-          <w:hyperlink w:anchor="_Toc70504157" w:history="1">
+          <w:hyperlink w:anchor="_Toc70504427" w:history="1">
             <w:r>
               <w:rPr>
                 <w:rStyle w:val="Hyperlink"/>
@@ -6686,7 +6721,7 @@
                 <w:noProof/>
                 <w:webHidden/>
               </w:rPr>
-              <w:instrText xml:space="preserve"> PAGEREF _Toc70504157 \h </w:instrText>
+              <w:instrText xml:space="preserve"> PAGEREF _Toc70504427 \h </w:instrText>
             </w:r>
             <w:r>
               <w:rPr>
@@ -6728,7 +6763,7 @@
               <w:lang w:bidi="ar-SA"/>
             </w:rPr>
           </w:pPr>
-          <w:hyperlink w:anchor="_Toc70504158" w:history="1">
+          <w:hyperlink w:anchor="_Toc70504428" w:history="1">
             <w:r>
               <w:rPr>
                 <w:rStyle w:val="Hyperlink"/>
@@ -6783,7 +6818,7 @@
                 <w:noProof/>
                 <w:webHidden/>
               </w:rPr>
-              <w:instrText xml:space="preserve"> PAGEREF _Toc70504158 \h </w:instrText>
+              <w:instrText xml:space="preserve"> PAGEREF _Toc70504428 \h </w:instrText>
             </w:r>
             <w:r>
               <w:rPr>
@@ -6828,7 +6863,7 @@
               <w:lang w:bidi="ar-SA"/>
             </w:rPr>
           </w:pPr>
-          <w:hyperlink w:anchor="_Toc70504159" w:history="1">
+          <w:hyperlink w:anchor="_Toc70504429" w:history="1">
             <w:r>
               <w:rPr>
                 <w:rStyle w:val="Hyperlink"/>
@@ -6856,7 +6891,7 @@
                 <w:noProof/>
                 <w:webHidden/>
               </w:rPr>
-              <w:instrText xml:space="preserve"> PAGEREF _Toc70504159 \h </w:instrText>
+              <w:instrText xml:space="preserve"> PAGEREF _Toc70504429 \h </w:instrText>
             </w:r>
             <w:r>
               <w:rPr>
@@ -6901,7 +6936,7 @@
               <w:lang w:bidi="ar-SA"/>
             </w:rPr>
           </w:pPr>
-          <w:hyperlink w:anchor="_Toc70504160" w:history="1">
+          <w:hyperlink w:anchor="_Toc70504430" w:history="1">
             <w:r>
               <w:rPr>
                 <w:rStyle w:val="Hyperlink"/>
@@ -6989,7 +7024,7 @@
                 <w:noProof/>
                 <w:webHidden/>
               </w:rPr>
-              <w:instrText xml:space="preserve"> PAGEREF _Toc70504160 \h </w:instrText>
+              <w:instrText xml:space="preserve"> PAGEREF _Toc70504430 \h </w:instrText>
             </w:r>
             <w:r>
               <w:rPr>
@@ -7034,7 +7069,7 @@
               <w:lang w:bidi="ar-SA"/>
             </w:rPr>
           </w:pPr>
-          <w:hyperlink w:anchor="_Toc70504161" w:history="1">
+          <w:hyperlink w:anchor="_Toc70504431" w:history="1">
             <w:r>
               <w:rPr>
                 <w:rStyle w:val="Hyperlink"/>
@@ -7071,7 +7106,7 @@
                 <w:noProof/>
                 <w:webHidden/>
               </w:rPr>
-              <w:instrText xml:space="preserve"> PAGEREF _Toc70504161 \h </w:instrText>
+              <w:instrText xml:space="preserve"> PAGEREF _Toc70504431 \h </w:instrText>
             </w:r>
             <w:r>
               <w:rPr>
@@ -7116,7 +7151,7 @@
               <w:lang w:bidi="ar-SA"/>
             </w:rPr>
           </w:pPr>
-          <w:hyperlink w:anchor="_Toc70504162" w:history="1">
+          <w:hyperlink w:anchor="_Toc70504432" w:history="1">
             <w:r>
               <w:rPr>
                 <w:rStyle w:val="Hyperlink"/>
@@ -7162,7 +7197,7 @@
                 <w:noProof/>
                 <w:webHidden/>
               </w:rPr>
-              <w:instrText xml:space="preserve"> PAGEREF _Toc70504162 \h </w:instrText>
+              <w:instrText xml:space="preserve"> PAGEREF _Toc70504432 \h </w:instrText>
             </w:r>
             <w:r>
               <w:rPr>
@@ -7207,7 +7242,7 @@
               <w:lang w:bidi="ar-SA"/>
             </w:rPr>
           </w:pPr>
-          <w:hyperlink w:anchor="_Toc70504163" w:history="1">
+          <w:hyperlink w:anchor="_Toc70504433" w:history="1">
             <w:r>
               <w:rPr>
                 <w:rStyle w:val="Hyperlink"/>
@@ -7286,7 +7321,7 @@
                 <w:noProof/>
                 <w:webHidden/>
               </w:rPr>
-              <w:instrText xml:space="preserve"> PAGEREF _Toc70504163 \h </w:instrText>
+              <w:instrText xml:space="preserve"> PAGEREF _Toc70504433 \h </w:instrText>
             </w:r>
             <w:r>
               <w:rPr>
@@ -7331,7 +7366,7 @@
               <w:lang w:bidi="ar-SA"/>
             </w:rPr>
           </w:pPr>
-          <w:hyperlink w:anchor="_Toc70504164" w:history="1">
+          <w:hyperlink w:anchor="_Toc70504434" w:history="1">
             <w:r>
               <w:rPr>
                 <w:rStyle w:val="Hyperlink"/>
@@ -7427,7 +7462,7 @@
                 <w:noProof/>
                 <w:webHidden/>
               </w:rPr>
-              <w:instrText xml:space="preserve"> PAGEREF _Toc70504164 \h </w:instrText>
+              <w:instrText xml:space="preserve"> PAGEREF _Toc70504434 \h </w:instrText>
             </w:r>
             <w:r>
               <w:rPr>
@@ -7472,7 +7507,7 @@
               <w:lang w:bidi="ar-SA"/>
             </w:rPr>
           </w:pPr>
-          <w:hyperlink w:anchor="_Toc70504165" w:history="1">
+          <w:hyperlink w:anchor="_Toc70504435" w:history="1">
             <w:r>
               <w:rPr>
                 <w:rStyle w:val="Hyperlink"/>
@@ -7568,7 +7603,7 @@
                 <w:noProof/>
                 <w:webHidden/>
               </w:rPr>
-              <w:instrText xml:space="preserve"> PAGEREF _Toc70504165 \h </w:instrText>
+              <w:instrText xml:space="preserve"> PAGEREF _Toc70504435 \h </w:instrText>
             </w:r>
             <w:r>
               <w:rPr>
@@ -7613,7 +7648,7 @@
               <w:lang w:bidi="ar-SA"/>
             </w:rPr>
           </w:pPr>
-          <w:hyperlink w:anchor="_Toc70504166" w:history="1">
+          <w:hyperlink w:anchor="_Toc70504436" w:history="1">
             <w:r>
               <w:rPr>
                 <w:rStyle w:val="Hyperlink"/>
@@ -7743,7 +7778,7 @@
                 <w:noProof/>
                 <w:webHidden/>
               </w:rPr>
-              <w:instrText xml:space="preserve"> PAGEREF _Toc70504166 \h </w:instrText>
+              <w:instrText xml:space="preserve"> PAGEREF _Toc70504436 \h </w:instrText>
             </w:r>
             <w:r>
               <w:rPr>
@@ -7815,7 +7850,7 @@
           <w:rtl/>
         </w:rPr>
       </w:pPr>
-      <w:bookmarkStart w:id="0" w:name="_Toc70504105"/>
+      <w:bookmarkStart w:id="0" w:name="_Toc70504375"/>
       <w:r>
         <w:rPr>
           <w:rFonts w:hint="cs"/>
@@ -9718,7 +9753,7 @@
                 <w:rtl/>
               </w:rPr>
             </w:pPr>
-            <w:bookmarkStart w:id="1" w:name="_Toc70504106"/>
+            <w:bookmarkStart w:id="1" w:name="_Toc70504376"/>
             <w:r>
               <w:rPr>
                 <w:rFonts w:hint="cs"/>
@@ -9838,7 +9873,7 @@
                 <w:rtl/>
               </w:rPr>
             </w:pPr>
-            <w:bookmarkStart w:id="2" w:name="_Toc70504107"/>
+            <w:bookmarkStart w:id="2" w:name="_Toc70504377"/>
             <w:r>
               <w:rPr>
                 <w:rFonts w:hint="cs"/>
@@ -9984,7 +10019,7 @@
                 <w:rtl/>
               </w:rPr>
             </w:pPr>
-            <w:bookmarkStart w:id="3" w:name="_Toc70504108"/>
+            <w:bookmarkStart w:id="3" w:name="_Toc70504378"/>
             <w:r>
               <w:rPr>
                 <w:rFonts w:hint="cs"/>
@@ -10345,7 +10380,7 @@
                 <w:rtl/>
               </w:rPr>
             </w:pPr>
-            <w:bookmarkStart w:id="4" w:name="_Toc70504109"/>
+            <w:bookmarkStart w:id="4" w:name="_Toc70504379"/>
             <w:r>
               <w:rPr>
                 <w:rFonts w:hint="cs"/>
@@ -10477,7 +10512,7 @@
                 <w:rtl/>
               </w:rPr>
             </w:pPr>
-            <w:bookmarkStart w:id="5" w:name="_Toc70504110"/>
+            <w:bookmarkStart w:id="5" w:name="_Toc70504380"/>
             <w:r>
               <w:rPr>
                 <w:rFonts w:hint="cs"/>
@@ -10713,7 +10748,7 @@
                 <w:rtl/>
               </w:rPr>
             </w:pPr>
-            <w:bookmarkStart w:id="6" w:name="_Toc70504111"/>
+            <w:bookmarkStart w:id="6" w:name="_Toc70504381"/>
             <w:r>
               <w:rPr>
                 <w:rFonts w:hint="cs"/>
@@ -10901,7 +10936,7 @@
                 <w:rtl/>
               </w:rPr>
             </w:pPr>
-            <w:bookmarkStart w:id="7" w:name="_Toc70504112"/>
+            <w:bookmarkStart w:id="7" w:name="_Toc70504382"/>
             <w:r>
               <w:rPr>
                 <w:rFonts w:hint="cs"/>
@@ -11052,7 +11087,7 @@
                 <w:rtl/>
               </w:rPr>
             </w:pPr>
-            <w:bookmarkStart w:id="8" w:name="_Toc70504113"/>
+            <w:bookmarkStart w:id="8" w:name="_Toc70504383"/>
             <w:r>
               <w:rPr>
                 <w:rFonts w:hint="cs"/>
@@ -11461,7 +11496,7 @@
           <w:rtl/>
         </w:rPr>
       </w:pPr>
-      <w:bookmarkStart w:id="9" w:name="_Toc70504114"/>
+      <w:bookmarkStart w:id="9" w:name="_Toc70504384"/>
       <w:r>
         <w:rPr>
           <w:rFonts w:hint="cs"/>
@@ -11479,7 +11514,7 @@
           <w:rtl/>
         </w:rPr>
       </w:pPr>
-      <w:bookmarkStart w:id="10" w:name="_Toc70504115"/>
+      <w:bookmarkStart w:id="10" w:name="_Toc70504385"/>
       <w:r>
         <w:rPr>
           <w:rFonts w:hint="cs"/>
@@ -13801,7 +13836,7 @@
           <w:rtl/>
         </w:rPr>
       </w:pPr>
-      <w:bookmarkStart w:id="11" w:name="_Toc70504116"/>
+      <w:bookmarkStart w:id="11" w:name="_Toc70504386"/>
       <w:r>
         <w:rPr>
           <w:rtl/>
@@ -20081,7 +20116,7 @@
           <w:rtl/>
         </w:rPr>
       </w:pPr>
-      <w:bookmarkStart w:id="12" w:name="_Toc70504117"/>
+      <w:bookmarkStart w:id="12" w:name="_Toc70504387"/>
       <w:r>
         <w:rPr>
           <w:rFonts w:hint="cs"/>
@@ -20119,7 +20154,7 @@
           <w:rtl/>
         </w:rPr>
       </w:pPr>
-      <w:bookmarkStart w:id="13" w:name="_Toc70504118"/>
+      <w:bookmarkStart w:id="13" w:name="_Toc70504388"/>
       <w:r>
         <w:rPr>
           <w:rFonts w:hint="eastAsia"/>
@@ -20584,7 +20619,7 @@
           <w:rtl/>
         </w:rPr>
       </w:pPr>
-      <w:bookmarkStart w:id="14" w:name="_Toc70504119"/>
+      <w:bookmarkStart w:id="14" w:name="_Toc70504389"/>
       <w:r>
         <w:rPr>
           <w:rFonts w:hint="eastAsia"/>
@@ -21181,7 +21216,7 @@
           <w:rtl/>
         </w:rPr>
       </w:pPr>
-      <w:bookmarkStart w:id="15" w:name="_Toc70504120"/>
+      <w:bookmarkStart w:id="15" w:name="_Toc70504390"/>
       <w:r>
         <w:rPr>
           <w:rFonts w:hint="eastAsia"/>
@@ -21664,7 +21699,7 @@
           <w:rtl/>
         </w:rPr>
       </w:pPr>
-      <w:bookmarkStart w:id="16" w:name="_Toc70504121"/>
+      <w:bookmarkStart w:id="16" w:name="_Toc70504391"/>
       <w:r>
         <w:rPr>
           <w:rFonts w:hint="eastAsia"/>
@@ -22091,7 +22126,7 @@
           <w:rtl/>
         </w:rPr>
       </w:pPr>
-      <w:bookmarkStart w:id="17" w:name="_Toc70504122"/>
+      <w:bookmarkStart w:id="17" w:name="_Toc70504392"/>
       <w:r>
         <w:rPr>
           <w:rFonts w:hint="cs"/>
@@ -23070,7 +23105,7 @@
           <w:rtl/>
         </w:rPr>
       </w:pPr>
-      <w:bookmarkStart w:id="18" w:name="_Toc70504123"/>
+      <w:bookmarkStart w:id="18" w:name="_Toc70504393"/>
       <w:r>
         <w:rPr>
           <w:rFonts w:hint="eastAsia"/>
@@ -23427,7 +23462,7 @@
           <w:rtl/>
         </w:rPr>
       </w:pPr>
-      <w:bookmarkStart w:id="19" w:name="_Toc70504124"/>
+      <w:bookmarkStart w:id="19" w:name="_Toc70504394"/>
       <w:r>
         <w:rPr>
           <w:rFonts w:hint="eastAsia"/>
@@ -24481,7 +24516,7 @@
           <w:rtl/>
         </w:rPr>
       </w:pPr>
-      <w:bookmarkStart w:id="20" w:name="_Toc70504125"/>
+      <w:bookmarkStart w:id="20" w:name="_Toc70504395"/>
       <w:r>
         <w:rPr>
           <w:rFonts w:hint="eastAsia"/>
@@ -25320,7 +25355,7 @@
           <w:rtl/>
         </w:rPr>
       </w:pPr>
-      <w:bookmarkStart w:id="21" w:name="_Toc70504126"/>
+      <w:bookmarkStart w:id="21" w:name="_Toc70504396"/>
       <w:r>
         <w:rPr>
           <w:rFonts w:hint="eastAsia"/>
@@ -26070,7 +26105,7 @@
           <w:rtl/>
         </w:rPr>
       </w:pPr>
-      <w:bookmarkStart w:id="22" w:name="_Toc70504127"/>
+      <w:bookmarkStart w:id="22" w:name="_Toc70504397"/>
       <w:r>
         <w:rPr>
           <w:rtl/>
@@ -26509,7 +26544,7 @@
           <w:rtl/>
         </w:rPr>
       </w:pPr>
-      <w:bookmarkStart w:id="23" w:name="_Toc70504128"/>
+      <w:bookmarkStart w:id="23" w:name="_Toc70504398"/>
       <w:r>
         <w:rPr>
           <w:rFonts w:hint="cs"/>
@@ -26538,7 +26573,7 @@
       <w:pPr>
         <w:pStyle w:val="Heading2"/>
       </w:pPr>
-      <w:bookmarkStart w:id="24" w:name="_Toc70504129"/>
+      <w:bookmarkStart w:id="24" w:name="_Toc70504399"/>
       <w:r>
         <w:rPr>
           <w:rtl/>
@@ -27375,7 +27410,7 @@
           <w:rtl/>
         </w:rPr>
       </w:pPr>
-      <w:bookmarkStart w:id="25" w:name="_Toc70504130"/>
+      <w:bookmarkStart w:id="25" w:name="_Toc70504400"/>
       <w:r>
         <w:rPr>
           <w:rtl/>
@@ -28361,7 +28396,7 @@
           <w:rtl/>
         </w:rPr>
       </w:pPr>
-      <w:bookmarkStart w:id="26" w:name="_Toc70504131"/>
+      <w:bookmarkStart w:id="26" w:name="_Toc70504401"/>
       <w:r>
         <w:rPr>
           <w:rFonts w:hint="cs"/>
@@ -28369,14 +28404,14 @@
         </w:rPr>
         <w:t>صنعت</w:t>
       </w:r>
+      <w:r>
+        <w:rPr>
+          <w:rFonts w:hint="cs"/>
+          <w:rtl/>
+        </w:rPr>
+        <w:t xml:space="preserve"> پلتفرم‌های تجارت الکترونیک</w:t>
+      </w:r>
       <w:bookmarkEnd w:id="26"/>
-      <w:r>
-        <w:rPr>
-          <w:rFonts w:hint="cs"/>
-          <w:rtl/>
-        </w:rPr>
-        <w:t xml:space="preserve"> پلتفرم‌های تجارت الکترونیک</w:t>
-      </w:r>
     </w:p>
     <w:p>
       <w:pPr>
@@ -28449,7 +28484,7 @@
           <w:rtl/>
         </w:rPr>
       </w:pPr>
-      <w:bookmarkStart w:id="27" w:name="_Toc70504132"/>
+      <w:bookmarkStart w:id="27" w:name="_Toc70504402"/>
       <w:r>
         <w:rPr>
           <w:rFonts w:hint="cs"/>
@@ -29069,7 +29104,7 @@
           <w:rtl/>
         </w:rPr>
       </w:pPr>
-      <w:bookmarkStart w:id="28" w:name="_Toc70504133"/>
+      <w:bookmarkStart w:id="28" w:name="_Toc70504403"/>
       <w:r>
         <w:rPr>
           <w:rFonts w:hint="cs"/>
@@ -30238,9 +30273,11 @@
               </w:rPr>
               <w:t xml:space="preserve">فروش دامنه </w:t>
             </w:r>
+            <w:proofErr w:type="spellStart"/>
             <w:r>
               <w:t>ir</w:t>
             </w:r>
+            <w:proofErr w:type="spellEnd"/>
           </w:p>
         </w:tc>
         <w:tc>
@@ -30503,7 +30540,7 @@
           <w:rtl/>
         </w:rPr>
       </w:pPr>
-      <w:bookmarkStart w:id="29" w:name="_Toc70504134"/>
+      <w:bookmarkStart w:id="29" w:name="_Toc70504404"/>
       <w:r>
         <w:rPr>
           <w:rFonts w:hint="cs"/>
@@ -30521,7 +30558,7 @@
           <w:rtl/>
         </w:rPr>
       </w:pPr>
-      <w:bookmarkStart w:id="30" w:name="_Toc70504135"/>
+      <w:bookmarkStart w:id="30" w:name="_Toc70504405"/>
       <w:r>
         <w:rPr>
           <w:rFonts w:hint="eastAsia"/>
@@ -30786,7 +30823,7 @@
           <w:rtl/>
         </w:rPr>
       </w:pPr>
-      <w:bookmarkStart w:id="31" w:name="_Toc70504136"/>
+      <w:bookmarkStart w:id="31" w:name="_Toc70504406"/>
       <w:r>
         <w:rPr>
           <w:rFonts w:hint="eastAsia"/>
@@ -30871,7 +30908,7 @@
           <w:rtl/>
         </w:rPr>
       </w:pPr>
-      <w:bookmarkStart w:id="32" w:name="_Toc70504137"/>
+      <w:bookmarkStart w:id="32" w:name="_Toc70504407"/>
       <w:r>
         <w:rPr>
           <w:rFonts w:hint="eastAsia"/>
@@ -30991,7 +31028,7 @@
           <w:rtl/>
         </w:rPr>
       </w:pPr>
-      <w:bookmarkStart w:id="33" w:name="_Toc70504138"/>
+      <w:bookmarkStart w:id="33" w:name="_Toc70504408"/>
       <w:r>
         <w:rPr>
           <w:rFonts w:hint="eastAsia"/>
@@ -31099,7 +31136,7 @@
           <w:rtl/>
         </w:rPr>
       </w:pPr>
-      <w:bookmarkStart w:id="34" w:name="_Toc70504139"/>
+      <w:bookmarkStart w:id="34" w:name="_Toc70504409"/>
       <w:r>
         <w:rPr>
           <w:rFonts w:hint="cs"/>
@@ -31124,7 +31161,7 @@
           <w:rtl/>
         </w:rPr>
       </w:pPr>
-      <w:bookmarkStart w:id="35" w:name="_Toc70504140"/>
+      <w:bookmarkStart w:id="35" w:name="_Toc70504410"/>
       <w:r>
         <w:rPr>
           <w:rFonts w:hint="cs"/>
@@ -31205,7 +31242,7 @@
           <w:rtl/>
         </w:rPr>
       </w:pPr>
-      <w:bookmarkStart w:id="36" w:name="_Toc70504141"/>
+      <w:bookmarkStart w:id="36" w:name="_Toc70504411"/>
       <w:r>
         <w:rPr>
           <w:rFonts w:hint="eastAsia"/>
@@ -31303,7 +31340,7 @@
           <w:rtl/>
         </w:rPr>
       </w:pPr>
-      <w:bookmarkStart w:id="37" w:name="_Toc70504142"/>
+      <w:bookmarkStart w:id="37" w:name="_Toc70504412"/>
       <w:r>
         <w:rPr>
           <w:rFonts w:hint="cs"/>
@@ -31371,7 +31408,7 @@
           <w:rtl/>
         </w:rPr>
       </w:pPr>
-      <w:bookmarkStart w:id="38" w:name="_Toc70504143"/>
+      <w:bookmarkStart w:id="38" w:name="_Toc70504413"/>
       <w:r>
         <w:rPr>
           <w:rtl/>
@@ -31643,7 +31680,7 @@
           <w:rtl/>
         </w:rPr>
       </w:pPr>
-      <w:bookmarkStart w:id="39" w:name="_Toc70504144"/>
+      <w:bookmarkStart w:id="39" w:name="_Toc70504414"/>
       <w:r>
         <w:rPr>
           <w:rFonts w:hint="eastAsia"/>
@@ -31778,7 +31815,7 @@
           <w:rtl/>
         </w:rPr>
       </w:pPr>
-      <w:bookmarkStart w:id="40" w:name="_Toc70504145"/>
+      <w:bookmarkStart w:id="40" w:name="_Toc70504415"/>
       <w:r>
         <w:rPr>
           <w:rFonts w:hint="eastAsia"/>
@@ -31921,7 +31958,7 @@
           <w:rtl/>
         </w:rPr>
       </w:pPr>
-      <w:bookmarkStart w:id="41" w:name="_Toc70504146"/>
+      <w:bookmarkStart w:id="41" w:name="_Toc70504416"/>
       <w:r>
         <w:rPr>
           <w:rFonts w:hint="eastAsia"/>
@@ -31996,7 +32033,7 @@
       <w:pPr>
         <w:pStyle w:val="Heading2"/>
       </w:pPr>
-      <w:bookmarkStart w:id="42" w:name="_Toc70504147"/>
+      <w:bookmarkStart w:id="42" w:name="_Toc70504417"/>
       <w:r>
         <w:rPr>
           <w:rFonts w:hint="cs"/>
@@ -32023,7 +32060,7 @@
           <w:rtl/>
         </w:rPr>
       </w:pPr>
-      <w:bookmarkStart w:id="43" w:name="_Toc70504148"/>
+      <w:bookmarkStart w:id="43" w:name="_Toc70504418"/>
       <w:r>
         <w:rPr>
           <w:rFonts w:hint="cs"/>
@@ -32041,7 +32078,7 @@
           <w:rtl/>
         </w:rPr>
       </w:pPr>
-      <w:bookmarkStart w:id="44" w:name="_Toc70504149"/>
+      <w:bookmarkStart w:id="44" w:name="_Toc70504419"/>
       <w:r>
         <w:rPr>
           <w:rFonts w:hint="cs"/>
@@ -32065,7 +32102,7 @@
           <w:rtl/>
         </w:rPr>
       </w:pPr>
-      <w:bookmarkStart w:id="45" w:name="_Toc70504150"/>
+      <w:bookmarkStart w:id="45" w:name="_Toc70504420"/>
       <w:r>
         <w:rPr>
           <w:rFonts w:hint="eastAsia"/>
@@ -32155,7 +32192,7 @@
           <w:rtl/>
         </w:rPr>
       </w:pPr>
-      <w:bookmarkStart w:id="46" w:name="_Toc70504151"/>
+      <w:bookmarkStart w:id="46" w:name="_Toc70504421"/>
       <w:r>
         <w:rPr>
           <w:rFonts w:hint="cs"/>
@@ -32172,7 +32209,7 @@
           <w:rtl/>
         </w:rPr>
       </w:pPr>
-      <w:bookmarkStart w:id="47" w:name="_Toc70504152"/>
+      <w:bookmarkStart w:id="47" w:name="_Toc70504422"/>
       <w:r>
         <w:rPr>
           <w:rFonts w:hint="eastAsia"/>
@@ -32259,7 +32296,7 @@
           <w:rtl/>
         </w:rPr>
       </w:pPr>
-      <w:bookmarkStart w:id="48" w:name="_Toc70504153"/>
+      <w:bookmarkStart w:id="48" w:name="_Toc70504423"/>
       <w:r>
         <w:rPr>
           <w:rFonts w:hint="cs"/>
@@ -32283,7 +32320,7 @@
           <w:rtl/>
         </w:rPr>
       </w:pPr>
-      <w:bookmarkStart w:id="49" w:name="_Toc70504154"/>
+      <w:bookmarkStart w:id="49" w:name="_Toc70504424"/>
       <w:r>
         <w:rPr>
           <w:rFonts w:hint="cs"/>
@@ -32308,7 +32345,7 @@
           <w:rtl/>
         </w:rPr>
       </w:pPr>
-      <w:bookmarkStart w:id="50" w:name="_Toc70504155"/>
+      <w:bookmarkStart w:id="50" w:name="_Toc70504425"/>
       <w:r>
         <w:rPr>
           <w:rFonts w:hint="cs"/>
@@ -32423,7 +32460,7 @@
       <w:pPr>
         <w:pStyle w:val="Heading2"/>
       </w:pPr>
-      <w:bookmarkStart w:id="51" w:name="_Toc70504156"/>
+      <w:bookmarkStart w:id="51" w:name="_Toc70504426"/>
       <w:r>
         <w:rPr>
           <w:rFonts w:hint="cs"/>
@@ -32734,7 +32771,7 @@
           <w:rtl/>
         </w:rPr>
       </w:pPr>
-      <w:bookmarkStart w:id="52" w:name="_Toc70504157"/>
+      <w:bookmarkStart w:id="52" w:name="_Toc70504427"/>
       <w:r>
         <w:rPr>
           <w:rFonts w:hint="cs"/>
@@ -32842,7 +32879,7 @@
           <w:rtl/>
         </w:rPr>
       </w:pPr>
-      <w:bookmarkStart w:id="53" w:name="_Toc70504158"/>
+      <w:bookmarkStart w:id="53" w:name="_Toc70504428"/>
       <w:r>
         <w:rPr>
           <w:noProof/>
@@ -33039,7 +33076,7 @@
           <w:rtl/>
         </w:rPr>
       </w:pPr>
-      <w:bookmarkStart w:id="54" w:name="_Toc70504159"/>
+      <w:bookmarkStart w:id="54" w:name="_Toc70504429"/>
       <w:r>
         <w:rPr>
           <w:rFonts w:hint="eastAsia"/>
@@ -33073,7 +33110,7 @@
           <w:rtl/>
         </w:rPr>
       </w:pPr>
-      <w:bookmarkStart w:id="55" w:name="_Toc70504160"/>
+      <w:bookmarkStart w:id="55" w:name="_Toc70504430"/>
       <w:r>
         <w:rPr>
           <w:rFonts w:hint="eastAsia"/>
@@ -33176,7 +33213,7 @@
           <w:rtl/>
         </w:rPr>
       </w:pPr>
-      <w:bookmarkStart w:id="56" w:name="_Toc70504161"/>
+      <w:bookmarkStart w:id="56" w:name="_Toc70504431"/>
       <w:r>
         <w:rPr>
           <w:rFonts w:hint="cs"/>
@@ -33208,7 +33245,7 @@
           <w:rtl/>
         </w:rPr>
       </w:pPr>
-      <w:bookmarkStart w:id="57" w:name="_Toc70504162"/>
+      <w:bookmarkStart w:id="57" w:name="_Toc70504432"/>
       <w:r>
         <w:rPr>
           <w:rFonts w:hint="cs"/>
@@ -33239,7 +33276,7 @@
           <w:rtl/>
         </w:rPr>
       </w:pPr>
-      <w:bookmarkStart w:id="58" w:name="_Toc70504163"/>
+      <w:bookmarkStart w:id="58" w:name="_Toc70504433"/>
       <w:r>
         <w:rPr>
           <w:rFonts w:hint="eastAsia"/>
@@ -33398,7 +33435,7 @@
           <w:rtl/>
         </w:rPr>
       </w:pPr>
-      <w:bookmarkStart w:id="59" w:name="_Toc70504164"/>
+      <w:bookmarkStart w:id="59" w:name="_Toc70504434"/>
       <w:r>
         <w:rPr>
           <w:rFonts w:hint="eastAsia"/>
@@ -33497,7 +33534,7 @@
           <w:rtl/>
         </w:rPr>
       </w:pPr>
-      <w:bookmarkStart w:id="60" w:name="_Toc70504165"/>
+      <w:bookmarkStart w:id="60" w:name="_Toc70504435"/>
       <w:r>
         <w:rPr>
           <w:rFonts w:hint="eastAsia"/>
@@ -33603,7 +33640,7 @@
           <w:rtl/>
         </w:rPr>
       </w:pPr>
-      <w:bookmarkStart w:id="61" w:name="_Toc70504166"/>
+      <w:bookmarkStart w:id="61" w:name="_Toc70504436"/>
       <w:r>
         <w:rPr>
           <w:rFonts w:hint="eastAsia"/>
@@ -37386,9 +37423,10 @@
     <w:autoRedefine/>
     <w:uiPriority w:val="39"/>
     <w:unhideWhenUsed/>
-    <w:rsid w:val="007656F6"/>
+    <w:rsid w:val="00CB3323"/>
     <w:pPr>
-      <w:spacing w:after="100"/>
+      <w:keepNext/>
+      <w:spacing w:after="100" w:line="360" w:lineRule="auto"/>
     </w:pPr>
     <w:rPr>
       <w:rFonts w:cs="IRANYekan ExtraBold"/>
@@ -37401,11 +37439,16 @@
     <w:autoRedefine/>
     <w:uiPriority w:val="39"/>
     <w:unhideWhenUsed/>
-    <w:rsid w:val="00F421D9"/>
+    <w:rsid w:val="00FE7BD4"/>
     <w:pPr>
-      <w:spacing w:after="100"/>
-      <w:ind w:left="567"/>
+      <w:spacing w:after="100" w:line="360" w:lineRule="auto"/>
+      <w:ind w:left="1701"/>
+      <w:contextualSpacing/>
     </w:pPr>
+    <w:rPr>
+      <w:sz w:val="18"/>
+      <w:szCs w:val="18"/>
+    </w:rPr>
   </w:style>
   <w:style w:type="paragraph" w:styleId="TOC3">
     <w:name w:val="toc 3"/>
@@ -37414,14 +37457,20 @@
     <w:autoRedefine/>
     <w:uiPriority w:val="39"/>
     <w:unhideWhenUsed/>
-    <w:rsid w:val="00954514"/>
+    <w:rsid w:val="00814952"/>
     <w:pPr>
+      <w:keepLines/>
       <w:tabs>
         <w:tab w:val="right" w:leader="dot" w:pos="9628"/>
       </w:tabs>
-      <w:spacing w:after="80" w:line="276" w:lineRule="auto"/>
-      <w:ind w:left="1134"/>
+      <w:spacing w:after="80" w:line="360" w:lineRule="auto"/>
+      <w:ind w:left="2268"/>
+      <w:contextualSpacing/>
     </w:pPr>
+    <w:rPr>
+      <w:sz w:val="16"/>
+      <w:szCs w:val="16"/>
+    </w:rPr>
   </w:style>
   <w:style w:type="paragraph" w:customStyle="1" w:styleId="OPAnswer">
     <w:name w:val="OP Answer"/>
@@ -37830,11 +37879,11 @@
     <w:rsid w:val="000D5AA1"/>
     <w:rsid w:val="000E46D4"/>
     <w:rsid w:val="000F2EB5"/>
+    <w:rsid w:val="001C142A"/>
     <w:rsid w:val="001C4FD2"/>
     <w:rsid w:val="001C6881"/>
     <w:rsid w:val="00261B60"/>
     <w:rsid w:val="0033208C"/>
-    <w:rsid w:val="003C38D9"/>
     <w:rsid w:val="00407F11"/>
     <w:rsid w:val="00435019"/>
     <w:rsid w:val="004421E9"/>

</xml_diff>

<commit_message>
complete saas rival list
</commit_message>
<xml_diff>
--- a/business/plan/Jibres-Business Plan-v1.docx
+++ b/business/plan/Jibres-Business Plan-v1.docx
@@ -33217,13 +33217,32 @@
     <w:p>
       <w:pPr>
         <w:pStyle w:val="Heading4"/>
+        <w:rPr>
+          <w:color w:val="222A35" w:themeColor="text2" w:themeShade="80"/>
+        </w:rPr>
       </w:pPr>
       <w:r>
         <w:rPr>
           <w:rFonts w:hint="cs"/>
+          <w:color w:val="222A35" w:themeColor="text2" w:themeShade="80"/>
+          <w:szCs w:val="22"/>
           <w:rtl/>
         </w:rPr>
         <w:t>شاپیفای</w:t>
+      </w:r>
+      <w:r>
+        <w:rPr>
+          <w:rFonts w:hint="cs"/>
+          <w:color w:val="222A35" w:themeColor="text2" w:themeShade="80"/>
+          <w:rtl/>
+        </w:rPr>
+        <w:t xml:space="preserve"> </w:t>
+      </w:r>
+      <w:r>
+        <w:rPr>
+          <w:color w:val="222A35" w:themeColor="text2" w:themeShade="80"/>
+        </w:rPr>
+        <w:t>Shopify</w:t>
       </w:r>
     </w:p>
     <w:p>
@@ -33238,6 +33257,13 @@
           <w:rFonts w:hint="cs"/>
           <w:rtl/>
         </w:rPr>
+        <w:t xml:space="preserve">یکی از بهترین و </w:t>
+      </w:r>
+      <w:r>
+        <w:rPr>
+          <w:rFonts w:hint="cs"/>
+          <w:rtl/>
+        </w:rPr>
         <w:t>بزرگ‌ترین فعال عرصه پلتفرم‌های تجارت الکترونیکی شاپیفای است.</w:t>
       </w:r>
       <w:r>
@@ -33330,6 +33356,20 @@
           <w:rtl/>
         </w:rPr>
         <w:t>از خدمات این شرکت استفاده می‌کنند</w:t>
+      </w:r>
+      <w:r>
+        <w:rPr>
+          <w:rFonts w:hint="cs"/>
+          <w:rtl/>
+        </w:rPr>
+        <w:t>.</w:t>
+      </w:r>
+      <w:r>
+        <w:rPr>
+          <w:rFonts w:hint="cs"/>
+          <w:rtl/>
+        </w:rPr>
+        <w:t xml:space="preserve"> مرکز آن در کاناداست</w:t>
       </w:r>
       <w:r>
         <w:rPr>
@@ -33351,7 +33391,21 @@
           <w:rFonts w:hint="cs"/>
           <w:rtl/>
         </w:rPr>
-        <w:t xml:space="preserve">شاپیفای پلن رایگان ندارد. سه پلن ۲۹ و ۷۹ و ۲۹۹ دلاری را ماهیانه ارائه می‌دهد. شاپیفای پلاس را برای کسب و کارهای بزرگ </w:t>
+        <w:t>شاپیفای پلن رایگان ندارد</w:t>
+      </w:r>
+      <w:r>
+        <w:rPr>
+          <w:rFonts w:hint="cs"/>
+          <w:rtl/>
+        </w:rPr>
+        <w:t xml:space="preserve"> و ۱۴ روز برای تست پیشنهاد می‌دهد</w:t>
+      </w:r>
+      <w:r>
+        <w:rPr>
+          <w:rFonts w:hint="cs"/>
+          <w:rtl/>
+        </w:rPr>
+        <w:t xml:space="preserve">. سه پلن ۲۹ و ۷۹ و ۲۹۹ دلاری را ماهیانه ارائه می‌دهد. شاپیفای پلاس را برای کسب و کارهای بزرگ </w:t>
       </w:r>
       <w:r>
         <w:rPr>
@@ -33429,21 +33483,27 @@
           <w:rFonts w:hint="cs"/>
           <w:rtl/>
         </w:rPr>
-        <w:t>کرده تا بتوانید به آنان سفارش دهید تا برای شما سایت اختصاصی بسازند یا در راه‌اندازی به شما کمک کنند.</w:t>
-      </w:r>
-      <w:r>
-        <w:rPr>
-          <w:rFonts w:hint="cs"/>
-          <w:rtl/>
-        </w:rPr>
-        <w:t xml:space="preserve"> به کمک این متخصصین می‌توانید یک اپ برای بیزینس خود سفارش دهید. </w:t>
+        <w:t>کرده تا بتوانید به آنان سفارش دهید تا برای شما سایت</w:t>
+      </w:r>
+      <w:r>
+        <w:rPr>
+          <w:rFonts w:hint="cs"/>
+          <w:rtl/>
+        </w:rPr>
+        <w:t xml:space="preserve"> یا اپ </w:t>
+      </w:r>
+      <w:r>
+        <w:rPr>
+          <w:rFonts w:hint="cs"/>
+          <w:rtl/>
+        </w:rPr>
+        <w:t xml:space="preserve"> اختصاصی بسازند یا در راه‌اندازی به شما کمک کنند.</w:t>
       </w:r>
     </w:p>
     <w:p>
       <w:pPr>
         <w:pStyle w:val="Answers"/>
         <w:rPr>
-          <w:rFonts w:hint="cs"/>
           <w:rtl/>
         </w:rPr>
       </w:pPr>
@@ -33452,89 +33512,729 @@
           <w:rFonts w:hint="cs"/>
           <w:rtl/>
         </w:rPr>
+        <w:t>علاوه‌بر این</w:t>
+      </w:r>
+      <w:r>
+        <w:rPr>
+          <w:rFonts w:hint="cs"/>
+          <w:rtl/>
+        </w:rPr>
+        <w:t>،</w:t>
+      </w:r>
+      <w:r>
+        <w:rPr>
+          <w:rFonts w:hint="cs"/>
+          <w:rtl/>
+        </w:rPr>
+        <w:t xml:space="preserve"> امکان</w:t>
+      </w:r>
+      <w:r>
+        <w:rPr>
+          <w:rFonts w:hint="cs"/>
+          <w:rtl/>
+        </w:rPr>
+        <w:t xml:space="preserve"> مهم دیگر شاپیفای صندوق فروشگاهی یا </w:t>
+      </w:r>
+      <w:r>
+        <w:t>Point of Sale</w:t>
+      </w:r>
+      <w:r>
+        <w:rPr>
+          <w:rFonts w:hint="cs"/>
+          <w:rtl/>
+        </w:rPr>
+        <w:t xml:space="preserve"> است که سخت‌افزار آن را به‌فروش می‌رساند و مشتری با خرید آن می‌تواند فروش فیزیکی را هم داشته باشد.</w:t>
+      </w:r>
+      <w:r>
+        <w:rPr>
+          <w:rFonts w:hint="cs"/>
+          <w:rtl/>
+        </w:rPr>
+        <w:t xml:space="preserve"> قابلیت ا</w:t>
+      </w:r>
+      <w:r>
+        <w:rPr>
+          <w:rFonts w:hint="cs"/>
+          <w:rtl/>
+        </w:rPr>
+        <w:t>تصال به شبکه‌ها</w:t>
+      </w:r>
+      <w:r>
+        <w:rPr>
+          <w:rFonts w:hint="cs"/>
+          <w:rtl/>
+        </w:rPr>
+        <w:t>ی</w:t>
+      </w:r>
+      <w:r>
+        <w:rPr>
+          <w:rFonts w:hint="cs"/>
+          <w:rtl/>
+        </w:rPr>
+        <w:t xml:space="preserve"> اجتماعی و به‌طور خاص توانایی انحصاری اتصال به اینستاگرام </w:t>
+      </w:r>
+      <w:r>
+        <w:rPr>
+          <w:rFonts w:hint="cs"/>
+          <w:rtl/>
+        </w:rPr>
+        <w:t>هم از قابلیت‌های مهم شاپیفای است.</w:t>
+      </w:r>
+    </w:p>
+    <w:p>
+      <w:pPr>
+        <w:pStyle w:val="Answers"/>
+        <w:rPr>
+          <w:rFonts w:hint="cs"/>
+          <w:rtl/>
+        </w:rPr>
+      </w:pPr>
+      <w:r>
+        <w:rPr>
+          <w:rFonts w:hint="cs"/>
+          <w:rtl/>
+        </w:rPr>
         <w:lastRenderedPageBreak/>
-        <w:t>علاوه‌بر این</w:t>
-      </w:r>
-      <w:r>
-        <w:rPr>
-          <w:rFonts w:hint="cs"/>
-          <w:rtl/>
-        </w:rPr>
-        <w:t>،</w:t>
-      </w:r>
-      <w:r>
-        <w:rPr>
-          <w:rFonts w:hint="cs"/>
-          <w:rtl/>
-        </w:rPr>
-        <w:t xml:space="preserve"> امکان</w:t>
-      </w:r>
-      <w:r>
-        <w:rPr>
-          <w:rFonts w:hint="cs"/>
-          <w:rtl/>
-        </w:rPr>
-        <w:t xml:space="preserve"> مهم دیگر شاپیفای صندوق فروشگاهی یا </w:t>
-      </w:r>
-      <w:r>
-        <w:t>Point of Sale</w:t>
-      </w:r>
-      <w:r>
-        <w:rPr>
-          <w:rFonts w:hint="cs"/>
-          <w:rtl/>
-        </w:rPr>
-        <w:t xml:space="preserve"> است که سخت‌افزار آن را به‌فروش می‌رساند و مشتری با خرید آن می‌تواند فروش فیزیکی را هم داشته باشد.</w:t>
-      </w:r>
-      <w:r>
-        <w:rPr>
-          <w:rFonts w:hint="cs"/>
-          <w:rtl/>
-        </w:rPr>
-        <w:t xml:space="preserve"> قابلیت ا</w:t>
-      </w:r>
-      <w:r>
-        <w:rPr>
-          <w:rFonts w:hint="cs"/>
-          <w:rtl/>
-        </w:rPr>
-        <w:t>تصال به شبکه‌ها</w:t>
-      </w:r>
-      <w:r>
-        <w:rPr>
-          <w:rFonts w:hint="cs"/>
-          <w:rtl/>
-        </w:rPr>
-        <w:t>ی</w:t>
-      </w:r>
-      <w:r>
-        <w:rPr>
-          <w:rFonts w:hint="cs"/>
-          <w:rtl/>
-        </w:rPr>
-        <w:t xml:space="preserve"> اجتماعی و به‌طور خاص توانایی انحصاری اتصال به اینستاگرام </w:t>
-      </w:r>
-      <w:r>
-        <w:rPr>
-          <w:rFonts w:hint="cs"/>
-          <w:rtl/>
-        </w:rPr>
-        <w:t>هم از قابلیت‌های مهم شاپیفای است.</w:t>
+        <w:t xml:space="preserve">شاپیفای در </w:t>
+      </w:r>
+      <w:r>
+        <w:rPr>
+          <w:rFonts w:hint="cs"/>
+          <w:rtl/>
+        </w:rPr>
+        <w:t>سال ۲۰۱۳ در سری سی، ۱۰۰ میلیون دلار سرمایه جذب کرد</w:t>
+      </w:r>
+      <w:r>
+        <w:rPr>
+          <w:rFonts w:hint="cs"/>
+          <w:rtl/>
+        </w:rPr>
+        <w:t xml:space="preserve"> و در مجموع بیش از ۱۲۲ میلیون سرمایه جذب کرده است.</w:t>
+      </w:r>
+      <w:r>
+        <w:rPr>
+          <w:rStyle w:val="EndnoteReference"/>
+          <w:rtl/>
+        </w:rPr>
+        <w:endnoteReference w:id="20"/>
       </w:r>
     </w:p>
     <w:p>
       <w:pPr>
         <w:pStyle w:val="Heading4"/>
         <w:rPr>
+          <w:color w:val="222A35" w:themeColor="text2" w:themeShade="80"/>
           <w:rtl/>
         </w:rPr>
       </w:pPr>
       <w:r>
         <w:rPr>
           <w:rFonts w:hint="cs"/>
-          <w:rtl/>
-        </w:rPr>
-        <w:t>بیگ‌کامرس</w:t>
+          <w:color w:val="222A35" w:themeColor="text2" w:themeShade="80"/>
+          <w:rtl/>
+        </w:rPr>
+        <w:t xml:space="preserve">بیگ‌کامرس </w:t>
+      </w:r>
+      <w:r>
+        <w:rPr>
+          <w:color w:val="222A35" w:themeColor="text2" w:themeShade="80"/>
+        </w:rPr>
+        <w:t>BigCommerce</w:t>
+      </w:r>
+    </w:p>
+    <w:p>
+      <w:pPr>
+        <w:pStyle w:val="Answers"/>
+        <w:rPr>
+          <w:rtl/>
+        </w:rPr>
+      </w:pPr>
+      <w:r>
+        <w:rPr>
+          <w:rFonts w:hint="cs"/>
+          <w:rtl/>
+        </w:rPr>
+        <w:t xml:space="preserve">بیگ‌کامرس رقیب شاپیفای در آمریکا به‌حساب می‌آید. از سال ۲۰۰۹ فعالیت خود را شروع کرده است و اکنون با بیش از ۸۲۰ کارمند و بیش از ۶۰ هزار استفاده‌کننده در ۱۵۰ کشور در حال فعالیت است. </w:t>
+      </w:r>
+      <w:r>
+        <w:rPr>
+          <w:rFonts w:hint="cs"/>
+          <w:rtl/>
+        </w:rPr>
+        <w:t>مقر شرکت در آمریکاست.</w:t>
+      </w:r>
+    </w:p>
+    <w:p>
+      <w:pPr>
+        <w:pStyle w:val="Answers"/>
+        <w:rPr>
+          <w:rFonts w:hint="cs"/>
+          <w:rtl/>
+        </w:rPr>
+      </w:pPr>
+      <w:r>
+        <w:rPr>
+          <w:rFonts w:hint="cs"/>
+          <w:rtl/>
+        </w:rPr>
+        <w:t xml:space="preserve">بیگ‌کامرس پلن رایگان ندارد و ۱۵ روز برای تست پیشنهاد می‌دهد. پلن‌ها ۲۹ و ۷۹ و ۲۹۹ دلار است </w:t>
+      </w:r>
+      <w:r>
+        <w:rPr>
+          <w:rFonts w:hint="cs"/>
+          <w:rtl/>
+        </w:rPr>
+        <w:t>که بسیار نزدیک به شاپیفای است! پلن اینترپرایز یا سازمانی هم به‌صورت خاص پیشنهاد می‌شود.</w:t>
+      </w:r>
+    </w:p>
+    <w:p>
+      <w:pPr>
+        <w:pStyle w:val="Answers"/>
+        <w:rPr>
+          <w:rtl/>
+        </w:rPr>
+      </w:pPr>
+      <w:r>
+        <w:rPr>
+          <w:rFonts w:hint="cs"/>
+          <w:rtl/>
+        </w:rPr>
+        <w:t xml:space="preserve">مهم‌ترین امکان بیگ‌کامرس ارائه وب‌سایت است و از </w:t>
+      </w:r>
+      <w:r>
+        <w:t>POS</w:t>
+      </w:r>
+      <w:r>
+        <w:rPr>
+          <w:rFonts w:hint="cs"/>
+          <w:rtl/>
+        </w:rPr>
+        <w:t xml:space="preserve"> هم پشتیبانی می‌کند. هم‌چنین امکان اتصال به بازارچه‌هایی مثل آمازون و ای‌بی را داراست. </w:t>
+      </w:r>
+      <w:r>
+        <w:rPr>
+          <w:rFonts w:hint="cs"/>
+          <w:rtl/>
+        </w:rPr>
+        <w:t xml:space="preserve">هم‌چنین </w:t>
+      </w:r>
+      <w:r>
+        <w:rPr>
+          <w:rFonts w:hint="cs"/>
+          <w:rtl/>
+        </w:rPr>
+        <w:t>امکان اتصال به اینستاگرام و فیس‌بوک را هم دارد.</w:t>
+      </w:r>
+      <w:r>
+        <w:rPr>
+          <w:rFonts w:hint="cs"/>
+          <w:rtl/>
+        </w:rPr>
+        <w:t xml:space="preserve"> </w:t>
+      </w:r>
+      <w:r>
+        <w:rPr>
+          <w:rFonts w:hint="cs"/>
+          <w:rtl/>
+        </w:rPr>
+        <w:t xml:space="preserve">با توجه به اینکه رابط برنامه‌نویسی یا </w:t>
+      </w:r>
+      <w:r>
+        <w:t>API</w:t>
+      </w:r>
+      <w:r>
+        <w:rPr>
+          <w:rFonts w:hint="cs"/>
+          <w:rtl/>
+        </w:rPr>
+        <w:t xml:space="preserve"> را در نسخه سازمانی ارائه می‌دهد امکان دریافت اپ را ندارد.</w:t>
+      </w:r>
+    </w:p>
+    <w:p>
+      <w:pPr>
+        <w:pStyle w:val="Answers"/>
+        <w:rPr>
+          <w:rFonts w:hint="cs"/>
+          <w:rtl/>
+        </w:rPr>
+      </w:pPr>
+      <w:r>
+        <w:rPr>
+          <w:rFonts w:hint="cs"/>
+          <w:rtl/>
+        </w:rPr>
+        <w:t>بیگ‌کامرس تا ۲۰۱۱ بوت‌استرپ بود و در سری اول ۱۵ میلیون سرمایه جذب کرد و اکنون در سری اف بیش از ۲۲۴ میلیون سرمایه جذب کرده است.</w:t>
+      </w:r>
+      <w:r>
+        <w:rPr>
+          <w:rStyle w:val="EndnoteReference"/>
+          <w:rtl/>
+        </w:rPr>
+        <w:endnoteReference w:id="21"/>
+      </w:r>
+    </w:p>
+    <w:p>
+      <w:pPr>
+        <w:pStyle w:val="Heading4"/>
+        <w:rPr>
+          <w:color w:val="222A35" w:themeColor="text2" w:themeShade="80"/>
+          <w:rtl/>
+        </w:rPr>
+      </w:pPr>
+      <w:r>
+        <w:rPr>
+          <w:rFonts w:hint="cs"/>
+          <w:color w:val="222A35" w:themeColor="text2" w:themeShade="80"/>
+          <w:rtl/>
+        </w:rPr>
+        <w:t>ویکس</w:t>
+      </w:r>
+      <w:r>
+        <w:rPr>
+          <w:rFonts w:hint="cs"/>
+          <w:color w:val="222A35" w:themeColor="text2" w:themeShade="80"/>
+          <w:rtl/>
+        </w:rPr>
+        <w:t xml:space="preserve"> </w:t>
+      </w:r>
+      <w:proofErr w:type="spellStart"/>
+      <w:r>
+        <w:rPr>
+          <w:color w:val="222A35" w:themeColor="text2" w:themeShade="80"/>
+        </w:rPr>
+        <w:t>Wix</w:t>
+      </w:r>
+      <w:proofErr w:type="spellEnd"/>
+    </w:p>
+    <w:p>
+      <w:pPr>
+        <w:pStyle w:val="Answers"/>
+        <w:rPr>
+          <w:rtl/>
+        </w:rPr>
+      </w:pPr>
+      <w:r>
+        <w:rPr>
+          <w:rFonts w:hint="cs"/>
+          <w:rtl/>
+        </w:rPr>
+        <w:t>ویکس ادعای لیدر بودن در سایت‌سازی را می‌کند. از جمله سایت‌هایی که می‌سازد، فروشگاه آنلاین است. از سال ۲۰۰۶ شروع به فعالیت کرده و ۲۰۰ میلیون کاربر در ۱۹۰ کشور دارد. بیش از ۴۰۰۰ کارمند دارد. درآمد سال ۲۰۱۹ شرکت یک میلیارد دلار بوده است و مقر اصلی آن در سرزمین اشغالی است.</w:t>
+      </w:r>
+    </w:p>
+    <w:p>
+      <w:pPr>
+        <w:pStyle w:val="Answers"/>
+        <w:rPr>
+          <w:rtl/>
+        </w:rPr>
+      </w:pPr>
+      <w:r>
+        <w:rPr>
+          <w:rFonts w:hint="cs"/>
+          <w:rtl/>
+        </w:rPr>
+        <w:t>بیزینس مدل آن فری‌میوم</w:t>
+      </w:r>
+      <w:r>
+        <w:rPr>
+          <w:rStyle w:val="EndnoteReference"/>
+          <w:rtl/>
+        </w:rPr>
+        <w:endnoteReference w:id="22"/>
+      </w:r>
+      <w:r>
+        <w:rPr>
+          <w:rFonts w:hint="cs"/>
+          <w:rtl/>
+        </w:rPr>
+        <w:t xml:space="preserve"> است و پلن‌های از ۸ دلار تا ۳۵ دلار برای امکانات اضافی </w:t>
+      </w:r>
+      <w:r>
+        <w:rPr>
+          <w:rFonts w:hint="cs"/>
+          <w:rtl/>
+        </w:rPr>
+        <w:t xml:space="preserve">سایت </w:t>
+      </w:r>
+      <w:r>
+        <w:rPr>
+          <w:rFonts w:hint="cs"/>
+          <w:rtl/>
+        </w:rPr>
+        <w:t>دارد.</w:t>
+      </w:r>
+      <w:r>
+        <w:rPr>
+          <w:rFonts w:hint="cs"/>
+          <w:rtl/>
+        </w:rPr>
+        <w:t xml:space="preserve"> وب‌سایت فروشگاهی هم هزینه‌ای بین ۲۰ تا ۴۰ دلار در ماه خواهد داشت.</w:t>
+      </w:r>
+      <w:r>
+        <w:rPr>
+          <w:rFonts w:hint="cs"/>
+          <w:rtl/>
+        </w:rPr>
+        <w:t xml:space="preserve"> ویکس گزینه‌ای مناسب برای کسب و کارهای کوچک است.</w:t>
+      </w:r>
+    </w:p>
+    <w:p>
+      <w:pPr>
+        <w:pStyle w:val="Answers"/>
+        <w:rPr>
+          <w:rtl/>
+        </w:rPr>
+      </w:pPr>
+      <w:r>
+        <w:rPr>
+          <w:rFonts w:hint="cs"/>
+          <w:rtl/>
+        </w:rPr>
+        <w:t>سرمایه‌های دریافتی شامل ۱۰ میلون دلار در سری سی در ۲۰۱۰ و ۴۰ میلیون دلار در سری دی در ۲۰۱۱ بوده است که در مجموع ۶۱ میلیون دلار سرمایه جذب کرده است.</w:t>
+      </w:r>
+      <w:r>
+        <w:rPr>
+          <w:rStyle w:val="EndnoteReference"/>
+          <w:rtl/>
+        </w:rPr>
+        <w:endnoteReference w:id="23"/>
+      </w:r>
+    </w:p>
+    <w:p>
+      <w:pPr>
+        <w:pStyle w:val="Heading4"/>
+        <w:rPr>
+          <w:color w:val="222A35" w:themeColor="text2" w:themeShade="80"/>
+          <w:rtl/>
+        </w:rPr>
+      </w:pPr>
+      <w:r>
+        <w:rPr>
+          <w:rFonts w:hint="cs"/>
+          <w:color w:val="222A35" w:themeColor="text2" w:themeShade="80"/>
+          <w:rtl/>
+        </w:rPr>
+        <w:t xml:space="preserve">ولوژن </w:t>
+      </w:r>
+      <w:proofErr w:type="spellStart"/>
+      <w:r>
+        <w:rPr>
+          <w:color w:val="222A35" w:themeColor="text2" w:themeShade="80"/>
+        </w:rPr>
+        <w:t>Volusion</w:t>
+      </w:r>
+      <w:proofErr w:type="spellEnd"/>
+    </w:p>
+    <w:p>
+      <w:pPr>
+        <w:pStyle w:val="Answers"/>
+        <w:rPr>
+          <w:rFonts w:hint="cs"/>
+        </w:rPr>
+      </w:pPr>
+      <w:r>
+        <w:rPr>
+          <w:rFonts w:hint="cs"/>
+          <w:rtl/>
+        </w:rPr>
+        <w:t>ولوژن از ۲۰۱۹ شروع به فعالیت کرده است. مرکز آن در آمریکاست. پلن‌هایی مشابه با شاپیفای با قیمت ۲۹ و ۷۹ و ۲۹۹ دلار به فروش می‌رساند و ادعا می‌کند که ۱۸۰ هزار کارآفرین به آن‌ها اعتماد کرده‌اند.</w:t>
+      </w:r>
+      <w:r>
+        <w:rPr>
+          <w:rFonts w:hint="cs"/>
+          <w:rtl/>
+        </w:rPr>
+        <w:t xml:space="preserve"> این شرکت در مرحله اول ۹۰ میلیون دلار سرمایه جذب کرده است.</w:t>
+      </w:r>
+      <w:r>
+        <w:rPr>
+          <w:rStyle w:val="EndnoteReference"/>
+          <w:rtl/>
+        </w:rPr>
+        <w:endnoteReference w:id="24"/>
+      </w:r>
+    </w:p>
+    <w:p>
+      <w:pPr>
+        <w:pStyle w:val="Heading4"/>
+        <w:rPr>
+          <w:color w:val="222A35" w:themeColor="text2" w:themeShade="80"/>
+          <w:rtl/>
+        </w:rPr>
+      </w:pPr>
+      <w:r>
+        <w:rPr>
+          <w:rFonts w:hint="cs"/>
+          <w:color w:val="222A35" w:themeColor="text2" w:themeShade="80"/>
+          <w:rtl/>
+        </w:rPr>
+        <w:lastRenderedPageBreak/>
+        <w:t xml:space="preserve">اسکوئراسپیس </w:t>
+      </w:r>
+      <w:r>
+        <w:rPr>
+          <w:color w:val="222A35" w:themeColor="text2" w:themeShade="80"/>
+        </w:rPr>
+        <w:t>Squarespace</w:t>
+      </w:r>
+    </w:p>
+    <w:p>
+      <w:pPr>
+        <w:pStyle w:val="Answers"/>
+        <w:rPr>
+          <w:rtl/>
+        </w:rPr>
+      </w:pPr>
+      <w:r>
+        <w:rPr>
+          <w:rFonts w:hint="cs"/>
+          <w:rtl/>
+        </w:rPr>
+        <w:t>از ۲۰۰۴ یک‌نفره شروع کرد و در ۲۰۰۶ با جذب ۱ میلیون دلار سرمایه، رشد خودش رو آغاز کرد. اکنون بیش از ۱۱۰۰ نفر پرسنل دارد و مرکز اصلی آن در آمریکاست.</w:t>
+      </w:r>
+    </w:p>
+    <w:p>
+      <w:pPr>
+        <w:pStyle w:val="Answers"/>
+        <w:rPr>
+          <w:rtl/>
+        </w:rPr>
+      </w:pPr>
+      <w:r>
+        <w:rPr>
+          <w:rFonts w:hint="cs"/>
+          <w:rtl/>
+        </w:rPr>
+        <w:t>هزینه</w:t>
+      </w:r>
+      <w:r>
+        <w:rPr>
+          <w:rFonts w:hint="cs"/>
+          <w:rtl/>
+        </w:rPr>
+        <w:t xml:space="preserve"> خدمات ارائه شده به چند پلن تقسیم شده است که ۱۱ و ۱۷ و ۲۴ و ۳۶ دلار ماهانه هستند.</w:t>
+      </w:r>
+    </w:p>
+    <w:p>
+      <w:pPr>
+        <w:pStyle w:val="Answers"/>
+        <w:rPr>
+          <w:rFonts w:hint="cs"/>
+          <w:rtl/>
+        </w:rPr>
+      </w:pPr>
+      <w:r>
+        <w:rPr>
+          <w:rFonts w:hint="cs"/>
+          <w:rtl/>
+        </w:rPr>
+        <w:t>سرمایه‌های دریافتی این شرکت در ۲۰۰۴ مقدار ۳۰ هزار دلار از پدر، ۱ میلیون در ۲۰۰۷، ۳۸.۵ میلیون در ۲۰۱۰ با ۳۰ کارمند، ۴۰ میلیون در ۲۰۱۴ و ۱۰۰ میلون در ۲۰۱۵</w:t>
+      </w:r>
+      <w:r>
+        <w:rPr>
+          <w:rFonts w:hint="cs"/>
+          <w:rtl/>
+        </w:rPr>
+        <w:t xml:space="preserve"> و ۲۰۰ میلیون در ۲۰۱۷</w:t>
+      </w:r>
+      <w:r>
+        <w:rPr>
+          <w:rFonts w:hint="cs"/>
+          <w:rtl/>
+        </w:rPr>
+        <w:t xml:space="preserve"> بوده است</w:t>
+      </w:r>
+      <w:r>
+        <w:rPr>
+          <w:rFonts w:hint="cs"/>
+          <w:rtl/>
+        </w:rPr>
+        <w:t xml:space="preserve"> و در مجموع بیش از ۵۷۸ میلیون جذب سرمایه داشته است.</w:t>
+      </w:r>
+      <w:r>
+        <w:rPr>
+          <w:rStyle w:val="EndnoteReference"/>
+          <w:rtl/>
+        </w:rPr>
+        <w:endnoteReference w:id="25"/>
+      </w:r>
+    </w:p>
+    <w:p>
+      <w:pPr>
+        <w:pStyle w:val="Heading4"/>
+        <w:rPr>
+          <w:color w:val="222A35" w:themeColor="text2" w:themeShade="80"/>
+          <w:rtl/>
+        </w:rPr>
+      </w:pPr>
+      <w:r>
+        <w:rPr>
+          <w:rFonts w:hint="cs"/>
+          <w:color w:val="222A35" w:themeColor="text2" w:themeShade="80"/>
+          <w:rtl/>
+        </w:rPr>
+        <w:t>اکوید</w:t>
+      </w:r>
+      <w:r>
+        <w:rPr>
+          <w:rFonts w:hint="cs"/>
+          <w:color w:val="222A35" w:themeColor="text2" w:themeShade="80"/>
+          <w:rtl/>
+        </w:rPr>
+        <w:t xml:space="preserve"> </w:t>
+      </w:r>
+      <w:proofErr w:type="spellStart"/>
+      <w:r>
+        <w:rPr>
+          <w:color w:val="222A35" w:themeColor="text2" w:themeShade="80"/>
+        </w:rPr>
+        <w:t>Ecwid</w:t>
+      </w:r>
+      <w:proofErr w:type="spellEnd"/>
+    </w:p>
+    <w:p>
+      <w:pPr>
+        <w:pStyle w:val="Answers"/>
+        <w:rPr>
+          <w:rtl/>
+        </w:rPr>
+      </w:pPr>
+      <w:r>
+        <w:rPr>
+          <w:rFonts w:hint="cs"/>
+          <w:rtl/>
+        </w:rPr>
+        <w:t xml:space="preserve">از سال ۲۰۰۹ شروع به فعالیت کرده است و </w:t>
+      </w:r>
+      <w:r>
+        <w:rPr>
+          <w:rFonts w:hint="cs"/>
+          <w:rtl/>
+        </w:rPr>
+        <w:t>مدیرعامل آن بنیان‌گذار ایکس‌کارت از سال ۲۰</w:t>
+      </w:r>
+      <w:r>
+        <w:rPr>
+          <w:rFonts w:hint="cs"/>
+          <w:rtl/>
+        </w:rPr>
+        <w:t>۰</w:t>
+      </w:r>
+      <w:r>
+        <w:rPr>
+          <w:rFonts w:hint="cs"/>
+          <w:rtl/>
+        </w:rPr>
+        <w:t>۰ بود</w:t>
+      </w:r>
+      <w:r>
+        <w:rPr>
+          <w:rFonts w:hint="cs"/>
+          <w:rtl/>
+        </w:rPr>
+        <w:t xml:space="preserve"> که متوقف شده بود</w:t>
+      </w:r>
+      <w:r>
+        <w:rPr>
+          <w:rFonts w:hint="cs"/>
+          <w:rtl/>
+        </w:rPr>
+        <w:t>. بیش از ۲۰۰ هزار بیزینس در ۱۷۵ کشور از آن سرویس می‌گیرد</w:t>
+      </w:r>
+      <w:r>
+        <w:rPr>
+          <w:rFonts w:hint="cs"/>
+          <w:rtl/>
+        </w:rPr>
+        <w:t xml:space="preserve"> و بیزینس‌های آن بیش از ۴ میلیارد دلار فروش داشته</w:t>
+      </w:r>
+      <w:r>
+        <w:rPr>
+          <w:rFonts w:hint="cs"/>
+          <w:rtl/>
+        </w:rPr>
+        <w:t>‌اند</w:t>
+      </w:r>
+      <w:r>
+        <w:rPr>
+          <w:rFonts w:hint="cs"/>
+          <w:rtl/>
+        </w:rPr>
+        <w:t>.</w:t>
+      </w:r>
+    </w:p>
+    <w:p>
+      <w:pPr>
+        <w:pStyle w:val="Answers"/>
+        <w:rPr>
+          <w:rtl/>
+        </w:rPr>
+      </w:pPr>
+      <w:r>
+        <w:rPr>
+          <w:rFonts w:hint="cs"/>
+          <w:rtl/>
+        </w:rPr>
+        <w:t>پلن‌های ارائه شده شامل ۱۵ و ۳۵ و ۹۹ دلار در ماه است</w:t>
+      </w:r>
+      <w:r>
+        <w:rPr>
+          <w:rFonts w:hint="cs"/>
+          <w:rtl/>
+        </w:rPr>
+        <w:t>. هم‌چنین یک نسخه رایگان و محدود هم ارائه می‌شود.</w:t>
+      </w:r>
+    </w:p>
+    <w:p>
+      <w:pPr>
+        <w:pStyle w:val="Answers"/>
+        <w:rPr>
+          <w:rFonts w:hint="cs"/>
+          <w:rtl/>
+        </w:rPr>
+      </w:pPr>
+      <w:r>
+        <w:rPr>
+          <w:rFonts w:hint="cs"/>
+          <w:rtl/>
+        </w:rPr>
+        <w:t>سرمایه دریافتی در مرحل اول ۱.۵ میلیون دلار در ۲۰۱۱ و در سری دوم ۵ میلیون دلار در سال ۲۰۱۴ بوده است.</w:t>
+      </w:r>
+      <w:r>
+        <w:rPr>
+          <w:rFonts w:hint="cs"/>
+          <w:rtl/>
+        </w:rPr>
+        <w:t xml:space="preserve"> در مجموع تاکنون بیش از ۴۸ میلیون دلار جذب سرمایه داشته است.</w:t>
+      </w:r>
+      <w:r>
+        <w:rPr>
+          <w:rStyle w:val="EndnoteReference"/>
+          <w:rtl/>
+        </w:rPr>
+        <w:endnoteReference w:id="26"/>
+      </w:r>
+    </w:p>
+    <w:p>
+      <w:pPr>
+        <w:pStyle w:val="Heading3"/>
+        <w:rPr>
+          <w:rtl/>
+        </w:rPr>
+      </w:pPr>
+      <w:r>
+        <w:rPr>
+          <w:rFonts w:hint="cs"/>
+          <w:rtl/>
+        </w:rPr>
+        <w:t xml:space="preserve">نرم‌افزار </w:t>
+      </w:r>
+      <w:r>
+        <w:rPr>
+          <w:rFonts w:hint="cs"/>
+          <w:rtl/>
+        </w:rPr>
+        <w:t>اوپن سورس</w:t>
       </w:r>
     </w:p>
     <w:p>
@@ -33549,15 +34249,31 @@
       <w:pPr>
         <w:pStyle w:val="Heading4"/>
         <w:rPr>
+          <w:color w:val="222A35" w:themeColor="text2" w:themeShade="80"/>
           <w:rtl/>
         </w:rPr>
       </w:pPr>
       <w:r>
         <w:rPr>
           <w:rFonts w:hint="cs"/>
-          <w:rtl/>
-        </w:rPr>
-        <w:t>ویکس</w:t>
+          <w:color w:val="222A35" w:themeColor="text2" w:themeShade="80"/>
+          <w:rtl/>
+        </w:rPr>
+        <w:t>ووکامرس</w:t>
+      </w:r>
+      <w:r>
+        <w:rPr>
+          <w:rFonts w:hint="cs"/>
+          <w:color w:val="222A35" w:themeColor="text2" w:themeShade="80"/>
+          <w:rtl/>
+        </w:rPr>
+        <w:t xml:space="preserve"> </w:t>
+      </w:r>
+      <w:r>
+        <w:rPr>
+          <w:color w:val="222A35" w:themeColor="text2" w:themeShade="80"/>
+        </w:rPr>
+        <w:t>WooCommerce</w:t>
       </w:r>
     </w:p>
     <w:p>
@@ -33572,53 +34288,31 @@
       <w:pPr>
         <w:pStyle w:val="Heading4"/>
         <w:rPr>
+          <w:color w:val="222A35" w:themeColor="text2" w:themeShade="80"/>
           <w:rtl/>
         </w:rPr>
       </w:pPr>
       <w:r>
         <w:rPr>
           <w:rFonts w:hint="cs"/>
-          <w:rtl/>
-        </w:rPr>
-        <w:t>اکوید</w:t>
-      </w:r>
-    </w:p>
-    <w:p>
-      <w:pPr>
-        <w:pStyle w:val="Answers"/>
-        <w:rPr>
-          <w:rtl/>
-        </w:rPr>
-      </w:pPr>
-    </w:p>
-    <w:p>
-      <w:pPr>
-        <w:rPr>
-          <w:rFonts w:hint="cs"/>
-          <w:rtl/>
-        </w:rPr>
-      </w:pPr>
-    </w:p>
-    <w:p>
-      <w:pPr>
-        <w:pStyle w:val="Heading3"/>
-        <w:rPr>
-          <w:rtl/>
-        </w:rPr>
-      </w:pPr>
-      <w:r>
-        <w:rPr>
-          <w:rFonts w:hint="cs"/>
-          <w:rtl/>
-        </w:rPr>
-        <w:t xml:space="preserve">نرم‌افزار </w:t>
-      </w:r>
-      <w:r>
-        <w:rPr>
-          <w:rFonts w:hint="cs"/>
-          <w:rtl/>
-        </w:rPr>
-        <w:t>اوپن سورس</w:t>
+          <w:color w:val="222A35" w:themeColor="text2" w:themeShade="80"/>
+          <w:rtl/>
+        </w:rPr>
+        <w:t>مجنتو</w:t>
+      </w:r>
+      <w:r>
+        <w:rPr>
+          <w:rFonts w:hint="cs"/>
+          <w:color w:val="222A35" w:themeColor="text2" w:themeShade="80"/>
+          <w:rtl/>
+        </w:rPr>
+        <w:t xml:space="preserve"> </w:t>
+      </w:r>
+      <w:r>
+        <w:rPr>
+          <w:color w:val="222A35" w:themeColor="text2" w:themeShade="80"/>
+        </w:rPr>
+        <w:t>Magento</w:t>
       </w:r>
     </w:p>
     <w:p>
@@ -33633,47 +34327,26 @@
       <w:pPr>
         <w:pStyle w:val="Heading4"/>
         <w:rPr>
+          <w:color w:val="222A35" w:themeColor="text2" w:themeShade="80"/>
           <w:rtl/>
         </w:rPr>
       </w:pPr>
-    </w:p>
-    <w:p>
-      <w:pPr>
-        <w:pStyle w:val="Heading4"/>
-        <w:rPr>
-          <w:rtl/>
-        </w:rPr>
-      </w:pPr>
-      <w:r>
-        <w:rPr>
-          <w:rFonts w:hint="cs"/>
-          <w:rtl/>
-        </w:rPr>
-        <w:t>ووکامرس</w:t>
-      </w:r>
-    </w:p>
-    <w:p>
-      <w:pPr>
-        <w:pStyle w:val="Answers"/>
-        <w:rPr>
-          <w:rtl/>
-        </w:rPr>
-      </w:pPr>
-    </w:p>
-    <w:p>
-      <w:pPr>
-        <w:pStyle w:val="Heading4"/>
-        <w:rPr>
-          <w:rtl/>
-        </w:rPr>
-      </w:pPr>
-      <w:r>
-        <w:rPr>
-          <w:rFonts w:hint="cs"/>
-          <w:rtl/>
-        </w:rPr>
-        <w:t>مجنتو</w:t>
-      </w:r>
+      <w:r>
+        <w:rPr>
+          <w:rFonts w:hint="cs"/>
+          <w:color w:val="222A35" w:themeColor="text2" w:themeShade="80"/>
+          <w:rtl/>
+        </w:rPr>
+        <w:t xml:space="preserve">پرستاشاپ </w:t>
+      </w:r>
+      <w:proofErr w:type="spellStart"/>
+      <w:r>
+        <w:rPr>
+          <w:color w:val="222A35" w:themeColor="text2" w:themeShade="80"/>
+        </w:rPr>
+        <w:t>PrestaShop</w:t>
+      </w:r>
+      <w:proofErr w:type="spellEnd"/>
     </w:p>
     <w:p>
       <w:pPr>
@@ -33687,64 +34360,7 @@
       <w:pPr>
         <w:pStyle w:val="Answers"/>
         <w:rPr>
-          <w:rtl/>
-        </w:rPr>
-      </w:pPr>
-      <w:r>
-        <w:rPr>
-          <w:rFonts w:hint="cs"/>
-          <w:rtl/>
-        </w:rPr>
-        <w:t xml:space="preserve">سبک دوم </w:t>
-      </w:r>
-      <w:r>
-        <w:rPr>
-          <w:rFonts w:hint="cs"/>
-          <w:rtl/>
-        </w:rPr>
-        <w:t xml:space="preserve">که از جمله آن می‌توان به نمونه معروف ووکامرس اشاره کرد، روش متفاوتی دارند. </w:t>
-      </w:r>
-      <w:r>
-        <w:rPr>
-          <w:rFonts w:hint="cs"/>
-          <w:rtl/>
-        </w:rPr>
-        <w:t>اغلب یک</w:t>
-      </w:r>
-      <w:r>
-        <w:rPr>
-          <w:rFonts w:hint="cs"/>
-          <w:rtl/>
-        </w:rPr>
-        <w:t xml:space="preserve"> نرم‌افزار اوپن‌سورس هستند که مشتری باید آن را </w:t>
-      </w:r>
-      <w:r>
-        <w:rPr>
-          <w:rFonts w:hint="cs"/>
-          <w:rtl/>
-        </w:rPr>
-        <w:t xml:space="preserve">دانلود کرده و پس از تهیه یک هاست آن را برای خود راه‌اندازی نماید. </w:t>
-      </w:r>
-    </w:p>
-    <w:p>
-      <w:pPr>
-        <w:pStyle w:val="Answers"/>
-        <w:rPr>
-          <w:rtl/>
-        </w:rPr>
-      </w:pPr>
-      <w:r>
-        <w:rPr>
-          <w:rFonts w:hint="cs"/>
-          <w:rtl/>
-        </w:rPr>
-        <w:t>سهم بازار</w:t>
-      </w:r>
-    </w:p>
-    <w:p>
-      <w:pPr>
-        <w:pStyle w:val="Answers"/>
-        <w:rPr>
+          <w:rFonts w:hint="cs"/>
           <w:rtl/>
         </w:rPr>
       </w:pPr>
@@ -33756,6 +34372,57 @@
           <w:rtl/>
         </w:rPr>
       </w:pPr>
+      <w:r>
+        <w:rPr>
+          <w:rFonts w:hint="cs"/>
+          <w:rtl/>
+        </w:rPr>
+        <w:t xml:space="preserve">سبک دوم </w:t>
+      </w:r>
+      <w:r>
+        <w:rPr>
+          <w:rFonts w:hint="cs"/>
+          <w:rtl/>
+        </w:rPr>
+        <w:t xml:space="preserve">که از جمله آن می‌توان به نمونه معروف ووکامرس اشاره کرد، روش متفاوتی دارند. </w:t>
+      </w:r>
+      <w:r>
+        <w:rPr>
+          <w:rFonts w:hint="cs"/>
+          <w:rtl/>
+        </w:rPr>
+        <w:t>اغلب یک</w:t>
+      </w:r>
+      <w:r>
+        <w:rPr>
+          <w:rFonts w:hint="cs"/>
+          <w:rtl/>
+        </w:rPr>
+        <w:t xml:space="preserve"> نرم‌افزار اوپن‌سورس هستند که مشتری باید آن را </w:t>
+      </w:r>
+      <w:r>
+        <w:rPr>
+          <w:rFonts w:hint="cs"/>
+          <w:rtl/>
+        </w:rPr>
+        <w:t xml:space="preserve">دانلود کرده و پس از تهیه یک هاست آن را برای خود راه‌اندازی نماید. </w:t>
+      </w:r>
+    </w:p>
+    <w:p>
+      <w:pPr>
+        <w:pStyle w:val="Answers"/>
+        <w:rPr>
+          <w:rtl/>
+        </w:rPr>
+      </w:pPr>
+    </w:p>
+    <w:p>
+      <w:pPr>
+        <w:pStyle w:val="Answers"/>
+        <w:rPr>
+          <w:rtl/>
+        </w:rPr>
+      </w:pPr>
     </w:p>
     <w:p>
       <w:pPr>
@@ -33770,7 +34437,6 @@
           <w:rFonts w:hint="eastAsia"/>
           <w:rtl/>
         </w:rPr>
-        <w:lastRenderedPageBreak/>
         <w:t>مز</w:t>
       </w:r>
       <w:r>
@@ -34449,7 +35115,7 @@
           <w:rStyle w:val="EndnoteReference"/>
           <w:rtl/>
         </w:rPr>
-        <w:endnoteReference w:id="20"/>
+        <w:endnoteReference w:id="27"/>
       </w:r>
       <w:r>
         <w:rPr>
@@ -34621,6 +35287,248 @@
           <w:rtl/>
         </w:rPr>
       </w:pPr>
+      <w:r>
+        <w:rPr>
+          <w:rFonts w:hint="cs"/>
+          <w:rtl/>
+        </w:rPr>
+        <w:t>منابع کسب درآمد جیبرس</w:t>
+      </w:r>
+    </w:p>
+    <w:p>
+      <w:pPr>
+        <w:pStyle w:val="Answers"/>
+        <w:rPr>
+          <w:rtl/>
+        </w:rPr>
+      </w:pPr>
+      <w:r>
+        <w:rPr>
+          <w:rFonts w:hint="cs"/>
+          <w:rtl/>
+        </w:rPr>
+        <w:t>همانطور که گفتیم جیبرس رایگان است. اما ما باید بتوانیم هزینه‌های کسب و کار را تامین کنیم و به‌همین دلیل از طریق ارزش افزوده‌هایی که ایجاد می‌کنیم درآمد خواهیم داشت. در ادامه به بررسی منابع درآمدی جیبرس می‌پردازیم.</w:t>
+      </w:r>
+    </w:p>
+    <w:p>
+      <w:pPr>
+        <w:pStyle w:val="Heading3"/>
+        <w:rPr>
+          <w:rtl/>
+        </w:rPr>
+      </w:pPr>
+      <w:r>
+        <w:rPr>
+          <w:rFonts w:hint="cs"/>
+          <w:rtl/>
+        </w:rPr>
+        <w:t>مشتریان سازمان</w:t>
+      </w:r>
+    </w:p>
+    <w:p>
+      <w:pPr>
+        <w:pStyle w:val="Answers"/>
+        <w:rPr>
+          <w:rtl/>
+        </w:rPr>
+      </w:pPr>
+    </w:p>
+    <w:p>
+      <w:pPr>
+        <w:pStyle w:val="Heading3"/>
+        <w:rPr>
+          <w:rtl/>
+        </w:rPr>
+      </w:pPr>
+      <w:r>
+        <w:rPr>
+          <w:rFonts w:hint="cs"/>
+          <w:rtl/>
+        </w:rPr>
+        <w:t xml:space="preserve">دیزاین‌های </w:t>
+      </w:r>
+      <w:r>
+        <w:rPr>
+          <w:rFonts w:hint="cs"/>
+          <w:rtl/>
+        </w:rPr>
+        <w:t>پرمیوم</w:t>
+      </w:r>
+    </w:p>
+    <w:p>
+      <w:pPr>
+        <w:pStyle w:val="Answers"/>
+        <w:rPr>
+          <w:rtl/>
+        </w:rPr>
+      </w:pPr>
+    </w:p>
+    <w:p>
+      <w:pPr>
+        <w:pStyle w:val="Heading3"/>
+        <w:rPr>
+          <w:rtl/>
+        </w:rPr>
+      </w:pPr>
+      <w:r>
+        <w:rPr>
+          <w:rFonts w:hint="cs"/>
+          <w:rtl/>
+        </w:rPr>
+        <w:t>حذف برند جیبرس</w:t>
+      </w:r>
+      <w:r>
+        <w:rPr>
+          <w:rFonts w:hint="cs"/>
+          <w:rtl/>
+        </w:rPr>
+        <w:t xml:space="preserve"> از سایت و اپ و ...</w:t>
+      </w:r>
+    </w:p>
+    <w:p>
+      <w:pPr>
+        <w:pStyle w:val="Answers"/>
+        <w:rPr>
+          <w:rtl/>
+        </w:rPr>
+      </w:pPr>
+    </w:p>
+    <w:p>
+      <w:pPr>
+        <w:pStyle w:val="Heading3"/>
+        <w:rPr>
+          <w:rtl/>
+        </w:rPr>
+      </w:pPr>
+      <w:r>
+        <w:rPr>
+          <w:rFonts w:hint="cs"/>
+          <w:rtl/>
+        </w:rPr>
+        <w:t>سیستم ارتباط با مشتریان</w:t>
+      </w:r>
+    </w:p>
+    <w:p>
+      <w:pPr>
+        <w:pStyle w:val="Answers"/>
+        <w:rPr>
+          <w:rtl/>
+        </w:rPr>
+      </w:pPr>
+    </w:p>
+    <w:p>
+      <w:pPr>
+        <w:pStyle w:val="Heading3"/>
+        <w:rPr>
+          <w:rtl/>
+        </w:rPr>
+      </w:pPr>
+      <w:r>
+        <w:rPr>
+          <w:rFonts w:hint="cs"/>
+          <w:rtl/>
+        </w:rPr>
+        <w:t xml:space="preserve">هزینه </w:t>
+      </w:r>
+      <w:r>
+        <w:rPr>
+          <w:rFonts w:hint="cs"/>
+          <w:rtl/>
+        </w:rPr>
+        <w:t>پیامک</w:t>
+      </w:r>
+    </w:p>
+    <w:p>
+      <w:pPr>
+        <w:pStyle w:val="Answers"/>
+        <w:rPr>
+          <w:rtl/>
+        </w:rPr>
+      </w:pPr>
+    </w:p>
+    <w:p>
+      <w:pPr>
+        <w:pStyle w:val="Heading3"/>
+        <w:rPr>
+          <w:rtl/>
+        </w:rPr>
+      </w:pPr>
+      <w:r>
+        <w:rPr>
+          <w:rFonts w:hint="cs"/>
+          <w:rtl/>
+        </w:rPr>
+        <w:lastRenderedPageBreak/>
+        <w:t>دستیار هوشمند اینستاگرام</w:t>
+      </w:r>
+    </w:p>
+    <w:p>
+      <w:pPr>
+        <w:rPr>
+          <w:rtl/>
+        </w:rPr>
+      </w:pPr>
+    </w:p>
+    <w:p>
+      <w:pPr>
+        <w:pStyle w:val="Heading3"/>
+        <w:rPr>
+          <w:rtl/>
+        </w:rPr>
+      </w:pPr>
+      <w:r>
+        <w:rPr>
+          <w:rFonts w:hint="cs"/>
+          <w:rtl/>
+        </w:rPr>
+        <w:t>مرکز فروش دامنه</w:t>
+      </w:r>
+    </w:p>
+    <w:p>
+      <w:pPr>
+        <w:pStyle w:val="Answers"/>
+        <w:rPr>
+          <w:rtl/>
+        </w:rPr>
+      </w:pPr>
+    </w:p>
+    <w:p>
+      <w:pPr>
+        <w:pStyle w:val="Heading3"/>
+        <w:rPr>
+          <w:rtl/>
+        </w:rPr>
+      </w:pPr>
+      <w:r>
+        <w:rPr>
+          <w:rFonts w:hint="cs"/>
+          <w:rtl/>
+        </w:rPr>
+        <w:t>پشتیبانی</w:t>
+      </w:r>
+      <w:r>
+        <w:rPr>
+          <w:rFonts w:hint="cs"/>
+          <w:rtl/>
+        </w:rPr>
+        <w:t xml:space="preserve"> ویژه</w:t>
+      </w:r>
+    </w:p>
+    <w:p>
+      <w:pPr>
+        <w:pStyle w:val="Answers"/>
+        <w:rPr>
+          <w:rtl/>
+        </w:rPr>
+      </w:pPr>
+    </w:p>
+    <w:p>
+      <w:pPr>
+        <w:pStyle w:val="Heading2"/>
+        <w:rPr>
+          <w:rtl/>
+        </w:rPr>
+      </w:pPr>
       <w:bookmarkStart w:id="38" w:name="_Toc70504870"/>
       <w:r>
         <w:rPr>
@@ -34905,6 +35813,7 @@
           <w:rFonts w:hint="eastAsia"/>
           <w:rtl/>
         </w:rPr>
+        <w:lastRenderedPageBreak/>
         <w:t>چشم‌انداز</w:t>
       </w:r>
       <w:r>
@@ -37442,6 +38351,188 @@
     </w:p>
   </w:endnote>
   <w:endnote w:id="20">
+    <w:p>
+      <w:pPr>
+        <w:pStyle w:val="EndnoteText"/>
+        <w:bidi w:val="0"/>
+        <w:rPr>
+          <w:rFonts w:hint="cs"/>
+        </w:rPr>
+      </w:pPr>
+      <w:r>
+        <w:rPr>
+          <w:rStyle w:val="EndnoteReference"/>
+        </w:rPr>
+        <w:endnoteRef/>
+      </w:r>
+      <w:r>
+        <w:rPr>
+          <w:rtl/>
+        </w:rPr>
+        <w:t xml:space="preserve"> </w:t>
+      </w:r>
+      <w:r>
+        <w:t>https://www.crunchbase.com/organization/shopify</w:t>
+      </w:r>
+    </w:p>
+  </w:endnote>
+  <w:endnote w:id="21">
+    <w:p>
+      <w:pPr>
+        <w:pStyle w:val="EndnoteText"/>
+        <w:bidi w:val="0"/>
+        <w:rPr>
+          <w:rFonts w:hint="cs"/>
+        </w:rPr>
+      </w:pPr>
+      <w:r>
+        <w:rPr>
+          <w:rStyle w:val="EndnoteReference"/>
+        </w:rPr>
+        <w:endnoteRef/>
+      </w:r>
+      <w:r>
+        <w:rPr>
+          <w:rtl/>
+        </w:rPr>
+        <w:t xml:space="preserve"> </w:t>
+      </w:r>
+      <w:r>
+        <w:t>https://www.crunchbase.com/organization/bigcommerce</w:t>
+      </w:r>
+    </w:p>
+  </w:endnote>
+  <w:endnote w:id="22">
+    <w:p>
+      <w:pPr>
+        <w:pStyle w:val="EndnoteText"/>
+        <w:bidi w:val="0"/>
+        <w:rPr>
+          <w:rFonts w:hint="cs"/>
+        </w:rPr>
+      </w:pPr>
+      <w:r>
+        <w:rPr>
+          <w:rStyle w:val="EndnoteReference"/>
+        </w:rPr>
+        <w:endnoteRef/>
+      </w:r>
+      <w:r>
+        <w:rPr>
+          <w:rtl/>
+        </w:rPr>
+        <w:t xml:space="preserve"> </w:t>
+      </w:r>
+      <w:r>
+        <w:t>https://www.wix.com/upgrade/website</w:t>
+      </w:r>
+    </w:p>
+  </w:endnote>
+  <w:endnote w:id="23">
+    <w:p>
+      <w:pPr>
+        <w:pStyle w:val="EndnoteText"/>
+        <w:bidi w:val="0"/>
+        <w:rPr>
+          <w:rFonts w:hint="cs"/>
+        </w:rPr>
+      </w:pPr>
+      <w:r>
+        <w:rPr>
+          <w:rStyle w:val="EndnoteReference"/>
+        </w:rPr>
+        <w:endnoteRef/>
+      </w:r>
+      <w:r>
+        <w:rPr>
+          <w:rtl/>
+        </w:rPr>
+        <w:t xml:space="preserve"> </w:t>
+      </w:r>
+      <w:r>
+        <w:t>https://www.crunchbase.com/organization/wix</w:t>
+      </w:r>
+    </w:p>
+  </w:endnote>
+  <w:endnote w:id="24">
+    <w:p>
+      <w:pPr>
+        <w:pStyle w:val="EndnoteText"/>
+        <w:bidi w:val="0"/>
+        <w:rPr>
+          <w:rFonts w:hint="cs"/>
+        </w:rPr>
+      </w:pPr>
+      <w:r>
+        <w:rPr>
+          <w:rStyle w:val="EndnoteReference"/>
+        </w:rPr>
+        <w:endnoteRef/>
+      </w:r>
+      <w:r>
+        <w:rPr>
+          <w:rtl/>
+        </w:rPr>
+        <w:t xml:space="preserve"> </w:t>
+      </w:r>
+      <w:r>
+        <w:t>https://www.crunchbase.com/organization/volusion</w:t>
+      </w:r>
+    </w:p>
+  </w:endnote>
+  <w:endnote w:id="25">
+    <w:p>
+      <w:pPr>
+        <w:pStyle w:val="EndnoteText"/>
+        <w:bidi w:val="0"/>
+        <w:rPr>
+          <w:rFonts w:hint="cs"/>
+        </w:rPr>
+      </w:pPr>
+      <w:r>
+        <w:rPr>
+          <w:rStyle w:val="EndnoteReference"/>
+        </w:rPr>
+        <w:endnoteRef/>
+      </w:r>
+      <w:r>
+        <w:rPr>
+          <w:rtl/>
+        </w:rPr>
+        <w:t xml:space="preserve"> </w:t>
+      </w:r>
+      <w:r>
+        <w:t>https://www.crunchbase.com/organization/squarespace</w:t>
+      </w:r>
+    </w:p>
+  </w:endnote>
+  <w:endnote w:id="26">
+    <w:p>
+      <w:pPr>
+        <w:pStyle w:val="EndnoteText"/>
+        <w:bidi w:val="0"/>
+        <w:rPr>
+          <w:rFonts w:hint="cs"/>
+        </w:rPr>
+      </w:pPr>
+      <w:r>
+        <w:rPr>
+          <w:rStyle w:val="EndnoteReference"/>
+        </w:rPr>
+        <w:endnoteRef/>
+      </w:r>
+      <w:r>
+        <w:rPr>
+          <w:rtl/>
+        </w:rPr>
+        <w:t xml:space="preserve"> </w:t>
+      </w:r>
+      <w:r>
+        <w:t>https://www.crunchbase.com/organization/ecwid</w:t>
+      </w:r>
+    </w:p>
+  </w:endnote>
+  <w:endnote w:id="27">
     <w:p>
       <w:pPr>
         <w:pStyle w:val="EndnoteText"/>
@@ -39612,7 +40703,7 @@
     <w:uiPriority w:val="9"/>
     <w:unhideWhenUsed/>
     <w:qFormat/>
-    <w:rsid w:val="00A57EB1"/>
+    <w:rsid w:val="007C1E20"/>
     <w:pPr>
       <w:keepNext/>
       <w:keepLines/>
@@ -39621,7 +40712,9 @@
       <w:outlineLvl w:val="3"/>
     </w:pPr>
     <w:rPr>
-      <w:rFonts w:ascii="IRANYekan ExtraBold" w:eastAsia="IRANYekan ExtraBold" w:hAnsi="IRANYekan ExtraBold" w:cs="IRANYekan ExtraBold"/>
+      <w:rFonts w:ascii="Acre Medium" w:eastAsia="IRANYekan ExtraBold" w:hAnsi="Acre Medium" w:cs="IRANYekan ExtraBold"/>
+      <w:color w:val="222A35" w:themeColor="text2" w:themeShade="80"/>
+      <w:sz w:val="22"/>
     </w:rPr>
   </w:style>
   <w:style w:type="character" w:default="1" w:styleId="DefaultParagraphFont">
@@ -40489,10 +41582,10 @@
     <w:basedOn w:val="DefaultParagraphFont"/>
     <w:link w:val="Heading4"/>
     <w:uiPriority w:val="9"/>
-    <w:rsid w:val="00A57EB1"/>
+    <w:rsid w:val="007C1E20"/>
     <w:rPr>
-      <w:rFonts w:ascii="IRANYekan ExtraBold" w:eastAsia="IRANYekan ExtraBold" w:hAnsi="IRANYekan ExtraBold" w:cs="IRANYekan ExtraBold"/>
-      <w:sz w:val="20"/>
+      <w:rFonts w:ascii="Acre Medium" w:eastAsia="IRANYekan ExtraBold" w:hAnsi="Acre Medium" w:cs="IRANYekan ExtraBold"/>
+      <w:color w:val="222A35" w:themeColor="text2" w:themeShade="80"/>
       <w:szCs w:val="20"/>
       <w:lang w:bidi="fa-IR"/>
     </w:rPr>
@@ -40928,6 +42021,7 @@
     <w:rsid w:val="00407F11"/>
     <w:rsid w:val="00435019"/>
     <w:rsid w:val="004421E9"/>
+    <w:rsid w:val="005215D9"/>
     <w:rsid w:val="00545315"/>
     <w:rsid w:val="005A095F"/>
     <w:rsid w:val="005B0DF5"/>
@@ -40943,7 +42037,6 @@
     <w:rsid w:val="00B8157B"/>
     <w:rsid w:val="00BE3CD2"/>
     <w:rsid w:val="00C15454"/>
-    <w:rsid w:val="00C51898"/>
     <w:rsid w:val="00CA6E0D"/>
     <w:rsid w:val="00D1026C"/>
     <w:rsid w:val="00D14BDD"/>

</xml_diff>

<commit_message>
add desc of woo and Mag
</commit_message>
<xml_diff>
--- a/business/plan/Jibres-Business Plan-v1.docx
+++ b/business/plan/Jibres-Business Plan-v1.docx
@@ -749,7 +749,6 @@
                                   <w:dataBinding w:prefixMappings="xmlns:ns0='http://purl.org/dc/elements/1.1/' xmlns:ns1='http://schemas.openxmlformats.org/package/2006/metadata/core-properties' " w:xpath="/ns1:coreProperties[1]/ns1:contentStatus[1]" w:storeItemID="{6C3C8BC8-F283-45AE-878A-BAB7291924A1}"/>
                                   <w:text/>
                                 </w:sdtPr>
-                                <w:sdtEndPr/>
                                 <w:sdtContent>
                                   <w:r>
                                     <w:rPr>
@@ -817,7 +816,6 @@
                                     <w:calendar w:val="gregorian"/>
                                   </w:date>
                                 </w:sdtPr>
-                                <w:sdtEndPr/>
                                 <w:sdtContent>
                                   <w:r>
                                     <w:rPr>
@@ -881,7 +879,6 @@
                             <w:dataBinding w:prefixMappings="xmlns:ns0='http://purl.org/dc/elements/1.1/' xmlns:ns1='http://schemas.openxmlformats.org/package/2006/metadata/core-properties' " w:xpath="/ns1:coreProperties[1]/ns1:contentStatus[1]" w:storeItemID="{6C3C8BC8-F283-45AE-878A-BAB7291924A1}"/>
                             <w:text/>
                           </w:sdtPr>
-                          <w:sdtEndPr/>
                           <w:sdtContent>
                             <w:r>
                               <w:rPr>
@@ -928,7 +925,6 @@
                               <w:calendar w:val="gregorian"/>
                             </w:date>
                           </w:sdtPr>
-                          <w:sdtEndPr/>
                           <w:sdtContent>
                             <w:r>
                               <w:rPr>
@@ -9033,7 +9029,6 @@
               <w:dataBinding w:prefixMappings="xmlns:ns0='http://schemas.microsoft.com/office/2006/coverPageProps' " w:xpath="/ns0:CoverPageProperties[1]/ns0:CompanyEmail[1]" w:storeItemID="{55AF091B-3C7A-41E3-B477-F2FDAA23CFDA}"/>
               <w:text/>
             </w:sdtPr>
-            <w:sdtEndPr/>
             <w:sdtContent>
               <w:p>
                 <w:pPr>
@@ -31957,11 +31952,9 @@
               </w:rPr>
               <w:t xml:space="preserve">فروش دامنه </w:t>
             </w:r>
-            <w:proofErr w:type="spellStart"/>
             <w:r>
               <w:t>ir</w:t>
             </w:r>
-            <w:proofErr w:type="spellEnd"/>
           </w:p>
         </w:tc>
         <w:tc>
@@ -32633,11 +32626,9 @@
         </w:rPr>
         <w:t xml:space="preserve">که توسط </w:t>
       </w:r>
-      <w:proofErr w:type="spellStart"/>
       <w:r>
         <w:t>Oberlo</w:t>
       </w:r>
-      <w:proofErr w:type="spellEnd"/>
       <w:r>
         <w:rPr>
           <w:rFonts w:hint="cs"/>
@@ -32840,14 +32831,12 @@
         </w:rPr>
         <w:t xml:space="preserve">در ادامه ۱۰ پلتفرمی که بیشترین استفاده را دارند و از طریق افزونه مرورگر </w:t>
       </w:r>
-      <w:proofErr w:type="spellStart"/>
       <w:r>
         <w:t>W</w:t>
       </w:r>
       <w:r>
         <w:t>appalyzer</w:t>
       </w:r>
-      <w:proofErr w:type="spellEnd"/>
       <w:r>
         <w:rPr>
           <w:rFonts w:hint="cs"/>
@@ -32864,6 +32853,7 @@
       </w:pPr>
       <w:r>
         <w:rPr>
+          <w:noProof/>
           <w:rtl/>
         </w:rPr>
         <w:drawing>
@@ -33217,14 +33207,10 @@
     <w:p>
       <w:pPr>
         <w:pStyle w:val="Heading4"/>
-        <w:rPr>
-          <w:color w:val="222A35" w:themeColor="text2" w:themeShade="80"/>
-        </w:rPr>
       </w:pPr>
       <w:r>
         <w:rPr>
           <w:rFonts w:hint="cs"/>
-          <w:color w:val="222A35" w:themeColor="text2" w:themeShade="80"/>
           <w:szCs w:val="22"/>
           <w:rtl/>
         </w:rPr>
@@ -33233,15 +33219,11 @@
       <w:r>
         <w:rPr>
           <w:rFonts w:hint="cs"/>
-          <w:color w:val="222A35" w:themeColor="text2" w:themeShade="80"/>
           <w:rtl/>
         </w:rPr>
         <w:t xml:space="preserve"> </w:t>
       </w:r>
       <w:r>
-        <w:rPr>
-          <w:color w:val="222A35" w:themeColor="text2" w:themeShade="80"/>
-        </w:rPr>
         <w:t>Shopify</w:t>
       </w:r>
     </w:p>
@@ -33585,7 +33567,6 @@
       <w:pPr>
         <w:pStyle w:val="Answers"/>
         <w:rPr>
-          <w:rFonts w:hint="cs"/>
           <w:rtl/>
         </w:rPr>
       </w:pPr>
@@ -33623,22 +33604,17 @@
       <w:pPr>
         <w:pStyle w:val="Heading4"/>
         <w:rPr>
-          <w:color w:val="222A35" w:themeColor="text2" w:themeShade="80"/>
           <w:rtl/>
         </w:rPr>
       </w:pPr>
       <w:r>
         <w:rPr>
           <w:rFonts w:hint="cs"/>
-          <w:color w:val="222A35" w:themeColor="text2" w:themeShade="80"/>
           <w:rtl/>
         </w:rPr>
         <w:t xml:space="preserve">بیگ‌کامرس </w:t>
       </w:r>
       <w:r>
-        <w:rPr>
-          <w:color w:val="222A35" w:themeColor="text2" w:themeShade="80"/>
-        </w:rPr>
         <w:t>BigCommerce</w:t>
       </w:r>
     </w:p>
@@ -33668,7 +33644,6 @@
       <w:pPr>
         <w:pStyle w:val="Answers"/>
         <w:rPr>
-          <w:rFonts w:hint="cs"/>
           <w:rtl/>
         </w:rPr>
       </w:pPr>
@@ -33677,14 +33652,7 @@
           <w:rFonts w:hint="cs"/>
           <w:rtl/>
         </w:rPr>
-        <w:t xml:space="preserve">بیگ‌کامرس پلن رایگان ندارد و ۱۵ روز برای تست پیشنهاد می‌دهد. پلن‌ها ۲۹ و ۷۹ و ۲۹۹ دلار است </w:t>
-      </w:r>
-      <w:r>
-        <w:rPr>
-          <w:rFonts w:hint="cs"/>
-          <w:rtl/>
-        </w:rPr>
-        <w:t>که بسیار نزدیک به شاپیفای است! پلن اینترپرایز یا سازمانی هم به‌صورت خاص پیشنهاد می‌شود.</w:t>
+        <w:t>بیگ‌کامرس پلن رایگان ندارد و ۱۵ روز برای تست پیشنهاد می‌دهد. پلن‌ها ۲۹ و ۷۹ و ۲۹۹ دلار است که بسیار نزدیک به شاپیفای است! پلن اینترپرایز یا سازمانی هم به‌صورت خاص پیشنهاد می‌شود.</w:t>
       </w:r>
     </w:p>
     <w:p>
@@ -33754,7 +33722,6 @@
       <w:pPr>
         <w:pStyle w:val="Answers"/>
         <w:rPr>
-          <w:rFonts w:hint="cs"/>
           <w:rtl/>
         </w:rPr>
       </w:pPr>
@@ -33777,14 +33744,12 @@
       <w:pPr>
         <w:pStyle w:val="Heading4"/>
         <w:rPr>
-          <w:color w:val="222A35" w:themeColor="text2" w:themeShade="80"/>
           <w:rtl/>
         </w:rPr>
       </w:pPr>
       <w:r>
         <w:rPr>
           <w:rFonts w:hint="cs"/>
-          <w:color w:val="222A35" w:themeColor="text2" w:themeShade="80"/>
           <w:rtl/>
         </w:rPr>
         <w:t>ویکس</w:t>
@@ -33792,19 +33757,13 @@
       <w:r>
         <w:rPr>
           <w:rFonts w:hint="cs"/>
-          <w:color w:val="222A35" w:themeColor="text2" w:themeShade="80"/>
           <w:rtl/>
         </w:rPr>
         <w:t xml:space="preserve"> </w:t>
       </w:r>
-      <w:proofErr w:type="spellStart"/>
-      <w:r>
-        <w:rPr>
-          <w:color w:val="222A35" w:themeColor="text2" w:themeShade="80"/>
-        </w:rPr>
+      <w:r>
         <w:t>Wix</w:t>
       </w:r>
-      <w:proofErr w:type="spellEnd"/>
     </w:p>
     <w:p>
       <w:pPr>
@@ -33904,33 +33863,23 @@
       <w:pPr>
         <w:pStyle w:val="Heading4"/>
         <w:rPr>
-          <w:color w:val="222A35" w:themeColor="text2" w:themeShade="80"/>
           <w:rtl/>
         </w:rPr>
       </w:pPr>
       <w:r>
         <w:rPr>
           <w:rFonts w:hint="cs"/>
-          <w:color w:val="222A35" w:themeColor="text2" w:themeShade="80"/>
           <w:rtl/>
         </w:rPr>
         <w:t xml:space="preserve">ولوژن </w:t>
       </w:r>
-      <w:proofErr w:type="spellStart"/>
-      <w:r>
-        <w:rPr>
-          <w:color w:val="222A35" w:themeColor="text2" w:themeShade="80"/>
-        </w:rPr>
+      <w:r>
         <w:t>Volusion</w:t>
       </w:r>
-      <w:proofErr w:type="spellEnd"/>
     </w:p>
     <w:p>
       <w:pPr>
         <w:pStyle w:val="Answers"/>
-        <w:rPr>
-          <w:rFonts w:hint="cs"/>
-        </w:rPr>
       </w:pPr>
       <w:r>
         <w:rPr>
@@ -33958,23 +33907,18 @@
       <w:pPr>
         <w:pStyle w:val="Heading4"/>
         <w:rPr>
-          <w:color w:val="222A35" w:themeColor="text2" w:themeShade="80"/>
           <w:rtl/>
         </w:rPr>
       </w:pPr>
       <w:r>
         <w:rPr>
           <w:rFonts w:hint="cs"/>
-          <w:color w:val="222A35" w:themeColor="text2" w:themeShade="80"/>
           <w:rtl/>
         </w:rPr>
         <w:lastRenderedPageBreak/>
         <w:t xml:space="preserve">اسکوئراسپیس </w:t>
       </w:r>
       <w:r>
-        <w:rPr>
-          <w:color w:val="222A35" w:themeColor="text2" w:themeShade="80"/>
-        </w:rPr>
         <w:t>Squarespace</w:t>
       </w:r>
     </w:p>
@@ -34019,7 +33963,6 @@
       <w:pPr>
         <w:pStyle w:val="Answers"/>
         <w:rPr>
-          <w:rFonts w:hint="cs"/>
           <w:rtl/>
         </w:rPr>
       </w:pPr>
@@ -34063,14 +34006,12 @@
       <w:pPr>
         <w:pStyle w:val="Heading4"/>
         <w:rPr>
-          <w:color w:val="222A35" w:themeColor="text2" w:themeShade="80"/>
           <w:rtl/>
         </w:rPr>
       </w:pPr>
       <w:r>
         <w:rPr>
           <w:rFonts w:hint="cs"/>
-          <w:color w:val="222A35" w:themeColor="text2" w:themeShade="80"/>
           <w:rtl/>
         </w:rPr>
         <w:t>اکوید</w:t>
@@ -34078,19 +34019,13 @@
       <w:r>
         <w:rPr>
           <w:rFonts w:hint="cs"/>
-          <w:color w:val="222A35" w:themeColor="text2" w:themeShade="80"/>
           <w:rtl/>
         </w:rPr>
         <w:t xml:space="preserve"> </w:t>
       </w:r>
-      <w:proofErr w:type="spellStart"/>
-      <w:r>
-        <w:rPr>
-          <w:color w:val="222A35" w:themeColor="text2" w:themeShade="80"/>
-        </w:rPr>
+      <w:r>
         <w:t>Ecwid</w:t>
       </w:r>
-      <w:proofErr w:type="spellEnd"/>
     </w:p>
     <w:p>
       <w:pPr>
@@ -34189,7 +34124,6 @@
       <w:pPr>
         <w:pStyle w:val="Answers"/>
         <w:rPr>
-          <w:rFonts w:hint="cs"/>
           <w:rtl/>
         </w:rPr>
       </w:pPr>
@@ -34244,35 +34178,96 @@
           <w:rtl/>
         </w:rPr>
       </w:pPr>
+      <w:r>
+        <w:rPr>
+          <w:rFonts w:hint="cs"/>
+          <w:rtl/>
+        </w:rPr>
+        <w:t>گروه دوم از نرم‌افزارهای تجارت الکترونیک، نمونه‌های اوپن‌سورس هستند که هر یک توسط گروهی توسعه یافته و منتشر شده‌اند. اهداف این گروه‌ها متفاوت بوده و رویکرد آنان نیز به مساله با هم تفاوت دارد.</w:t>
+      </w:r>
+    </w:p>
+    <w:p>
+      <w:pPr>
+        <w:pStyle w:val="Answers"/>
+        <w:rPr>
+          <w:rtl/>
+        </w:rPr>
+      </w:pPr>
+      <w:r>
+        <w:rPr>
+          <w:rFonts w:hint="cs"/>
+          <w:rtl/>
+        </w:rPr>
+        <w:t xml:space="preserve">نکته بارز در این گروه این است که شما بعد از دانلود این نرم‌افزار باید هاست تهیه کرده و خودتان نسبت به راه‌اندازی اقدام کنید که نیازمند دانش فنی </w:t>
+      </w:r>
+      <w:r>
+        <w:rPr>
+          <w:rFonts w:hint="cs"/>
+          <w:rtl/>
+        </w:rPr>
+        <w:t xml:space="preserve">ابتدایی برای راه‌اندازی نرم‌افزار </w:t>
+      </w:r>
+      <w:r>
+        <w:rPr>
+          <w:rFonts w:hint="cs"/>
+          <w:rtl/>
+        </w:rPr>
+        <w:t>هستید.</w:t>
+      </w:r>
+      <w:r>
+        <w:rPr>
+          <w:rFonts w:hint="cs"/>
+          <w:rtl/>
+        </w:rPr>
+        <w:t xml:space="preserve"> پس از شروع به کار هم وظیفه مدیریت و مانیتورینگ و بهینه‌سازی و امنیت و تمام اتفاقات برعهده شماست و ارائه‌دهندگان این نرم‌افزارها تعهدی نسبت به این موارد به شما ارائه نمی‌دهند.</w:t>
+      </w:r>
+    </w:p>
+    <w:p>
+      <w:pPr>
+        <w:pStyle w:val="Answers"/>
+        <w:rPr>
+          <w:rFonts w:hint="cs"/>
+          <w:rtl/>
+        </w:rPr>
+      </w:pPr>
+      <w:r>
+        <w:rPr>
+          <w:rFonts w:hint="cs"/>
+          <w:rtl/>
+        </w:rPr>
+        <w:t xml:space="preserve">از طرفی به‌دلیل اوپن‌سورس بودن و بسته به میزان معروفیت و تعداد کاربران هرکدام از این نرم‌افزارها، </w:t>
+      </w:r>
+      <w:r>
+        <w:rPr>
+          <w:rFonts w:hint="cs"/>
+          <w:rtl/>
+        </w:rPr>
+        <w:t>تم و افزونه برای آنان یافت می‌شود و می‌توانید با فعال کردن افزونه‌های خاص، قابلیت‌های جدید به فروشگاه خود اضافه کنید. تم‌ها هم اغلب رایگان و پولی عرضه می‌شوند و بسته به سلیقه می‌توان نسبت به تهیه نمونه‌ای مناسب اقدام کرد.</w:t>
+      </w:r>
     </w:p>
     <w:p>
       <w:pPr>
         <w:pStyle w:val="Heading4"/>
         <w:rPr>
-          <w:color w:val="222A35" w:themeColor="text2" w:themeShade="80"/>
           <w:rtl/>
         </w:rPr>
       </w:pPr>
       <w:r>
         <w:rPr>
           <w:rFonts w:hint="cs"/>
-          <w:color w:val="222A35" w:themeColor="text2" w:themeShade="80"/>
-          <w:rtl/>
-        </w:rPr>
+          <w:rtl/>
+        </w:rPr>
+        <w:lastRenderedPageBreak/>
         <w:t>ووکامرس</w:t>
       </w:r>
       <w:r>
         <w:rPr>
           <w:rFonts w:hint="cs"/>
-          <w:color w:val="222A35" w:themeColor="text2" w:themeShade="80"/>
           <w:rtl/>
         </w:rPr>
         <w:t xml:space="preserve"> </w:t>
       </w:r>
       <w:r>
-        <w:rPr>
-          <w:color w:val="222A35" w:themeColor="text2" w:themeShade="80"/>
-        </w:rPr>
         <w:t>WooCommerce</w:t>
       </w:r>
     </w:p>
@@ -34283,35 +34278,195 @@
           <w:rtl/>
         </w:rPr>
       </w:pPr>
+      <w:r>
+        <w:rPr>
+          <w:rFonts w:hint="cs"/>
+          <w:rtl/>
+        </w:rPr>
+        <w:t>ووکامرس یک افزونه برای وردپرس است</w:t>
+      </w:r>
+      <w:r>
+        <w:rPr>
+          <w:rFonts w:hint="cs"/>
+          <w:rtl/>
+        </w:rPr>
+        <w:t xml:space="preserve"> که از سال ۲۰۱۱ </w:t>
+      </w:r>
+      <w:r>
+        <w:rPr>
+          <w:rFonts w:hint="cs"/>
+          <w:rtl/>
+        </w:rPr>
+        <w:t>برای راه‌اندازی یک فروشگاه اینترنتی روی سایت وردپرسی طراحی شد</w:t>
+      </w:r>
+      <w:r>
+        <w:rPr>
+          <w:rFonts w:hint="cs"/>
+          <w:rtl/>
+        </w:rPr>
+        <w:t>. وردپرس یک سیستم مدیریت محتواست که قابلیت بلاگ و راه‌اندازی سایت را برای شما مهیا می‌کند. با نصب افزونه ووکامرس بر روی وردپرس شما قابلیت‌های یک فروشگاه آنلاین را به سایت خود اضافه می‌کنید. البته تم شما باید قابلیت پشتیبانی از ووکامرس را دارا باشد.</w:t>
+      </w:r>
+    </w:p>
+    <w:p>
+      <w:pPr>
+        <w:pStyle w:val="Answers"/>
+        <w:rPr>
+          <w:rtl/>
+        </w:rPr>
+      </w:pPr>
+      <w:r>
+        <w:rPr>
+          <w:rFonts w:hint="cs"/>
+          <w:rtl/>
+        </w:rPr>
+        <w:t>باید توجه داشت که ووکامرس برخلاف پلتفرم‌ها که غالبا راهکاری جامع پیشنهاد می‌دهند، تنها به‌شما وب‌سایت ارائه می‌کند و برای رفع سایر نیازها باید از افزونه‌های دیگری استفاده کرد یا نسبت به صرف کدنویسی آن امکان خاص اقدام کرد.</w:t>
+      </w:r>
+    </w:p>
+    <w:p>
+      <w:pPr>
+        <w:pStyle w:val="Answers"/>
+        <w:rPr>
+          <w:rtl/>
+        </w:rPr>
+      </w:pPr>
+      <w:r>
+        <w:rPr>
+          <w:rFonts w:hint="cs"/>
+          <w:rtl/>
+        </w:rPr>
+        <w:t xml:space="preserve">تنوع بالای تم‌ها و افزونه‌های وردپرس، منجر به رشد سریع ووکامرس شد. به‌گونه‌ای که برای استفاده عادی اغلب کمبودی را احساس نخواهید کرد. </w:t>
+      </w:r>
+      <w:r>
+        <w:rPr>
+          <w:rFonts w:hint="cs"/>
+          <w:rtl/>
+        </w:rPr>
+        <w:t>طبق تخمین‌هایی که در ۲۰۲۰ زده شده حدود ۳.۹ میلیون وب‌سایت از ووکامرس استفاده می‌کنند.</w:t>
+      </w:r>
+      <w:r>
+        <w:rPr>
+          <w:rFonts w:hint="cs"/>
+          <w:rtl/>
+        </w:rPr>
+        <w:t xml:space="preserve"> طبق آماری در ۲۰۱۹، حدود ۲۲ درصد وب‌سایت‌های تجارت الکترونیک از ووکامرس استفاده می‌کنند.</w:t>
+      </w:r>
+      <w:r>
+        <w:rPr>
+          <w:rFonts w:hint="cs"/>
+          <w:rtl/>
+        </w:rPr>
+        <w:t xml:space="preserve"> در حال حاضر در تم‌فارست ۱۱۳۵ تم و در مخزن وردپرس هم ۵۴۸ تم مناسب برای ووکامرس وجود دارد.</w:t>
+      </w:r>
+      <w:r>
+        <w:rPr>
+          <w:rFonts w:hint="cs"/>
+          <w:rtl/>
+        </w:rPr>
+        <w:t xml:space="preserve"> تخمین زده می‌شود که حدود ۱۰ میلیارد دلار محصول توسط سایت‌های ووکامرس به‌فروش رسیده است.</w:t>
+      </w:r>
+    </w:p>
+    <w:p>
+      <w:pPr>
+        <w:pStyle w:val="Answers"/>
+        <w:rPr>
+          <w:rtl/>
+        </w:rPr>
+      </w:pPr>
+      <w:r>
+        <w:rPr>
+          <w:rFonts w:hint="cs"/>
+          <w:rtl/>
+        </w:rPr>
+        <w:t>نسخه فارسی ووکامرس هم ترجمه شده و سایت ووکامرس فارسی هزینه‌هایی با مبالغ ۱.۸ و ۳.۹ و ۵.۹۵ میلیون تومان برای راه‌اندازی سایت با ووکامرس پیشنهاد می‌دهد.</w:t>
+      </w:r>
+      <w:r>
+        <w:rPr>
+          <w:rFonts w:hint="cs"/>
+          <w:rtl/>
+        </w:rPr>
+        <w:t xml:space="preserve"> هرچند بدون نیاز به این هزینه‌ها با تهیه یک هاست ارزان قیمت و نصب شخصی می‌توان سایت را به‌سرعت راه‌اندازی کرد.</w:t>
+      </w:r>
+      <w:r>
+        <w:rPr>
+          <w:rFonts w:hint="cs"/>
+          <w:rtl/>
+        </w:rPr>
+        <w:t xml:space="preserve"> ساختار رابط کاربری وردپرس نسبت به سایر نمونه‌های اوپن‌سورس کیفیت مناسب‌تری را داراست.</w:t>
+      </w:r>
+    </w:p>
+    <w:p>
+      <w:pPr>
+        <w:pStyle w:val="Answers"/>
+        <w:rPr>
+          <w:rtl/>
+        </w:rPr>
+      </w:pPr>
+      <w:r>
+        <w:rPr>
+          <w:rFonts w:hint="cs"/>
+          <w:rtl/>
+        </w:rPr>
+        <w:t xml:space="preserve">یکی از مهم‌ترین مشکلات سایت‌های ووکامرس سرعت پایین </w:t>
+      </w:r>
+      <w:r>
+        <w:rPr>
+          <w:rFonts w:hint="cs"/>
+          <w:rtl/>
+        </w:rPr>
+        <w:t xml:space="preserve">سایت </w:t>
+      </w:r>
+      <w:r>
+        <w:rPr>
+          <w:rFonts w:hint="cs"/>
+          <w:rtl/>
+        </w:rPr>
+        <w:t>است که با نصب افزونه‌های کش و تنظیمات خاص برای افزایش سرعت هم مشکل برطرف نمی‌شود و این شکایت مشترک بین استفاده‌کنندگان از این سیستم است.</w:t>
+      </w:r>
+      <w:r>
+        <w:rPr>
+          <w:rFonts w:hint="cs"/>
+          <w:rtl/>
+        </w:rPr>
+        <w:t xml:space="preserve"> دلیل این سرعت پایین هم بهینه‌نبودن ساختار و روش ذخیره‌سازی داده‌هاست </w:t>
+      </w:r>
+      <w:r>
+        <w:rPr>
+          <w:rFonts w:hint="cs"/>
+          <w:rtl/>
+        </w:rPr>
+        <w:t>که با بزرگتر شدن سایت و افزایش مشتریان آزاردهنده‌تر می‌شود</w:t>
+      </w:r>
+      <w:r>
+        <w:rPr>
+          <w:rFonts w:hint="cs"/>
+          <w:rtl/>
+        </w:rPr>
+        <w:t xml:space="preserve"> به‌گونه‌ای که افزایش منابع سرور هم نمی‌تواند مشکل را برطرف کند.</w:t>
+      </w:r>
     </w:p>
     <w:p>
       <w:pPr>
         <w:pStyle w:val="Heading4"/>
         <w:rPr>
-          <w:color w:val="222A35" w:themeColor="text2" w:themeShade="80"/>
           <w:rtl/>
         </w:rPr>
       </w:pPr>
       <w:r>
         <w:rPr>
           <w:rFonts w:hint="cs"/>
-          <w:color w:val="222A35" w:themeColor="text2" w:themeShade="80"/>
-          <w:rtl/>
-        </w:rPr>
+          <w:rtl/>
+        </w:rPr>
+        <w:lastRenderedPageBreak/>
         <w:t>مجنتو</w:t>
       </w:r>
       <w:r>
         <w:rPr>
           <w:rFonts w:hint="cs"/>
-          <w:color w:val="222A35" w:themeColor="text2" w:themeShade="80"/>
           <w:rtl/>
         </w:rPr>
         <w:t xml:space="preserve"> </w:t>
       </w:r>
       <w:r>
-        <w:rPr>
-          <w:color w:val="222A35" w:themeColor="text2" w:themeShade="80"/>
-        </w:rPr>
         <w:t>Magento</w:t>
       </w:r>
     </w:p>
@@ -34322,31 +34477,80 @@
           <w:rtl/>
         </w:rPr>
       </w:pPr>
+      <w:r>
+        <w:rPr>
+          <w:rFonts w:hint="cs"/>
+          <w:rtl/>
+        </w:rPr>
+        <w:t>مجنتو در سال ۲۰۰۸ شروع به فعالیت کرد و کمی بعد ای‌بی آن را خرید</w:t>
+      </w:r>
+      <w:r>
+        <w:rPr>
+          <w:rFonts w:hint="cs"/>
+          <w:rtl/>
+        </w:rPr>
+        <w:t xml:space="preserve"> و به</w:t>
+      </w:r>
+      <w:r>
+        <w:rPr>
+          <w:rFonts w:hint="cs"/>
+          <w:rtl/>
+        </w:rPr>
+        <w:t xml:space="preserve"> شرکت سرمایه‌گذاری</w:t>
+      </w:r>
+      <w:r>
+        <w:rPr>
+          <w:rFonts w:hint="cs"/>
+          <w:rtl/>
+        </w:rPr>
+        <w:t xml:space="preserve"> پرمیرا فروخت و </w:t>
+      </w:r>
+      <w:r>
+        <w:rPr>
+          <w:rFonts w:hint="cs"/>
+          <w:rtl/>
+        </w:rPr>
+        <w:t>در سال ۲۰۱۸ هم ادوب این شرکت را به ارزش ۱.۵۸ میلیارد دلار خریداری کرد.</w:t>
+      </w:r>
+      <w:r>
+        <w:rPr>
+          <w:rFonts w:hint="cs"/>
+          <w:rtl/>
+        </w:rPr>
+        <w:t xml:space="preserve"> بیش از ۱۰۰ هزار فروشگاه آنلاین از آن استفاده می‌کنند</w:t>
+      </w:r>
+      <w:r>
+        <w:rPr>
+          <w:rFonts w:hint="cs"/>
+          <w:rtl/>
+        </w:rPr>
+        <w:t xml:space="preserve"> و ادعا شده که بیش از ۱۵۵ میلیارد توسط سایت‌های طراحی شده با مجنتو به فروش رسیده است.</w:t>
+      </w:r>
+      <w:r>
+        <w:rPr>
+          <w:rFonts w:hint="cs"/>
+          <w:rtl/>
+        </w:rPr>
+        <w:t xml:space="preserve"> طی ادعایی دیگر مجنتو ۳۰ درصد سهم کل پلتفرم‌های تجارت الکترونیک را در اختیار دارد.</w:t>
+      </w:r>
     </w:p>
     <w:p>
       <w:pPr>
         <w:pStyle w:val="Heading4"/>
         <w:rPr>
-          <w:color w:val="222A35" w:themeColor="text2" w:themeShade="80"/>
           <w:rtl/>
         </w:rPr>
       </w:pPr>
       <w:r>
         <w:rPr>
           <w:rFonts w:hint="cs"/>
-          <w:color w:val="222A35" w:themeColor="text2" w:themeShade="80"/>
           <w:rtl/>
         </w:rPr>
         <w:t xml:space="preserve">پرستاشاپ </w:t>
       </w:r>
-      <w:proofErr w:type="spellStart"/>
-      <w:r>
-        <w:rPr>
-          <w:color w:val="222A35" w:themeColor="text2" w:themeShade="80"/>
-        </w:rPr>
+      <w:r>
         <w:t>PrestaShop</w:t>
       </w:r>
-      <w:proofErr w:type="spellEnd"/>
     </w:p>
     <w:p>
       <w:pPr>
@@ -34360,7 +34564,6 @@
       <w:pPr>
         <w:pStyle w:val="Answers"/>
         <w:rPr>
-          <w:rFonts w:hint="cs"/>
           <w:rtl/>
         </w:rPr>
       </w:pPr>
@@ -34641,6 +34844,7 @@
           <w:rFonts w:hint="eastAsia"/>
           <w:rtl/>
         </w:rPr>
+        <w:lastRenderedPageBreak/>
         <w:t>چه</w:t>
       </w:r>
       <w:r>
@@ -38355,9 +38559,6 @@
       <w:pPr>
         <w:pStyle w:val="EndnoteText"/>
         <w:bidi w:val="0"/>
-        <w:rPr>
-          <w:rFonts w:hint="cs"/>
-        </w:rPr>
       </w:pPr>
       <w:r>
         <w:rPr>
@@ -38381,9 +38582,6 @@
       <w:pPr>
         <w:pStyle w:val="EndnoteText"/>
         <w:bidi w:val="0"/>
-        <w:rPr>
-          <w:rFonts w:hint="cs"/>
-        </w:rPr>
       </w:pPr>
       <w:r>
         <w:rPr>
@@ -38407,9 +38605,6 @@
       <w:pPr>
         <w:pStyle w:val="EndnoteText"/>
         <w:bidi w:val="0"/>
-        <w:rPr>
-          <w:rFonts w:hint="cs"/>
-        </w:rPr>
       </w:pPr>
       <w:r>
         <w:rPr>
@@ -38433,9 +38628,6 @@
       <w:pPr>
         <w:pStyle w:val="EndnoteText"/>
         <w:bidi w:val="0"/>
-        <w:rPr>
-          <w:rFonts w:hint="cs"/>
-        </w:rPr>
       </w:pPr>
       <w:r>
         <w:rPr>
@@ -38459,9 +38651,6 @@
       <w:pPr>
         <w:pStyle w:val="EndnoteText"/>
         <w:bidi w:val="0"/>
-        <w:rPr>
-          <w:rFonts w:hint="cs"/>
-        </w:rPr>
       </w:pPr>
       <w:r>
         <w:rPr>
@@ -38485,9 +38674,6 @@
       <w:pPr>
         <w:pStyle w:val="EndnoteText"/>
         <w:bidi w:val="0"/>
-        <w:rPr>
-          <w:rFonts w:hint="cs"/>
-        </w:rPr>
       </w:pPr>
       <w:r>
         <w:rPr>
@@ -38511,9 +38697,6 @@
       <w:pPr>
         <w:pStyle w:val="EndnoteText"/>
         <w:bidi w:val="0"/>
-        <w:rPr>
-          <w:rFonts w:hint="cs"/>
-        </w:rPr>
       </w:pPr>
       <w:r>
         <w:rPr>
@@ -38537,9 +38720,6 @@
       <w:pPr>
         <w:pStyle w:val="EndnoteText"/>
         <w:bidi w:val="0"/>
-        <w:rPr>
-          <w:rFonts w:hint="cs"/>
-        </w:rPr>
       </w:pPr>
       <w:r>
         <w:rPr>
@@ -38677,7 +38857,6 @@
         <w:dataBinding w:prefixMappings="xmlns:ns0='http://purl.org/dc/elements/1.1/' xmlns:ns1='http://schemas.openxmlformats.org/package/2006/metadata/core-properties' " w:xpath="/ns1:coreProperties[1]/ns0:subject[1]" w:storeItemID="{6C3C8BC8-F283-45AE-878A-BAB7291924A1}"/>
         <w:text/>
       </w:sdtPr>
-      <w:sdtEndPr/>
       <w:sdtContent>
         <w:r>
           <w:rPr>
@@ -38719,7 +38898,6 @@
           <w:docPartUnique/>
         </w:docPartObj>
       </w:sdtPr>
-      <w:sdtEndPr/>
       <w:sdtContent>
         <w:r>
           <w:rPr>
@@ -39081,7 +39259,6 @@
         <w:dataBinding w:prefixMappings="xmlns:ns0='http://purl.org/dc/elements/1.1/' xmlns:ns1='http://schemas.openxmlformats.org/package/2006/metadata/core-properties' " w:xpath="/ns1:coreProperties[1]/ns0:subject[1]" w:storeItemID="{6C3C8BC8-F283-45AE-878A-BAB7291924A1}"/>
         <w:text/>
       </w:sdtPr>
-      <w:sdtEndPr/>
       <w:sdtContent>
         <w:r>
           <w:rPr>
@@ -39123,7 +39300,6 @@
           <w:docPartUnique/>
         </w:docPartObj>
       </w:sdtPr>
-      <w:sdtEndPr/>
       <w:sdtContent>
         <w:r>
           <w:rPr>
@@ -42017,6 +42193,7 @@
     <w:rsid w:val="001C4FD2"/>
     <w:rsid w:val="001C6881"/>
     <w:rsid w:val="00261B60"/>
+    <w:rsid w:val="00270E48"/>
     <w:rsid w:val="0033208C"/>
     <w:rsid w:val="00407F11"/>
     <w:rsid w:val="00435019"/>

</xml_diff>

<commit_message>
add some comparison table
</commit_message>
<xml_diff>
--- a/business/plan/Jibres-Business Plan-v1.docx
+++ b/business/plan/Jibres-Business Plan-v1.docx
@@ -31952,9 +31952,11 @@
               </w:rPr>
               <w:t xml:space="preserve">فروش دامنه </w:t>
             </w:r>
+            <w:proofErr w:type="spellStart"/>
             <w:r>
               <w:t>ir</w:t>
             </w:r>
+            <w:proofErr w:type="spellEnd"/>
           </w:p>
         </w:tc>
         <w:tc>
@@ -32626,9 +32628,11 @@
         </w:rPr>
         <w:t xml:space="preserve">که توسط </w:t>
       </w:r>
+      <w:proofErr w:type="spellStart"/>
       <w:r>
         <w:t>Oberlo</w:t>
       </w:r>
+      <w:proofErr w:type="spellEnd"/>
       <w:r>
         <w:rPr>
           <w:rFonts w:hint="cs"/>
@@ -32831,12 +32835,14 @@
         </w:rPr>
         <w:t xml:space="preserve">در ادامه ۱۰ پلتفرمی که بیشترین استفاده را دارند و از طریق افزونه مرورگر </w:t>
       </w:r>
+      <w:proofErr w:type="spellStart"/>
       <w:r>
         <w:t>W</w:t>
       </w:r>
       <w:r>
         <w:t>appalyzer</w:t>
       </w:r>
+      <w:proofErr w:type="spellEnd"/>
       <w:r>
         <w:rPr>
           <w:rFonts w:hint="cs"/>
@@ -33761,9 +33767,11 @@
         </w:rPr>
         <w:t xml:space="preserve"> </w:t>
       </w:r>
+      <w:proofErr w:type="spellStart"/>
       <w:r>
         <w:t>Wix</w:t>
       </w:r>
+      <w:proofErr w:type="spellEnd"/>
     </w:p>
     <w:p>
       <w:pPr>
@@ -33873,9 +33881,11 @@
         </w:rPr>
         <w:t xml:space="preserve">ولوژن </w:t>
       </w:r>
+      <w:proofErr w:type="spellStart"/>
       <w:r>
         <w:t>Volusion</w:t>
       </w:r>
+      <w:proofErr w:type="spellEnd"/>
     </w:p>
     <w:p>
       <w:pPr>
@@ -34456,18 +34466,10 @@
           <w:rFonts w:hint="cs"/>
           <w:rtl/>
         </w:rPr>
-        <w:lastRenderedPageBreak/>
-        <w:t>مجنتو</w:t>
-      </w:r>
-      <w:r>
-        <w:rPr>
-          <w:rFonts w:hint="cs"/>
-          <w:rtl/>
-        </w:rPr>
-        <w:t xml:space="preserve"> </w:t>
-      </w:r>
-      <w:r>
-        <w:t>Magento</w:t>
+        <w:t xml:space="preserve">پرستاشاپ </w:t>
+      </w:r>
+      <w:r>
+        <w:t>PrestaShop</w:t>
       </w:r>
     </w:p>
     <w:p>
@@ -34482,56 +34484,7 @@
           <w:rFonts w:hint="cs"/>
           <w:rtl/>
         </w:rPr>
-        <w:t>مجنتو در سال ۲۰۰۸ شروع به فعالیت کرد و کمی بعد ای‌بی آن را خرید</w:t>
-      </w:r>
-      <w:r>
-        <w:rPr>
-          <w:rFonts w:hint="cs"/>
-          <w:rtl/>
-        </w:rPr>
-        <w:t xml:space="preserve"> و به</w:t>
-      </w:r>
-      <w:r>
-        <w:rPr>
-          <w:rFonts w:hint="cs"/>
-          <w:rtl/>
-        </w:rPr>
-        <w:t xml:space="preserve"> شرکت سرمایه‌گذاری</w:t>
-      </w:r>
-      <w:r>
-        <w:rPr>
-          <w:rFonts w:hint="cs"/>
-          <w:rtl/>
-        </w:rPr>
-        <w:t xml:space="preserve"> پرمیرا فروخت و </w:t>
-      </w:r>
-      <w:r>
-        <w:rPr>
-          <w:rFonts w:hint="cs"/>
-          <w:rtl/>
-        </w:rPr>
-        <w:t>در سال ۲۰۱۸ هم ادوب این شرکت را به ارزش ۱.۵۸ میلیارد دلار خریداری کرد.</w:t>
-      </w:r>
-      <w:r>
-        <w:rPr>
-          <w:rFonts w:hint="cs"/>
-          <w:rtl/>
-        </w:rPr>
-        <w:t xml:space="preserve"> بیش از ۱۰۰ هزار فروشگاه آنلاین از آن استفاده می‌کنند</w:t>
-      </w:r>
-      <w:r>
-        <w:rPr>
-          <w:rFonts w:hint="cs"/>
-          <w:rtl/>
-        </w:rPr>
-        <w:t xml:space="preserve"> و ادعا شده که بیش از ۱۵۵ میلیارد توسط سایت‌های طراحی شده با مجنتو به فروش رسیده است.</w:t>
-      </w:r>
-      <w:r>
-        <w:rPr>
-          <w:rFonts w:hint="cs"/>
-          <w:rtl/>
-        </w:rPr>
-        <w:t xml:space="preserve"> طی ادعایی دیگر مجنتو ۳۰ درصد سهم کل پلتفرم‌های تجارت الکترونیک را در اختیار دارد.</w:t>
+        <w:t>پرستاشاپ در سال ۲۰۰۸ شروع به فعالیت کرد و اکنون بیش از ۱۰۰ نفر به‌صورت اوپن‌سورس آن را توسعه می‌دهند. طبق اعلام وب‌سایت رسمی این شرکت، بیش از ۳۰۰ هزار فروشگاه اینترنتی در جهان و بیش از 56 هزار در ایران با این اسکریپت راه‌اندازی شده است.</w:t>
       </w:r>
     </w:p>
     <w:p>
@@ -34546,10 +34499,654 @@
           <w:rFonts w:hint="cs"/>
           <w:rtl/>
         </w:rPr>
-        <w:t xml:space="preserve">پرستاشاپ </w:t>
-      </w:r>
-      <w:r>
-        <w:t>PrestaShop</w:t>
+        <w:lastRenderedPageBreak/>
+        <w:t>مجنتو</w:t>
+      </w:r>
+      <w:r>
+        <w:rPr>
+          <w:rFonts w:hint="cs"/>
+          <w:rtl/>
+        </w:rPr>
+        <w:t xml:space="preserve"> </w:t>
+      </w:r>
+      <w:r>
+        <w:t>Magento</w:t>
+      </w:r>
+    </w:p>
+    <w:p>
+      <w:pPr>
+        <w:pStyle w:val="Answers"/>
+        <w:rPr>
+          <w:rtl/>
+        </w:rPr>
+      </w:pPr>
+      <w:r>
+        <w:rPr>
+          <w:rFonts w:hint="cs"/>
+          <w:rtl/>
+        </w:rPr>
+        <w:t>مجنتو در سال ۲۰۰۸ شروع به فعالیت کرد و کمی بعد ای‌بی آن را خرید</w:t>
+      </w:r>
+      <w:r>
+        <w:rPr>
+          <w:rFonts w:hint="cs"/>
+          <w:rtl/>
+        </w:rPr>
+        <w:t xml:space="preserve"> و به</w:t>
+      </w:r>
+      <w:r>
+        <w:rPr>
+          <w:rFonts w:hint="cs"/>
+          <w:rtl/>
+        </w:rPr>
+        <w:t xml:space="preserve"> شرکت سرمایه‌گذاری</w:t>
+      </w:r>
+      <w:r>
+        <w:rPr>
+          <w:rFonts w:hint="cs"/>
+          <w:rtl/>
+        </w:rPr>
+        <w:t xml:space="preserve"> پرمیرا فروخت و </w:t>
+      </w:r>
+      <w:r>
+        <w:rPr>
+          <w:rFonts w:hint="cs"/>
+          <w:rtl/>
+        </w:rPr>
+        <w:t>در سال ۲۰۱۸ هم ادوب این شرکت را به ارزش ۱.۵۸ میلیارد دلار خریداری کرد.</w:t>
+      </w:r>
+      <w:r>
+        <w:rPr>
+          <w:rFonts w:hint="cs"/>
+          <w:rtl/>
+        </w:rPr>
+        <w:t xml:space="preserve"> بیش از ۱۰۰ هزار فروشگاه آنلاین از آن استفاده می‌کنند</w:t>
+      </w:r>
+      <w:r>
+        <w:rPr>
+          <w:rFonts w:hint="cs"/>
+          <w:rtl/>
+        </w:rPr>
+        <w:t xml:space="preserve"> و ادعا شده که بیش از ۱۵۵ میلیارد توسط سایت‌های طراحی شده با مجنتو به فروش رسیده است.</w:t>
+      </w:r>
+      <w:r>
+        <w:rPr>
+          <w:rFonts w:hint="cs"/>
+          <w:rtl/>
+        </w:rPr>
+        <w:t xml:space="preserve"> طی ادعایی دیگر مجنتو ۳۰ درصد سهم کل پلتفرم‌های تجارت الکترونیک را در اختیار دارد.</w:t>
+      </w:r>
+    </w:p>
+    <w:p>
+      <w:pPr>
+        <w:pStyle w:val="Heading4"/>
+        <w:rPr>
+          <w:rtl/>
+        </w:rPr>
+      </w:pPr>
+      <w:r>
+        <w:rPr>
+          <w:rFonts w:hint="cs"/>
+          <w:rtl/>
+        </w:rPr>
+        <w:t>اوپن کارت</w:t>
+      </w:r>
+      <w:r>
+        <w:rPr>
+          <w:rFonts w:hint="cs"/>
+          <w:rtl/>
+        </w:rPr>
+        <w:t xml:space="preserve"> </w:t>
+      </w:r>
+      <w:r>
+        <w:t>OpenCart</w:t>
+      </w:r>
+    </w:p>
+    <w:p>
+      <w:pPr>
+        <w:pStyle w:val="Answers"/>
+        <w:rPr>
+          <w:rtl/>
+        </w:rPr>
+      </w:pPr>
+      <w:r>
+        <w:rPr>
+          <w:rFonts w:hint="cs"/>
+          <w:rtl/>
+        </w:rPr>
+        <w:t>در سال ۲۰۱۰ شروع به فعالیت کرد</w:t>
+      </w:r>
+      <w:r>
+        <w:rPr>
+          <w:rFonts w:hint="cs"/>
+          <w:rtl/>
+        </w:rPr>
+        <w:t>. ادعا می‌کند که بیش از ۳۴۲ هزار فروشگاه آنلاین با این اسکریپت راه‌اندازی شده است</w:t>
+      </w:r>
+      <w:r>
+        <w:rPr>
+          <w:rFonts w:hint="cs"/>
+          <w:rtl/>
+        </w:rPr>
+        <w:t xml:space="preserve"> و ۶.۴۲ درصد از سهم کل بازار پلتفرم‌های تجارت الکترونیک را دراختیار دارد.</w:t>
+      </w:r>
+    </w:p>
+    <w:p>
+      <w:pPr>
+        <w:pStyle w:val="Heading3"/>
+        <w:rPr>
+          <w:rtl/>
+        </w:rPr>
+      </w:pPr>
+      <w:r>
+        <w:rPr>
+          <w:rFonts w:hint="cs"/>
+          <w:rtl/>
+        </w:rPr>
+        <w:t>نرم‌افزارهای ایرانی</w:t>
+      </w:r>
+    </w:p>
+    <w:p>
+      <w:pPr>
+        <w:rPr>
+          <w:rtl/>
+        </w:rPr>
+      </w:pPr>
+    </w:p>
+    <w:p>
+      <w:pPr>
+        <w:pStyle w:val="Heading2"/>
+        <w:rPr>
+          <w:rtl/>
+        </w:rPr>
+      </w:pPr>
+      <w:r>
+        <w:rPr>
+          <w:rFonts w:hint="cs"/>
+          <w:rtl/>
+        </w:rPr>
+        <w:t>مقایسه</w:t>
+      </w:r>
+      <w:r>
+        <w:rPr>
+          <w:rFonts w:hint="cs"/>
+          <w:rtl/>
+        </w:rPr>
+        <w:t xml:space="preserve"> امکانات پلتفرم‌های تجارت الکترونیک</w:t>
+      </w:r>
+    </w:p>
+    <w:p>
+      <w:pPr>
+        <w:pStyle w:val="Answers"/>
+        <w:rPr>
+          <w:rtl/>
+        </w:rPr>
+      </w:pPr>
+      <w:r>
+        <w:rPr>
+          <w:rFonts w:hint="cs"/>
+          <w:rtl/>
+        </w:rPr>
+        <w:t>در این بررسی امکانات اصلی ۲۱ پلتفرم مطرح را با یکدیگر مقایسه خواهیم کرد.</w:t>
+      </w:r>
+      <w:r>
+        <w:rPr>
+          <w:rFonts w:hint="cs"/>
+          <w:rtl/>
+        </w:rPr>
+        <w:t xml:space="preserve"> </w:t>
+      </w:r>
+      <w:r>
+        <w:rPr>
+          <w:rFonts w:hint="cs"/>
+          <w:rtl/>
+        </w:rPr>
+        <w:t>این مقایسه با جزئیات بیشتر در ویکی‌پدیا در دسترس قرار دارد.</w:t>
+      </w:r>
+      <w:r>
+        <w:rPr>
+          <w:rFonts w:hint="cs"/>
+          <w:rtl/>
+        </w:rPr>
+        <w:t xml:space="preserve"> </w:t>
+      </w:r>
+    </w:p>
+    <w:p>
+      <w:pPr>
+        <w:pStyle w:val="Answers"/>
+        <w:rPr>
+          <w:rtl/>
+        </w:rPr>
+      </w:pPr>
+      <w:r>
+        <w:rPr>
+          <w:rFonts w:hint="cs"/>
+          <w:rtl/>
+        </w:rPr>
+        <w:t xml:space="preserve">به‌عنوان نمونه </w:t>
+      </w:r>
+      <w:r>
+        <w:rPr>
+          <w:rFonts w:hint="cs"/>
+          <w:rtl/>
+        </w:rPr>
+        <w:t>۱۳ مورد از آن‌ها با زبان پی‌اچ‌پی نوشته شده‌اند</w:t>
+      </w:r>
+    </w:p>
+    <w:p>
+      <w:pPr>
+        <w:keepNext/>
+      </w:pPr>
+      <w:r>
+        <w:rPr>
+          <w:rtl/>
+        </w:rPr>
+        <w:lastRenderedPageBreak/>
+        <w:drawing>
+          <wp:inline distT="0" distB="0" distL="0" distR="0" wp14:anchorId="5098A508" wp14:editId="21001760">
+            <wp:extent cx="6120130" cy="2660015"/>
+            <wp:effectExtent l="0" t="0" r="0" b="6985"/>
+            <wp:docPr id="31" name="Picture 31"/>
+            <wp:cNvGraphicFramePr>
+              <a:graphicFrameLocks xmlns:a="http://schemas.openxmlformats.org/drawingml/2006/main" noChangeAspect="1"/>
+            </wp:cNvGraphicFramePr>
+            <a:graphic xmlns:a="http://schemas.openxmlformats.org/drawingml/2006/main">
+              <a:graphicData uri="http://schemas.openxmlformats.org/drawingml/2006/picture">
+                <pic:pic xmlns:pic="http://schemas.openxmlformats.org/drawingml/2006/picture">
+                  <pic:nvPicPr>
+                    <pic:cNvPr id="1" name=""/>
+                    <pic:cNvPicPr/>
+                  </pic:nvPicPr>
+                  <pic:blipFill>
+                    <a:blip r:embed="rId38"/>
+                    <a:stretch>
+                      <a:fillRect/>
+                    </a:stretch>
+                  </pic:blipFill>
+                  <pic:spPr>
+                    <a:xfrm>
+                      <a:off x="0" y="0"/>
+                      <a:ext cx="6120130" cy="2660015"/>
+                    </a:xfrm>
+                    <a:prstGeom prst="rect">
+                      <a:avLst/>
+                    </a:prstGeom>
+                  </pic:spPr>
+                </pic:pic>
+              </a:graphicData>
+            </a:graphic>
+          </wp:inline>
+        </w:drawing>
+      </w:r>
+    </w:p>
+    <w:p>
+      <w:pPr>
+        <w:pStyle w:val="Caption"/>
+        <w:rPr>
+          <w:rtl/>
+        </w:rPr>
+      </w:pPr>
+      <w:r>
+        <w:rPr>
+          <w:rFonts w:hint="cs"/>
+          <w:rtl/>
+        </w:rPr>
+        <w:t xml:space="preserve">مقایسه نسخه و </w:t>
+      </w:r>
+      <w:r>
+        <w:rPr>
+          <w:rFonts w:hint="cs"/>
+          <w:rtl/>
+        </w:rPr>
+        <w:t>اطلاعات</w:t>
+      </w:r>
+      <w:r>
+        <w:rPr>
+          <w:rFonts w:hint="cs"/>
+          <w:rtl/>
+        </w:rPr>
+        <w:t xml:space="preserve"> عمومی</w:t>
+      </w:r>
+    </w:p>
+    <w:p>
+      <w:pPr>
+        <w:keepNext/>
+      </w:pPr>
+      <w:r>
+        <w:rPr>
+          <w:rtl/>
+        </w:rPr>
+        <w:drawing>
+          <wp:inline distT="0" distB="0" distL="0" distR="0" wp14:anchorId="50B88FC4" wp14:editId="59637591">
+            <wp:extent cx="6120130" cy="3134995"/>
+            <wp:effectExtent l="0" t="0" r="0" b="8255"/>
+            <wp:docPr id="42" name="Picture 42"/>
+            <wp:cNvGraphicFramePr>
+              <a:graphicFrameLocks xmlns:a="http://schemas.openxmlformats.org/drawingml/2006/main" noChangeAspect="1"/>
+            </wp:cNvGraphicFramePr>
+            <a:graphic xmlns:a="http://schemas.openxmlformats.org/drawingml/2006/main">
+              <a:graphicData uri="http://schemas.openxmlformats.org/drawingml/2006/picture">
+                <pic:pic xmlns:pic="http://schemas.openxmlformats.org/drawingml/2006/picture">
+                  <pic:nvPicPr>
+                    <pic:cNvPr id="1" name=""/>
+                    <pic:cNvPicPr/>
+                  </pic:nvPicPr>
+                  <pic:blipFill>
+                    <a:blip r:embed="rId39"/>
+                    <a:stretch>
+                      <a:fillRect/>
+                    </a:stretch>
+                  </pic:blipFill>
+                  <pic:spPr>
+                    <a:xfrm>
+                      <a:off x="0" y="0"/>
+                      <a:ext cx="6120130" cy="3134995"/>
+                    </a:xfrm>
+                    <a:prstGeom prst="rect">
+                      <a:avLst/>
+                    </a:prstGeom>
+                  </pic:spPr>
+                </pic:pic>
+              </a:graphicData>
+            </a:graphic>
+          </wp:inline>
+        </w:drawing>
+      </w:r>
+    </w:p>
+    <w:p>
+      <w:pPr>
+        <w:pStyle w:val="Caption"/>
+        <w:rPr>
+          <w:rtl/>
+        </w:rPr>
+      </w:pPr>
+      <w:r>
+        <w:rPr>
+          <w:rFonts w:hint="cs"/>
+          <w:rtl/>
+        </w:rPr>
+        <w:t>نحوه ذخیره‌سازی داده‌ها</w:t>
+      </w:r>
+    </w:p>
+    <w:p>
+      <w:pPr>
+        <w:pStyle w:val="Answers"/>
+        <w:rPr>
+          <w:rtl/>
+        </w:rPr>
+      </w:pPr>
+    </w:p>
+    <w:p>
+      <w:pPr>
+        <w:keepNext/>
+      </w:pPr>
+      <w:r>
+        <w:rPr>
+          <w:rtl/>
+        </w:rPr>
+        <w:lastRenderedPageBreak/>
+        <w:drawing>
+          <wp:inline distT="0" distB="0" distL="0" distR="0" wp14:anchorId="4F9EA0E7" wp14:editId="517A7E55">
+            <wp:extent cx="6120130" cy="3025140"/>
+            <wp:effectExtent l="0" t="0" r="0" b="3810"/>
+            <wp:docPr id="44" name="Picture 44"/>
+            <wp:cNvGraphicFramePr>
+              <a:graphicFrameLocks xmlns:a="http://schemas.openxmlformats.org/drawingml/2006/main" noChangeAspect="1"/>
+            </wp:cNvGraphicFramePr>
+            <a:graphic xmlns:a="http://schemas.openxmlformats.org/drawingml/2006/main">
+              <a:graphicData uri="http://schemas.openxmlformats.org/drawingml/2006/picture">
+                <pic:pic xmlns:pic="http://schemas.openxmlformats.org/drawingml/2006/picture">
+                  <pic:nvPicPr>
+                    <pic:cNvPr id="1" name=""/>
+                    <pic:cNvPicPr/>
+                  </pic:nvPicPr>
+                  <pic:blipFill>
+                    <a:blip r:embed="rId40"/>
+                    <a:stretch>
+                      <a:fillRect/>
+                    </a:stretch>
+                  </pic:blipFill>
+                  <pic:spPr>
+                    <a:xfrm>
+                      <a:off x="0" y="0"/>
+                      <a:ext cx="6120130" cy="3025140"/>
+                    </a:xfrm>
+                    <a:prstGeom prst="rect">
+                      <a:avLst/>
+                    </a:prstGeom>
+                  </pic:spPr>
+                </pic:pic>
+              </a:graphicData>
+            </a:graphic>
+          </wp:inline>
+        </w:drawing>
+      </w:r>
+    </w:p>
+    <w:p>
+      <w:pPr>
+        <w:pStyle w:val="Caption"/>
+        <w:rPr>
+          <w:rtl/>
+        </w:rPr>
+      </w:pPr>
+      <w:r>
+        <w:rPr>
+          <w:rFonts w:hint="cs"/>
+          <w:rtl/>
+        </w:rPr>
+        <w:t>امکانات عمومی</w:t>
+      </w:r>
+    </w:p>
+    <w:p>
+      <w:pPr>
+        <w:pStyle w:val="Answers"/>
+        <w:keepNext/>
+      </w:pPr>
+      <w:r>
+        <w:rPr>
+          <w:rtl/>
+        </w:rPr>
+        <w:drawing>
+          <wp:inline distT="0" distB="0" distL="0" distR="0" wp14:anchorId="4EB6D21A" wp14:editId="0391B12F">
+            <wp:extent cx="6120130" cy="3039110"/>
+            <wp:effectExtent l="0" t="0" r="0" b="8890"/>
+            <wp:docPr id="45" name="Picture 45"/>
+            <wp:cNvGraphicFramePr>
+              <a:graphicFrameLocks xmlns:a="http://schemas.openxmlformats.org/drawingml/2006/main" noChangeAspect="1"/>
+            </wp:cNvGraphicFramePr>
+            <a:graphic xmlns:a="http://schemas.openxmlformats.org/drawingml/2006/main">
+              <a:graphicData uri="http://schemas.openxmlformats.org/drawingml/2006/picture">
+                <pic:pic xmlns:pic="http://schemas.openxmlformats.org/drawingml/2006/picture">
+                  <pic:nvPicPr>
+                    <pic:cNvPr id="1" name=""/>
+                    <pic:cNvPicPr/>
+                  </pic:nvPicPr>
+                  <pic:blipFill>
+                    <a:blip r:embed="rId41"/>
+                    <a:stretch>
+                      <a:fillRect/>
+                    </a:stretch>
+                  </pic:blipFill>
+                  <pic:spPr>
+                    <a:xfrm>
+                      <a:off x="0" y="0"/>
+                      <a:ext cx="6120130" cy="3039110"/>
+                    </a:xfrm>
+                    <a:prstGeom prst="rect">
+                      <a:avLst/>
+                    </a:prstGeom>
+                  </pic:spPr>
+                </pic:pic>
+              </a:graphicData>
+            </a:graphic>
+          </wp:inline>
+        </w:drawing>
+      </w:r>
+    </w:p>
+    <w:p>
+      <w:pPr>
+        <w:pStyle w:val="Caption"/>
+        <w:rPr>
+          <w:rtl/>
+        </w:rPr>
+      </w:pPr>
+      <w:r>
+        <w:rPr>
+          <w:rFonts w:hint="cs"/>
+          <w:rtl/>
+        </w:rPr>
+        <w:t>امکانات</w:t>
+      </w:r>
+      <w:r>
+        <w:rPr>
+          <w:rFonts w:hint="cs"/>
+          <w:rtl/>
+        </w:rPr>
+        <w:t xml:space="preserve"> مشتریان</w:t>
+      </w:r>
+    </w:p>
+    <w:p>
+      <w:pPr>
+        <w:pStyle w:val="Answers"/>
+        <w:rPr>
+          <w:rtl/>
+        </w:rPr>
+      </w:pPr>
+    </w:p>
+    <w:p>
+      <w:pPr>
+        <w:keepNext/>
+      </w:pPr>
+      <w:r>
+        <w:rPr>
+          <w:rtl/>
+        </w:rPr>
+        <w:lastRenderedPageBreak/>
+        <w:drawing>
+          <wp:inline distT="0" distB="0" distL="0" distR="0" wp14:anchorId="0D62A48E" wp14:editId="42408FD1">
+            <wp:extent cx="6120130" cy="2419350"/>
+            <wp:effectExtent l="0" t="0" r="0" b="0"/>
+            <wp:docPr id="46" name="Picture 46"/>
+            <wp:cNvGraphicFramePr>
+              <a:graphicFrameLocks xmlns:a="http://schemas.openxmlformats.org/drawingml/2006/main" noChangeAspect="1"/>
+            </wp:cNvGraphicFramePr>
+            <a:graphic xmlns:a="http://schemas.openxmlformats.org/drawingml/2006/main">
+              <a:graphicData uri="http://schemas.openxmlformats.org/drawingml/2006/picture">
+                <pic:pic xmlns:pic="http://schemas.openxmlformats.org/drawingml/2006/picture">
+                  <pic:nvPicPr>
+                    <pic:cNvPr id="1" name=""/>
+                    <pic:cNvPicPr/>
+                  </pic:nvPicPr>
+                  <pic:blipFill>
+                    <a:blip r:embed="rId42"/>
+                    <a:stretch>
+                      <a:fillRect/>
+                    </a:stretch>
+                  </pic:blipFill>
+                  <pic:spPr>
+                    <a:xfrm>
+                      <a:off x="0" y="0"/>
+                      <a:ext cx="6120130" cy="2419350"/>
+                    </a:xfrm>
+                    <a:prstGeom prst="rect">
+                      <a:avLst/>
+                    </a:prstGeom>
+                  </pic:spPr>
+                </pic:pic>
+              </a:graphicData>
+            </a:graphic>
+          </wp:inline>
+        </w:drawing>
+      </w:r>
+    </w:p>
+    <w:p>
+      <w:pPr>
+        <w:pStyle w:val="Caption"/>
+        <w:rPr>
+          <w:rtl/>
+        </w:rPr>
+      </w:pPr>
+      <w:r>
+        <w:rPr>
+          <w:rFonts w:hint="cs"/>
+          <w:rtl/>
+        </w:rPr>
+        <w:t xml:space="preserve">امکانات </w:t>
+      </w:r>
+      <w:r>
+        <w:rPr>
+          <w:rFonts w:hint="cs"/>
+          <w:rtl/>
+        </w:rPr>
+        <w:t>محصول</w:t>
+      </w:r>
+      <w:r>
+        <w:rPr>
+          <w:rFonts w:hint="cs"/>
+          <w:rtl/>
+        </w:rPr>
+        <w:t xml:space="preserve"> و سفارش</w:t>
+      </w:r>
+    </w:p>
+    <w:p>
+      <w:pPr>
+        <w:pStyle w:val="Answers"/>
+        <w:keepNext/>
+      </w:pPr>
+      <w:r>
+        <w:rPr>
+          <w:rtl/>
+        </w:rPr>
+        <w:drawing>
+          <wp:inline distT="0" distB="0" distL="0" distR="0" wp14:anchorId="4C2765C6" wp14:editId="4BD476C4">
+            <wp:extent cx="6120130" cy="2148205"/>
+            <wp:effectExtent l="0" t="0" r="0" b="4445"/>
+            <wp:docPr id="47" name="Picture 47"/>
+            <wp:cNvGraphicFramePr>
+              <a:graphicFrameLocks xmlns:a="http://schemas.openxmlformats.org/drawingml/2006/main" noChangeAspect="1"/>
+            </wp:cNvGraphicFramePr>
+            <a:graphic xmlns:a="http://schemas.openxmlformats.org/drawingml/2006/main">
+              <a:graphicData uri="http://schemas.openxmlformats.org/drawingml/2006/picture">
+                <pic:pic xmlns:pic="http://schemas.openxmlformats.org/drawingml/2006/picture">
+                  <pic:nvPicPr>
+                    <pic:cNvPr id="1" name=""/>
+                    <pic:cNvPicPr/>
+                  </pic:nvPicPr>
+                  <pic:blipFill>
+                    <a:blip r:embed="rId43"/>
+                    <a:stretch>
+                      <a:fillRect/>
+                    </a:stretch>
+                  </pic:blipFill>
+                  <pic:spPr>
+                    <a:xfrm>
+                      <a:off x="0" y="0"/>
+                      <a:ext cx="6120130" cy="2148205"/>
+                    </a:xfrm>
+                    <a:prstGeom prst="rect">
+                      <a:avLst/>
+                    </a:prstGeom>
+                  </pic:spPr>
+                </pic:pic>
+              </a:graphicData>
+            </a:graphic>
+          </wp:inline>
+        </w:drawing>
+      </w:r>
+    </w:p>
+    <w:p>
+      <w:pPr>
+        <w:pStyle w:val="Caption"/>
+        <w:rPr>
+          <w:rtl/>
+        </w:rPr>
+      </w:pPr>
+      <w:r>
+        <w:rPr>
+          <w:rFonts w:hint="cs"/>
+          <w:rtl/>
+        </w:rPr>
+        <w:t>امکانات تشویقی مثل کدتخفیف</w:t>
       </w:r>
     </w:p>
     <w:p>
@@ -34563,6 +35160,68 @@
     <w:p>
       <w:pPr>
         <w:pStyle w:val="Answers"/>
+        <w:keepNext/>
+      </w:pPr>
+      <w:r>
+        <w:rPr>
+          <w:rtl/>
+        </w:rPr>
+        <w:lastRenderedPageBreak/>
+        <w:drawing>
+          <wp:inline distT="0" distB="0" distL="0" distR="0" wp14:anchorId="19669699" wp14:editId="2447C2BB">
+            <wp:extent cx="6120130" cy="3109595"/>
+            <wp:effectExtent l="0" t="0" r="0" b="0"/>
+            <wp:docPr id="48" name="Picture 48"/>
+            <wp:cNvGraphicFramePr>
+              <a:graphicFrameLocks xmlns:a="http://schemas.openxmlformats.org/drawingml/2006/main" noChangeAspect="1"/>
+            </wp:cNvGraphicFramePr>
+            <a:graphic xmlns:a="http://schemas.openxmlformats.org/drawingml/2006/main">
+              <a:graphicData uri="http://schemas.openxmlformats.org/drawingml/2006/picture">
+                <pic:pic xmlns:pic="http://schemas.openxmlformats.org/drawingml/2006/picture">
+                  <pic:nvPicPr>
+                    <pic:cNvPr id="1" name=""/>
+                    <pic:cNvPicPr/>
+                  </pic:nvPicPr>
+                  <pic:blipFill>
+                    <a:blip r:embed="rId44"/>
+                    <a:stretch>
+                      <a:fillRect/>
+                    </a:stretch>
+                  </pic:blipFill>
+                  <pic:spPr>
+                    <a:xfrm>
+                      <a:off x="0" y="0"/>
+                      <a:ext cx="6120130" cy="3109595"/>
+                    </a:xfrm>
+                    <a:prstGeom prst="rect">
+                      <a:avLst/>
+                    </a:prstGeom>
+                  </pic:spPr>
+                </pic:pic>
+              </a:graphicData>
+            </a:graphic>
+          </wp:inline>
+        </w:drawing>
+      </w:r>
+    </w:p>
+    <w:p>
+      <w:pPr>
+        <w:pStyle w:val="Caption"/>
+        <w:rPr>
+          <w:rtl/>
+        </w:rPr>
+      </w:pPr>
+      <w:r>
+        <w:rPr>
+          <w:rFonts w:hint="cs"/>
+          <w:rtl/>
+        </w:rPr>
+        <w:t>امکانات بهینه‌سازی برای موتورهای جستجو</w:t>
+      </w:r>
+    </w:p>
+    <w:p>
+      <w:pPr>
+        <w:pStyle w:val="Answers"/>
         <w:rPr>
           <w:rtl/>
         </w:rPr>
@@ -34571,44 +35230,63 @@
     <w:p>
       <w:pPr>
         <w:pStyle w:val="Answers"/>
-        <w:rPr>
-          <w:rtl/>
-        </w:rPr>
+        <w:keepNext/>
       </w:pPr>
       <w:r>
         <w:rPr>
-          <w:rFonts w:hint="cs"/>
-          <w:rtl/>
-        </w:rPr>
-        <w:t xml:space="preserve">سبک دوم </w:t>
-      </w:r>
-      <w:r>
-        <w:rPr>
-          <w:rFonts w:hint="cs"/>
-          <w:rtl/>
-        </w:rPr>
-        <w:t xml:space="preserve">که از جمله آن می‌توان به نمونه معروف ووکامرس اشاره کرد، روش متفاوتی دارند. </w:t>
-      </w:r>
-      <w:r>
-        <w:rPr>
-          <w:rFonts w:hint="cs"/>
-          <w:rtl/>
-        </w:rPr>
-        <w:t>اغلب یک</w:t>
-      </w:r>
-      <w:r>
-        <w:rPr>
-          <w:rFonts w:hint="cs"/>
-          <w:rtl/>
-        </w:rPr>
-        <w:t xml:space="preserve"> نرم‌افزار اوپن‌سورس هستند که مشتری باید آن را </w:t>
-      </w:r>
-      <w:r>
-        <w:rPr>
-          <w:rFonts w:hint="cs"/>
-          <w:rtl/>
-        </w:rPr>
-        <w:t xml:space="preserve">دانلود کرده و پس از تهیه یک هاست آن را برای خود راه‌اندازی نماید. </w:t>
+          <w:rtl/>
+        </w:rPr>
+        <w:lastRenderedPageBreak/>
+        <w:drawing>
+          <wp:inline distT="0" distB="0" distL="0" distR="0" wp14:anchorId="09BBE7A9" wp14:editId="24D33DEF">
+            <wp:extent cx="6120130" cy="3946525"/>
+            <wp:effectExtent l="0" t="0" r="0" b="0"/>
+            <wp:docPr id="49" name="Picture 49"/>
+            <wp:cNvGraphicFramePr>
+              <a:graphicFrameLocks xmlns:a="http://schemas.openxmlformats.org/drawingml/2006/main" noChangeAspect="1"/>
+            </wp:cNvGraphicFramePr>
+            <a:graphic xmlns:a="http://schemas.openxmlformats.org/drawingml/2006/main">
+              <a:graphicData uri="http://schemas.openxmlformats.org/drawingml/2006/picture">
+                <pic:pic xmlns:pic="http://schemas.openxmlformats.org/drawingml/2006/picture">
+                  <pic:nvPicPr>
+                    <pic:cNvPr id="1" name=""/>
+                    <pic:cNvPicPr/>
+                  </pic:nvPicPr>
+                  <pic:blipFill>
+                    <a:blip r:embed="rId45"/>
+                    <a:stretch>
+                      <a:fillRect/>
+                    </a:stretch>
+                  </pic:blipFill>
+                  <pic:spPr>
+                    <a:xfrm>
+                      <a:off x="0" y="0"/>
+                      <a:ext cx="6120130" cy="3946525"/>
+                    </a:xfrm>
+                    <a:prstGeom prst="rect">
+                      <a:avLst/>
+                    </a:prstGeom>
+                  </pic:spPr>
+                </pic:pic>
+              </a:graphicData>
+            </a:graphic>
+          </wp:inline>
+        </w:drawing>
+      </w:r>
+    </w:p>
+    <w:p>
+      <w:pPr>
+        <w:pStyle w:val="Caption"/>
+        <w:rPr>
+          <w:rtl/>
+        </w:rPr>
+      </w:pPr>
+      <w:r>
+        <w:rPr>
+          <w:rFonts w:hint="cs"/>
+          <w:rtl/>
+        </w:rPr>
+        <w:t>امکانات امنیتی</w:t>
       </w:r>
     </w:p>
     <w:p>
@@ -34621,11 +35299,63 @@
     </w:p>
     <w:p>
       <w:pPr>
-        <w:pStyle w:val="Answers"/>
-        <w:rPr>
-          <w:rtl/>
-        </w:rPr>
+        <w:keepNext/>
       </w:pPr>
+      <w:r>
+        <w:rPr>
+          <w:rtl/>
+        </w:rPr>
+        <w:drawing>
+          <wp:inline distT="0" distB="0" distL="0" distR="0" wp14:anchorId="6C84FB6C" wp14:editId="5EC1BD04">
+            <wp:extent cx="6120130" cy="2248535"/>
+            <wp:effectExtent l="0" t="0" r="0" b="0"/>
+            <wp:docPr id="50" name="Picture 50"/>
+            <wp:cNvGraphicFramePr>
+              <a:graphicFrameLocks xmlns:a="http://schemas.openxmlformats.org/drawingml/2006/main" noChangeAspect="1"/>
+            </wp:cNvGraphicFramePr>
+            <a:graphic xmlns:a="http://schemas.openxmlformats.org/drawingml/2006/main">
+              <a:graphicData uri="http://schemas.openxmlformats.org/drawingml/2006/picture">
+                <pic:pic xmlns:pic="http://schemas.openxmlformats.org/drawingml/2006/picture">
+                  <pic:nvPicPr>
+                    <pic:cNvPr id="1" name=""/>
+                    <pic:cNvPicPr/>
+                  </pic:nvPicPr>
+                  <pic:blipFill>
+                    <a:blip r:embed="rId46"/>
+                    <a:stretch>
+                      <a:fillRect/>
+                    </a:stretch>
+                  </pic:blipFill>
+                  <pic:spPr>
+                    <a:xfrm>
+                      <a:off x="0" y="0"/>
+                      <a:ext cx="6120130" cy="2248535"/>
+                    </a:xfrm>
+                    <a:prstGeom prst="rect">
+                      <a:avLst/>
+                    </a:prstGeom>
+                  </pic:spPr>
+                </pic:pic>
+              </a:graphicData>
+            </a:graphic>
+          </wp:inline>
+        </w:drawing>
+      </w:r>
+    </w:p>
+    <w:p>
+      <w:pPr>
+        <w:pStyle w:val="Caption"/>
+        <w:rPr>
+          <w:rtl/>
+        </w:rPr>
+      </w:pPr>
+      <w:r>
+        <w:rPr>
+          <w:rFonts w:hint="cs"/>
+          <w:rtl/>
+        </w:rPr>
+        <w:t>امکانات جانبی</w:t>
+      </w:r>
     </w:p>
     <w:p>
       <w:pPr>
@@ -34640,6 +35370,7 @@
           <w:rFonts w:hint="eastAsia"/>
           <w:rtl/>
         </w:rPr>
+        <w:lastRenderedPageBreak/>
         <w:t>مز</w:t>
       </w:r>
       <w:r>
@@ -34844,7 +35575,6 @@
           <w:rFonts w:hint="eastAsia"/>
           <w:rtl/>
         </w:rPr>
-        <w:lastRenderedPageBreak/>
         <w:t>چه</w:t>
       </w:r>
       <w:r>
@@ -35358,7 +36088,7 @@
                     </pic:cNvPicPr>
                   </pic:nvPicPr>
                   <pic:blipFill rotWithShape="1">
-                    <a:blip r:embed="rId38">
+                    <a:blip r:embed="rId47">
                       <a:extLst>
                         <a:ext uri="{28A0092B-C50C-407E-A947-70E740481C1C}">
                           <a14:useLocalDpi xmlns:a14="http://schemas.microsoft.com/office/drawing/2010/main" val="0"/>
@@ -36657,7 +37387,7 @@
         </w:rPr>
         <w:t xml:space="preserve"> </w:t>
       </w:r>
-      <w:hyperlink r:id="rId39" w:history="1">
+      <w:hyperlink r:id="rId48" w:history="1">
         <w:r>
           <w:rPr>
             <w:rStyle w:val="Hyperlink"/>
@@ -36857,7 +37587,7 @@
                     </pic:cNvPicPr>
                   </pic:nvPicPr>
                   <pic:blipFill>
-                    <a:blip r:embed="rId40" cstate="print">
+                    <a:blip r:embed="rId49" cstate="print">
                       <a:extLst>
                         <a:ext uri="{28A0092B-C50C-407E-A947-70E740481C1C}">
                           <a14:useLocalDpi xmlns:a14="http://schemas.microsoft.com/office/drawing/2010/main" val="0"/>
@@ -36964,7 +37694,7 @@
                     </pic:cNvPicPr>
                   </pic:nvPicPr>
                   <pic:blipFill>
-                    <a:blip r:embed="rId41" cstate="print">
+                    <a:blip r:embed="rId50" cstate="print">
                       <a:extLst>
                         <a:ext uri="{28A0092B-C50C-407E-A947-70E740481C1C}">
                           <a14:useLocalDpi xmlns:a14="http://schemas.microsoft.com/office/drawing/2010/main" val="0"/>
@@ -37861,8 +38591,8 @@
       </w:pPr>
     </w:p>
     <w:sectPr>
-      <w:headerReference w:type="default" r:id="rId42"/>
-      <w:footerReference w:type="default" r:id="rId43"/>
+      <w:headerReference w:type="default" r:id="rId51"/>
+      <w:footerReference w:type="default" r:id="rId52"/>
       <w:endnotePr>
         <w:numFmt w:val="decimal"/>
       </w:endnotePr>
@@ -40893,6 +41623,26 @@
       <w:sz w:val="22"/>
     </w:rPr>
   </w:style>
+  <w:style w:type="paragraph" w:styleId="Heading5">
+    <w:name w:val="heading 5"/>
+    <w:basedOn w:val="Normal"/>
+    <w:next w:val="Normal"/>
+    <w:link w:val="Heading5Char"/>
+    <w:uiPriority w:val="9"/>
+    <w:unhideWhenUsed/>
+    <w:qFormat/>
+    <w:rsid w:val="000C64BF"/>
+    <w:pPr>
+      <w:keepNext/>
+      <w:keepLines/>
+      <w:spacing w:before="40" w:after="0"/>
+      <w:outlineLvl w:val="4"/>
+    </w:pPr>
+    <w:rPr>
+      <w:rFonts w:asciiTheme="majorHAnsi" w:eastAsiaTheme="majorEastAsia" w:hAnsiTheme="majorHAnsi" w:cstheme="majorBidi"/>
+      <w:color w:val="2F5496" w:themeColor="accent1" w:themeShade="BF"/>
+    </w:rPr>
+  </w:style>
   <w:style w:type="character" w:default="1" w:styleId="DefaultParagraphFont">
     <w:name w:val="Default Paragraph Font"/>
     <w:uiPriority w:val="1"/>
@@ -41834,6 +42584,20 @@
       <w:lang w:bidi="fa-IR"/>
     </w:rPr>
   </w:style>
+  <w:style w:type="character" w:customStyle="1" w:styleId="Heading5Char">
+    <w:name w:val="Heading 5 Char"/>
+    <w:basedOn w:val="DefaultParagraphFont"/>
+    <w:link w:val="Heading5"/>
+    <w:uiPriority w:val="9"/>
+    <w:rsid w:val="000C64BF"/>
+    <w:rPr>
+      <w:rFonts w:asciiTheme="majorHAnsi" w:eastAsiaTheme="majorEastAsia" w:hAnsiTheme="majorHAnsi" w:cstheme="majorBidi"/>
+      <w:color w:val="2F5496" w:themeColor="accent1" w:themeShade="BF"/>
+      <w:sz w:val="20"/>
+      <w:szCs w:val="20"/>
+      <w:lang w:bidi="fa-IR"/>
+    </w:rPr>
+  </w:style>
 </w:styles>
 </file>
 
@@ -42153,19 +42917,19 @@
     <w:pitch w:val="variable"/>
     <w:sig w:usb0="00002003" w:usb1="00000000" w:usb2="00000008" w:usb3="00000000" w:csb0="00000041" w:csb1="00000000"/>
   </w:font>
+  <w:font w:name="Calibri Light">
+    <w:panose1 w:val="020F0302020204030204"/>
+    <w:charset w:val="00"/>
+    <w:family w:val="swiss"/>
+    <w:pitch w:val="variable"/>
+    <w:sig w:usb0="E4002EFF" w:usb1="C000247B" w:usb2="00000009" w:usb3="00000000" w:csb0="000001FF" w:csb1="00000000"/>
+  </w:font>
   <w:font w:name="Ubuntu">
     <w:panose1 w:val="020B0504030602030204"/>
     <w:charset w:val="00"/>
     <w:family w:val="swiss"/>
     <w:pitch w:val="variable"/>
     <w:sig w:usb0="E00002FF" w:usb1="5000205B" w:usb2="00000000" w:usb3="00000000" w:csb0="0000009F" w:csb1="00000000"/>
-  </w:font>
-  <w:font w:name="Calibri Light">
-    <w:panose1 w:val="020F0302020204030204"/>
-    <w:charset w:val="00"/>
-    <w:family w:val="swiss"/>
-    <w:pitch w:val="variable"/>
-    <w:sig w:usb0="E4002EFF" w:usb1="C000247B" w:usb2="00000009" w:usb3="00000000" w:csb0="000001FF" w:csb1="00000000"/>
   </w:font>
 </w:fonts>
 </file>

</xml_diff>